<commit_message>
spark sql dataframe 中进行处理
</commit_message>
<xml_diff>
--- a/documents/scala语法拾遗/scala语法拾遗.docx
+++ b/documents/scala语法拾遗/scala语法拾遗.docx
@@ -25178,19 +25178,10 @@
       </w:r>
     </w:p>
     <w:p/>
-    <w:p>
-      <w:pPr>
-        <w:rPr>
-          <w:rFonts w:hint="eastAsia"/>
-        </w:rPr>
-      </w:pPr>
-    </w:p>
+    <w:p/>
     <w:p>
       <w:pPr>
         <w:pStyle w:val="2"/>
-        <w:rPr>
-          <w:rFonts w:hint="eastAsia"/>
-        </w:rPr>
       </w:pPr>
       <w:r>
         <w:rPr>
@@ -25206,11 +25197,6 @@
       </w:r>
     </w:p>
     <w:p>
-      <w:pPr>
-        <w:rPr>
-          <w:rFonts w:hint="eastAsia"/>
-        </w:rPr>
-      </w:pPr>
       <w:r>
         <w:rPr>
           <w:rFonts w:hint="eastAsia"/>
@@ -25240,11 +25226,6 @@
       </w:r>
     </w:p>
     <w:p>
-      <w:pPr>
-        <w:rPr>
-          <w:rFonts w:hint="eastAsia"/>
-        </w:rPr>
-      </w:pPr>
       <w:r>
         <w:rPr>
           <w:rFonts w:hint="eastAsia"/>
@@ -25252,15 +25233,8 @@
         <w:lastRenderedPageBreak/>
         <w:t>解析：</w:t>
       </w:r>
-      <w:bookmarkStart w:id="0" w:name="_GoBack"/>
-      <w:bookmarkEnd w:id="0"/>
-    </w:p>
-    <w:p>
-      <w:pPr>
-        <w:rPr>
-          <w:rFonts w:hint="eastAsia"/>
-        </w:rPr>
-      </w:pPr>
+    </w:p>
+    <w:p>
       <w:r>
         <w:rPr>
           <w:rFonts w:hint="eastAsia"/>
@@ -25293,11 +25267,6 @@
       </w:r>
     </w:p>
     <w:p>
-      <w:pPr>
-        <w:rPr>
-          <w:rFonts w:hint="eastAsia"/>
-        </w:rPr>
-      </w:pPr>
       <w:r>
         <w:rPr>
           <w:rFonts w:hint="eastAsia"/>
@@ -26750,6 +26719,2942 @@
       </w:r>
     </w:p>
     <w:p/>
+    <w:p>
+      <w:pPr>
+        <w:rPr>
+          <w:rFonts w:hint="eastAsia"/>
+        </w:rPr>
+      </w:pPr>
+    </w:p>
+    <w:p>
+      <w:pPr>
+        <w:rPr>
+          <w:rFonts w:hint="eastAsia"/>
+        </w:rPr>
+      </w:pPr>
+    </w:p>
+    <w:p>
+      <w:pPr>
+        <w:pStyle w:val="2"/>
+        <w:rPr>
+          <w:rFonts w:hint="eastAsia"/>
+        </w:rPr>
+      </w:pPr>
+      <w:r>
+        <w:rPr>
+          <w:rFonts w:hint="eastAsia"/>
+        </w:rPr>
+        <w:t>spark SQL</w:t>
+      </w:r>
+      <w:r>
+        <w:rPr>
+          <w:rFonts w:hint="eastAsia"/>
+        </w:rPr>
+        <w:t>中过滤出非索引类的数值</w:t>
+      </w:r>
+    </w:p>
+    <w:p>
+      <w:pPr>
+        <w:rPr>
+          <w:rFonts w:hint="eastAsia"/>
+        </w:rPr>
+      </w:pPr>
+      <w:r>
+        <w:rPr>
+          <w:rFonts w:hint="eastAsia"/>
+        </w:rPr>
+        <w:t>需要为大于等于</w:t>
+      </w:r>
+      <w:r>
+        <w:rPr>
+          <w:rFonts w:hint="eastAsia"/>
+        </w:rPr>
+        <w:t>0</w:t>
+      </w:r>
+      <w:r>
+        <w:rPr>
+          <w:rFonts w:hint="eastAsia"/>
+        </w:rPr>
+        <w:t>的自然数，可以是</w:t>
+      </w:r>
+      <w:r>
+        <w:rPr>
+          <w:rFonts w:hint="eastAsia"/>
+        </w:rPr>
+        <w:t>double</w:t>
+      </w:r>
+      <w:r>
+        <w:rPr>
+          <w:rFonts w:hint="eastAsia"/>
+        </w:rPr>
+        <w:t>类型，但数值必须相等。</w:t>
+      </w:r>
+    </w:p>
+    <w:p>
+      <w:pPr>
+        <w:rPr>
+          <w:rFonts w:hint="eastAsia"/>
+        </w:rPr>
+      </w:pPr>
+    </w:p>
+    <w:p>
+      <w:pPr>
+        <w:rPr>
+          <w:rFonts w:hint="eastAsia"/>
+        </w:rPr>
+      </w:pPr>
+    </w:p>
+    <w:p>
+      <w:pPr>
+        <w:rPr>
+          <w:rFonts w:hint="eastAsia"/>
+        </w:rPr>
+      </w:pPr>
+    </w:p>
+    <w:p>
+      <w:pPr>
+        <w:pStyle w:val="2"/>
+        <w:rPr>
+          <w:rFonts w:hint="eastAsia"/>
+        </w:rPr>
+      </w:pPr>
+      <w:r>
+        <w:lastRenderedPageBreak/>
+        <w:t>S</w:t>
+      </w:r>
+      <w:r>
+        <w:rPr>
+          <w:rFonts w:hint="eastAsia"/>
+        </w:rPr>
+        <w:t>parkSQL</w:t>
+      </w:r>
+      <w:r>
+        <w:rPr>
+          <w:rFonts w:hint="eastAsia"/>
+        </w:rPr>
+        <w:t>对</w:t>
+      </w:r>
+      <w:r>
+        <w:rPr>
+          <w:rFonts w:hint="eastAsia"/>
+        </w:rPr>
+        <w:t>sql</w:t>
+      </w:r>
+      <w:r>
+        <w:rPr>
+          <w:rFonts w:hint="eastAsia"/>
+        </w:rPr>
+        <w:t>树中</w:t>
+      </w:r>
+      <w:r>
+        <w:rPr>
+          <w:rFonts w:hint="eastAsia"/>
+        </w:rPr>
+        <w:t>count</w:t>
+      </w:r>
+      <w:r>
+        <w:rPr>
+          <w:rFonts w:hint="eastAsia"/>
+        </w:rPr>
+        <w:t>的优化</w:t>
+      </w:r>
+    </w:p>
+    <w:p>
+      <w:pPr>
+        <w:pStyle w:val="a9"/>
+        <w:numPr>
+          <w:ilvl w:val="0"/>
+          <w:numId w:val="25"/>
+        </w:numPr>
+        <w:ind w:firstLineChars="0"/>
+        <w:rPr>
+          <w:rFonts w:hint="eastAsia"/>
+        </w:rPr>
+      </w:pPr>
+      <w:r>
+        <w:rPr>
+          <w:rFonts w:hint="eastAsia"/>
+        </w:rPr>
+        <w:t>如果执行</w:t>
+      </w:r>
+      <w:r>
+        <w:rPr>
+          <w:rFonts w:hint="eastAsia"/>
+        </w:rPr>
+        <w:t>count</w:t>
+      </w:r>
+      <w:r>
+        <w:rPr>
+          <w:rFonts w:hint="eastAsia"/>
+        </w:rPr>
+        <w:t>语句，只执行触及到</w:t>
+      </w:r>
+      <w:r>
+        <w:rPr>
+          <w:rFonts w:hint="eastAsia"/>
+        </w:rPr>
+        <w:t>count</w:t>
+      </w:r>
+      <w:r>
+        <w:rPr>
+          <w:rFonts w:hint="eastAsia"/>
+        </w:rPr>
+        <w:t>的语法树（一般也就是生成</w:t>
+      </w:r>
+      <w:r>
+        <w:rPr>
+          <w:rFonts w:hint="eastAsia"/>
+        </w:rPr>
+        <w:t>count</w:t>
+      </w:r>
+      <w:r>
+        <w:rPr>
+          <w:rFonts w:hint="eastAsia"/>
+        </w:rPr>
+        <w:t>的表的语句，</w:t>
+      </w:r>
+      <w:r>
+        <w:rPr>
+          <w:rFonts w:hint="eastAsia"/>
+        </w:rPr>
+        <w:t>因为</w:t>
+      </w:r>
+      <w:r>
+        <w:rPr>
+          <w:rFonts w:hint="eastAsia"/>
+        </w:rPr>
+        <w:t>count</w:t>
+      </w:r>
+      <w:r>
+        <w:rPr>
+          <w:rFonts w:hint="eastAsia"/>
+        </w:rPr>
+        <w:t>操作</w:t>
+      </w:r>
+      <w:r>
+        <w:rPr>
+          <w:rFonts w:hint="eastAsia"/>
+        </w:rPr>
+        <w:t>collect</w:t>
+      </w:r>
+      <w:r>
+        <w:rPr>
+          <w:rFonts w:hint="eastAsia"/>
+        </w:rPr>
+        <w:t>的</w:t>
+      </w:r>
+      <w:r>
+        <w:t>withCallback</w:t>
+      </w:r>
+      <w:r>
+        <w:rPr>
+          <w:rFonts w:hint="eastAsia"/>
+        </w:rPr>
+        <w:t>为</w:t>
+      </w:r>
+      <w:r>
+        <w:rPr>
+          <w:rFonts w:hint="eastAsia"/>
+        </w:rPr>
+        <w:t>false</w:t>
+      </w:r>
+      <w:r>
+        <w:rPr>
+          <w:rFonts w:hint="eastAsia"/>
+        </w:rPr>
+        <w:t>，不会触发</w:t>
+      </w:r>
+      <w:r>
+        <w:t>df.queryExecution.executedPlan</w:t>
+      </w:r>
+      <w:r>
+        <w:rPr>
+          <w:rFonts w:hint="eastAsia"/>
+        </w:rPr>
+        <w:t>的遍历执行），如下面的例子。</w:t>
+      </w:r>
+    </w:p>
+    <w:p>
+      <w:pPr>
+        <w:pStyle w:val="a9"/>
+        <w:numPr>
+          <w:ilvl w:val="0"/>
+          <w:numId w:val="25"/>
+        </w:numPr>
+        <w:ind w:firstLineChars="0"/>
+        <w:rPr>
+          <w:rFonts w:hint="eastAsia"/>
+        </w:rPr>
+      </w:pPr>
+      <w:r>
+        <w:rPr>
+          <w:rFonts w:hint="eastAsia"/>
+        </w:rPr>
+        <w:t>如果执行</w:t>
+      </w:r>
+      <w:r>
+        <w:rPr>
+          <w:rFonts w:hint="eastAsia"/>
+        </w:rPr>
+        <w:t>collect</w:t>
+      </w:r>
+      <w:r>
+        <w:rPr>
+          <w:rFonts w:hint="eastAsia"/>
+        </w:rPr>
+        <w:t>类操作，执行所有的语法树</w:t>
+      </w:r>
+      <w:r>
+        <w:rPr>
+          <w:rFonts w:hint="eastAsia"/>
+        </w:rPr>
+        <w:t>。</w:t>
+      </w:r>
+    </w:p>
+    <w:p>
+      <w:pPr>
+        <w:pStyle w:val="a9"/>
+        <w:numPr>
+          <w:ilvl w:val="0"/>
+          <w:numId w:val="25"/>
+        </w:numPr>
+        <w:ind w:firstLineChars="0"/>
+        <w:rPr>
+          <w:rFonts w:hint="eastAsia"/>
+        </w:rPr>
+      </w:pPr>
+      <w:r>
+        <w:rPr>
+          <w:rFonts w:hint="eastAsia"/>
+        </w:rPr>
+        <w:t>例子如下：</w:t>
+      </w:r>
+    </w:p>
+    <w:p>
+      <w:pPr>
+        <w:pStyle w:val="a9"/>
+        <w:widowControl/>
+        <w:numPr>
+          <w:ilvl w:val="0"/>
+          <w:numId w:val="25"/>
+        </w:numPr>
+        <w:shd w:val="clear" w:color="auto" w:fill="2B2B2B"/>
+        <w:tabs>
+          <w:tab w:val="left" w:pos="916"/>
+          <w:tab w:val="left" w:pos="1832"/>
+          <w:tab w:val="left" w:pos="2748"/>
+          <w:tab w:val="left" w:pos="3664"/>
+          <w:tab w:val="left" w:pos="4580"/>
+          <w:tab w:val="left" w:pos="5496"/>
+          <w:tab w:val="left" w:pos="6412"/>
+          <w:tab w:val="left" w:pos="7328"/>
+          <w:tab w:val="left" w:pos="8244"/>
+          <w:tab w:val="left" w:pos="9160"/>
+          <w:tab w:val="left" w:pos="10076"/>
+          <w:tab w:val="left" w:pos="10992"/>
+          <w:tab w:val="left" w:pos="11908"/>
+          <w:tab w:val="left" w:pos="12824"/>
+          <w:tab w:val="left" w:pos="13740"/>
+          <w:tab w:val="left" w:pos="14656"/>
+        </w:tabs>
+        <w:ind w:firstLineChars="0"/>
+        <w:jc w:val="left"/>
+        <w:rPr>
+          <w:rFonts w:ascii="Consolas" w:eastAsia="宋体" w:hAnsi="Consolas" w:cs="Consolas"/>
+          <w:color w:val="A9B7C6"/>
+          <w:kern w:val="0"/>
+          <w:sz w:val="27"/>
+          <w:szCs w:val="27"/>
+        </w:rPr>
+      </w:pPr>
+      <w:r>
+        <w:rPr>
+          <w:rFonts w:ascii="Consolas" w:eastAsia="宋体" w:hAnsi="Consolas" w:cs="Consolas"/>
+          <w:b/>
+          <w:bCs/>
+          <w:color w:val="CC7832"/>
+          <w:kern w:val="0"/>
+          <w:sz w:val="27"/>
+          <w:szCs w:val="27"/>
+        </w:rPr>
+        <w:t xml:space="preserve">val </w:t>
+      </w:r>
+      <w:r>
+        <w:rPr>
+          <w:rFonts w:ascii="Consolas" w:eastAsia="宋体" w:hAnsi="Consolas" w:cs="Consolas"/>
+          <w:color w:val="A9B7C6"/>
+          <w:kern w:val="0"/>
+          <w:sz w:val="27"/>
+          <w:szCs w:val="27"/>
+        </w:rPr>
+        <w:t xml:space="preserve">rawDataFrame = </w:t>
+      </w:r>
+      <w:r>
+        <w:rPr>
+          <w:rFonts w:ascii="Consolas" w:eastAsia="宋体" w:hAnsi="Consolas" w:cs="Consolas"/>
+          <w:i/>
+          <w:iCs/>
+          <w:color w:val="9876AA"/>
+          <w:kern w:val="0"/>
+          <w:sz w:val="27"/>
+          <w:szCs w:val="27"/>
+        </w:rPr>
+        <w:t>sqlc</w:t>
+      </w:r>
+      <w:r>
+        <w:rPr>
+          <w:rFonts w:ascii="Consolas" w:eastAsia="宋体" w:hAnsi="Consolas" w:cs="Consolas"/>
+          <w:color w:val="A9B7C6"/>
+          <w:kern w:val="0"/>
+          <w:sz w:val="27"/>
+          <w:szCs w:val="27"/>
+        </w:rPr>
+        <w:t>.createDataFrame(</w:t>
+      </w:r>
+      <w:r>
+        <w:rPr>
+          <w:rFonts w:ascii="Consolas" w:eastAsia="宋体" w:hAnsi="Consolas" w:cs="Consolas"/>
+          <w:color w:val="A9B7C6"/>
+          <w:kern w:val="0"/>
+          <w:sz w:val="27"/>
+          <w:szCs w:val="27"/>
+        </w:rPr>
+        <w:br/>
+        <w:t xml:space="preserve">  </w:t>
+      </w:r>
+      <w:r>
+        <w:rPr>
+          <w:rFonts w:ascii="Consolas" w:eastAsia="宋体" w:hAnsi="Consolas" w:cs="Consolas"/>
+          <w:i/>
+          <w:iCs/>
+          <w:color w:val="A9B7C6"/>
+          <w:kern w:val="0"/>
+          <w:sz w:val="27"/>
+          <w:szCs w:val="27"/>
+        </w:rPr>
+        <w:t>Array</w:t>
+      </w:r>
+      <w:r>
+        <w:rPr>
+          <w:rFonts w:ascii="Consolas" w:eastAsia="宋体" w:hAnsi="Consolas" w:cs="Consolas"/>
+          <w:color w:val="A9B7C6"/>
+          <w:kern w:val="0"/>
+          <w:sz w:val="27"/>
+          <w:szCs w:val="27"/>
+        </w:rPr>
+        <w:t>(</w:t>
+      </w:r>
+      <w:r>
+        <w:rPr>
+          <w:rFonts w:ascii="Consolas" w:eastAsia="宋体" w:hAnsi="Consolas" w:cs="Consolas"/>
+          <w:color w:val="A9B7C6"/>
+          <w:kern w:val="0"/>
+          <w:sz w:val="27"/>
+          <w:szCs w:val="27"/>
+        </w:rPr>
+        <w:br/>
+        <w:t xml:space="preserve">    (</w:t>
+      </w:r>
+      <w:r>
+        <w:rPr>
+          <w:rFonts w:ascii="Consolas" w:eastAsia="宋体" w:hAnsi="Consolas" w:cs="Consolas"/>
+          <w:color w:val="6897BB"/>
+          <w:kern w:val="0"/>
+          <w:sz w:val="27"/>
+          <w:szCs w:val="27"/>
+        </w:rPr>
+        <w:t>0.0</w:t>
+      </w:r>
+      <w:r>
+        <w:rPr>
+          <w:rFonts w:ascii="Consolas" w:eastAsia="宋体" w:hAnsi="Consolas" w:cs="Consolas"/>
+          <w:color w:val="CC7832"/>
+          <w:kern w:val="0"/>
+          <w:sz w:val="27"/>
+          <w:szCs w:val="27"/>
+        </w:rPr>
+        <w:t xml:space="preserve">, </w:t>
+      </w:r>
+      <w:r>
+        <w:rPr>
+          <w:rFonts w:ascii="Consolas" w:eastAsia="宋体" w:hAnsi="Consolas" w:cs="Consolas"/>
+          <w:color w:val="6897BB"/>
+          <w:kern w:val="0"/>
+          <w:sz w:val="27"/>
+          <w:szCs w:val="27"/>
+        </w:rPr>
+        <w:t>1</w:t>
+      </w:r>
+      <w:r>
+        <w:rPr>
+          <w:rFonts w:ascii="Consolas" w:eastAsia="宋体" w:hAnsi="Consolas" w:cs="Consolas"/>
+          <w:color w:val="CC7832"/>
+          <w:kern w:val="0"/>
+          <w:sz w:val="27"/>
+          <w:szCs w:val="27"/>
+        </w:rPr>
+        <w:t xml:space="preserve">, </w:t>
+      </w:r>
+      <w:r>
+        <w:rPr>
+          <w:rFonts w:ascii="Consolas" w:eastAsia="宋体" w:hAnsi="Consolas" w:cs="Consolas"/>
+          <w:color w:val="6897BB"/>
+          <w:kern w:val="0"/>
+          <w:sz w:val="27"/>
+          <w:szCs w:val="27"/>
+        </w:rPr>
+        <w:t>32f</w:t>
+      </w:r>
+      <w:r>
+        <w:rPr>
+          <w:rFonts w:ascii="Consolas" w:eastAsia="宋体" w:hAnsi="Consolas" w:cs="Consolas"/>
+          <w:color w:val="CC7832"/>
+          <w:kern w:val="0"/>
+          <w:sz w:val="27"/>
+          <w:szCs w:val="27"/>
+        </w:rPr>
+        <w:t xml:space="preserve">, </w:t>
+      </w:r>
+      <w:r>
+        <w:rPr>
+          <w:rFonts w:ascii="Consolas" w:eastAsia="宋体" w:hAnsi="Consolas" w:cs="Consolas"/>
+          <w:color w:val="A9B7C6"/>
+          <w:kern w:val="0"/>
+          <w:sz w:val="27"/>
+          <w:szCs w:val="27"/>
+        </w:rPr>
+        <w:t>Vectors.</w:t>
+      </w:r>
+      <w:r>
+        <w:rPr>
+          <w:rFonts w:ascii="Consolas" w:eastAsia="宋体" w:hAnsi="Consolas" w:cs="Consolas"/>
+          <w:i/>
+          <w:iCs/>
+          <w:color w:val="A9B7C6"/>
+          <w:kern w:val="0"/>
+          <w:sz w:val="27"/>
+          <w:szCs w:val="27"/>
+        </w:rPr>
+        <w:t>dense</w:t>
+      </w:r>
+      <w:r>
+        <w:rPr>
+          <w:rFonts w:ascii="Consolas" w:eastAsia="宋体" w:hAnsi="Consolas" w:cs="Consolas"/>
+          <w:color w:val="A9B7C6"/>
+          <w:kern w:val="0"/>
+          <w:sz w:val="27"/>
+          <w:szCs w:val="27"/>
+        </w:rPr>
+        <w:t>(</w:t>
+      </w:r>
+      <w:r>
+        <w:rPr>
+          <w:rFonts w:ascii="Consolas" w:eastAsia="宋体" w:hAnsi="Consolas" w:cs="Consolas"/>
+          <w:i/>
+          <w:iCs/>
+          <w:color w:val="A9B7C6"/>
+          <w:kern w:val="0"/>
+          <w:sz w:val="27"/>
+          <w:szCs w:val="27"/>
+        </w:rPr>
+        <w:t>Array</w:t>
+      </w:r>
+      <w:r>
+        <w:rPr>
+          <w:rFonts w:ascii="Consolas" w:eastAsia="宋体" w:hAnsi="Consolas" w:cs="Consolas"/>
+          <w:color w:val="A9B7C6"/>
+          <w:kern w:val="0"/>
+          <w:sz w:val="27"/>
+          <w:szCs w:val="27"/>
+        </w:rPr>
+        <w:t>(</w:t>
+      </w:r>
+      <w:r>
+        <w:rPr>
+          <w:rFonts w:ascii="Consolas" w:eastAsia="宋体" w:hAnsi="Consolas" w:cs="Consolas"/>
+          <w:color w:val="6897BB"/>
+          <w:kern w:val="0"/>
+          <w:sz w:val="27"/>
+          <w:szCs w:val="27"/>
+        </w:rPr>
+        <w:t>1</w:t>
+      </w:r>
+      <w:r>
+        <w:rPr>
+          <w:rFonts w:ascii="Consolas" w:eastAsia="宋体" w:hAnsi="Consolas" w:cs="Consolas"/>
+          <w:color w:val="CC7832"/>
+          <w:kern w:val="0"/>
+          <w:sz w:val="27"/>
+          <w:szCs w:val="27"/>
+        </w:rPr>
+        <w:t xml:space="preserve">, </w:t>
+      </w:r>
+      <w:r>
+        <w:rPr>
+          <w:rFonts w:ascii="Consolas" w:eastAsia="宋体" w:hAnsi="Consolas" w:cs="Consolas"/>
+          <w:color w:val="6897BB"/>
+          <w:kern w:val="0"/>
+          <w:sz w:val="27"/>
+          <w:szCs w:val="27"/>
+        </w:rPr>
+        <w:t>2</w:t>
+      </w:r>
+      <w:r>
+        <w:rPr>
+          <w:rFonts w:ascii="Consolas" w:eastAsia="宋体" w:hAnsi="Consolas" w:cs="Consolas"/>
+          <w:color w:val="CC7832"/>
+          <w:kern w:val="0"/>
+          <w:sz w:val="27"/>
+          <w:szCs w:val="27"/>
+        </w:rPr>
+        <w:t xml:space="preserve">, </w:t>
+      </w:r>
+      <w:r>
+        <w:rPr>
+          <w:rFonts w:ascii="Consolas" w:eastAsia="宋体" w:hAnsi="Consolas" w:cs="Consolas"/>
+          <w:color w:val="6897BB"/>
+          <w:kern w:val="0"/>
+          <w:sz w:val="27"/>
+          <w:szCs w:val="27"/>
+        </w:rPr>
+        <w:t>0</w:t>
+      </w:r>
+      <w:r>
+        <w:rPr>
+          <w:rFonts w:ascii="Consolas" w:eastAsia="宋体" w:hAnsi="Consolas" w:cs="Consolas"/>
+          <w:color w:val="A9B7C6"/>
+          <w:kern w:val="0"/>
+          <w:sz w:val="27"/>
+          <w:szCs w:val="27"/>
+        </w:rPr>
+        <w:t>).map(_.toDouble))</w:t>
+      </w:r>
+      <w:r>
+        <w:rPr>
+          <w:rFonts w:ascii="Consolas" w:eastAsia="宋体" w:hAnsi="Consolas" w:cs="Consolas"/>
+          <w:color w:val="CC7832"/>
+          <w:kern w:val="0"/>
+          <w:sz w:val="27"/>
+          <w:szCs w:val="27"/>
+        </w:rPr>
+        <w:t xml:space="preserve">, </w:t>
+      </w:r>
+      <w:r>
+        <w:rPr>
+          <w:rFonts w:ascii="Consolas" w:eastAsia="宋体" w:hAnsi="Consolas" w:cs="Consolas"/>
+          <w:i/>
+          <w:iCs/>
+          <w:color w:val="A9B7C6"/>
+          <w:kern w:val="0"/>
+          <w:sz w:val="27"/>
+          <w:szCs w:val="27"/>
+        </w:rPr>
+        <w:t>Array</w:t>
+      </w:r>
+      <w:r>
+        <w:rPr>
+          <w:rFonts w:ascii="Consolas" w:eastAsia="宋体" w:hAnsi="Consolas" w:cs="Consolas"/>
+          <w:color w:val="A9B7C6"/>
+          <w:kern w:val="0"/>
+          <w:sz w:val="27"/>
+          <w:szCs w:val="27"/>
+        </w:rPr>
+        <w:t>(</w:t>
+      </w:r>
+      <w:r>
+        <w:rPr>
+          <w:rFonts w:ascii="Consolas" w:eastAsia="宋体" w:hAnsi="Consolas" w:cs="Consolas"/>
+          <w:i/>
+          <w:iCs/>
+          <w:color w:val="A9B7C6"/>
+          <w:kern w:val="0"/>
+          <w:sz w:val="27"/>
+          <w:szCs w:val="27"/>
+        </w:rPr>
+        <w:t>Array</w:t>
+      </w:r>
+      <w:r>
+        <w:rPr>
+          <w:rFonts w:ascii="Consolas" w:eastAsia="宋体" w:hAnsi="Consolas" w:cs="Consolas"/>
+          <w:color w:val="A9B7C6"/>
+          <w:kern w:val="0"/>
+          <w:sz w:val="27"/>
+          <w:szCs w:val="27"/>
+        </w:rPr>
+        <w:t>(</w:t>
+      </w:r>
+      <w:r>
+        <w:rPr>
+          <w:rFonts w:ascii="Consolas" w:eastAsia="宋体" w:hAnsi="Consolas" w:cs="Consolas"/>
+          <w:color w:val="6A8759"/>
+          <w:kern w:val="0"/>
+          <w:sz w:val="27"/>
+          <w:szCs w:val="27"/>
+        </w:rPr>
+        <w:t>"s"</w:t>
+      </w:r>
+      <w:r>
+        <w:rPr>
+          <w:rFonts w:ascii="Consolas" w:eastAsia="宋体" w:hAnsi="Consolas" w:cs="Consolas"/>
+          <w:color w:val="A9B7C6"/>
+          <w:kern w:val="0"/>
+          <w:sz w:val="27"/>
+          <w:szCs w:val="27"/>
+        </w:rPr>
+        <w:t>)</w:t>
+      </w:r>
+      <w:r>
+        <w:rPr>
+          <w:rFonts w:ascii="Consolas" w:eastAsia="宋体" w:hAnsi="Consolas" w:cs="Consolas"/>
+          <w:color w:val="CC7832"/>
+          <w:kern w:val="0"/>
+          <w:sz w:val="27"/>
+          <w:szCs w:val="27"/>
+        </w:rPr>
+        <w:t xml:space="preserve">, </w:t>
+      </w:r>
+      <w:r>
+        <w:rPr>
+          <w:rFonts w:ascii="Consolas" w:eastAsia="宋体" w:hAnsi="Consolas" w:cs="Consolas"/>
+          <w:i/>
+          <w:iCs/>
+          <w:color w:val="A9B7C6"/>
+          <w:kern w:val="0"/>
+          <w:sz w:val="27"/>
+          <w:szCs w:val="27"/>
+        </w:rPr>
+        <w:t>Array</w:t>
+      </w:r>
+      <w:r>
+        <w:rPr>
+          <w:rFonts w:ascii="Consolas" w:eastAsia="宋体" w:hAnsi="Consolas" w:cs="Consolas"/>
+          <w:color w:val="A9B7C6"/>
+          <w:kern w:val="0"/>
+          <w:sz w:val="27"/>
+          <w:szCs w:val="27"/>
+        </w:rPr>
+        <w:t>(</w:t>
+      </w:r>
+      <w:r>
+        <w:rPr>
+          <w:rFonts w:ascii="Consolas" w:eastAsia="宋体" w:hAnsi="Consolas" w:cs="Consolas"/>
+          <w:color w:val="6A8759"/>
+          <w:kern w:val="0"/>
+          <w:sz w:val="27"/>
+          <w:szCs w:val="27"/>
+        </w:rPr>
+        <w:t>"d"</w:t>
+      </w:r>
+      <w:r>
+        <w:rPr>
+          <w:rFonts w:ascii="Consolas" w:eastAsia="宋体" w:hAnsi="Consolas" w:cs="Consolas"/>
+          <w:color w:val="A9B7C6"/>
+          <w:kern w:val="0"/>
+          <w:sz w:val="27"/>
+          <w:szCs w:val="27"/>
+        </w:rPr>
+        <w:t>)))</w:t>
+      </w:r>
+      <w:r>
+        <w:rPr>
+          <w:rFonts w:ascii="Consolas" w:eastAsia="宋体" w:hAnsi="Consolas" w:cs="Consolas"/>
+          <w:color w:val="CC7832"/>
+          <w:kern w:val="0"/>
+          <w:sz w:val="27"/>
+          <w:szCs w:val="27"/>
+        </w:rPr>
+        <w:t>,</w:t>
+      </w:r>
+      <w:r>
+        <w:rPr>
+          <w:rFonts w:ascii="Consolas" w:eastAsia="宋体" w:hAnsi="Consolas" w:cs="Consolas"/>
+          <w:color w:val="CC7832"/>
+          <w:kern w:val="0"/>
+          <w:sz w:val="27"/>
+          <w:szCs w:val="27"/>
+        </w:rPr>
+        <w:br/>
+        <w:t xml:space="preserve">    </w:t>
+      </w:r>
+      <w:r>
+        <w:rPr>
+          <w:rFonts w:ascii="Consolas" w:eastAsia="宋体" w:hAnsi="Consolas" w:cs="Consolas"/>
+          <w:color w:val="A9B7C6"/>
+          <w:kern w:val="0"/>
+          <w:sz w:val="27"/>
+          <w:szCs w:val="27"/>
+        </w:rPr>
+        <w:t>(</w:t>
+      </w:r>
+      <w:r>
+        <w:rPr>
+          <w:rFonts w:ascii="Consolas" w:eastAsia="宋体" w:hAnsi="Consolas" w:cs="Consolas"/>
+          <w:color w:val="6897BB"/>
+          <w:kern w:val="0"/>
+          <w:sz w:val="27"/>
+          <w:szCs w:val="27"/>
+        </w:rPr>
+        <w:t>1.2</w:t>
+      </w:r>
+      <w:r>
+        <w:rPr>
+          <w:rFonts w:ascii="Consolas" w:eastAsia="宋体" w:hAnsi="Consolas" w:cs="Consolas"/>
+          <w:color w:val="CC7832"/>
+          <w:kern w:val="0"/>
+          <w:sz w:val="27"/>
+          <w:szCs w:val="27"/>
+        </w:rPr>
+        <w:t xml:space="preserve">, </w:t>
+      </w:r>
+      <w:r>
+        <w:rPr>
+          <w:rFonts w:ascii="Consolas" w:eastAsia="宋体" w:hAnsi="Consolas" w:cs="Consolas"/>
+          <w:color w:val="6897BB"/>
+          <w:kern w:val="0"/>
+          <w:sz w:val="27"/>
+          <w:szCs w:val="27"/>
+        </w:rPr>
+        <w:t>1</w:t>
+      </w:r>
+      <w:r>
+        <w:rPr>
+          <w:rFonts w:ascii="Consolas" w:eastAsia="宋体" w:hAnsi="Consolas" w:cs="Consolas"/>
+          <w:color w:val="CC7832"/>
+          <w:kern w:val="0"/>
+          <w:sz w:val="27"/>
+          <w:szCs w:val="27"/>
+        </w:rPr>
+        <w:t xml:space="preserve">, </w:t>
+      </w:r>
+      <w:r>
+        <w:rPr>
+          <w:rFonts w:ascii="Consolas" w:eastAsia="宋体" w:hAnsi="Consolas" w:cs="Consolas"/>
+          <w:color w:val="6897BB"/>
+          <w:kern w:val="0"/>
+          <w:sz w:val="27"/>
+          <w:szCs w:val="27"/>
+        </w:rPr>
+        <w:t>27f</w:t>
+      </w:r>
+      <w:r>
+        <w:rPr>
+          <w:rFonts w:ascii="Consolas" w:eastAsia="宋体" w:hAnsi="Consolas" w:cs="Consolas"/>
+          <w:color w:val="CC7832"/>
+          <w:kern w:val="0"/>
+          <w:sz w:val="27"/>
+          <w:szCs w:val="27"/>
+        </w:rPr>
+        <w:t xml:space="preserve">, </w:t>
+      </w:r>
+      <w:r>
+        <w:rPr>
+          <w:rFonts w:ascii="Consolas" w:eastAsia="宋体" w:hAnsi="Consolas" w:cs="Consolas"/>
+          <w:color w:val="A9B7C6"/>
+          <w:kern w:val="0"/>
+          <w:sz w:val="27"/>
+          <w:szCs w:val="27"/>
+        </w:rPr>
+        <w:t>Vectors.</w:t>
+      </w:r>
+      <w:r>
+        <w:rPr>
+          <w:rFonts w:ascii="Consolas" w:eastAsia="宋体" w:hAnsi="Consolas" w:cs="Consolas"/>
+          <w:i/>
+          <w:iCs/>
+          <w:color w:val="A9B7C6"/>
+          <w:kern w:val="0"/>
+          <w:sz w:val="27"/>
+          <w:szCs w:val="27"/>
+        </w:rPr>
+        <w:t>dense</w:t>
+      </w:r>
+      <w:r>
+        <w:rPr>
+          <w:rFonts w:ascii="Consolas" w:eastAsia="宋体" w:hAnsi="Consolas" w:cs="Consolas"/>
+          <w:color w:val="A9B7C6"/>
+          <w:kern w:val="0"/>
+          <w:sz w:val="27"/>
+          <w:szCs w:val="27"/>
+        </w:rPr>
+        <w:t>(</w:t>
+      </w:r>
+      <w:r>
+        <w:rPr>
+          <w:rFonts w:ascii="Consolas" w:eastAsia="宋体" w:hAnsi="Consolas" w:cs="Consolas"/>
+          <w:i/>
+          <w:iCs/>
+          <w:color w:val="A9B7C6"/>
+          <w:kern w:val="0"/>
+          <w:sz w:val="27"/>
+          <w:szCs w:val="27"/>
+        </w:rPr>
+        <w:t>Array</w:t>
+      </w:r>
+      <w:r>
+        <w:rPr>
+          <w:rFonts w:ascii="Consolas" w:eastAsia="宋体" w:hAnsi="Consolas" w:cs="Consolas"/>
+          <w:color w:val="A9B7C6"/>
+          <w:kern w:val="0"/>
+          <w:sz w:val="27"/>
+          <w:szCs w:val="27"/>
+        </w:rPr>
+        <w:t>(</w:t>
+      </w:r>
+      <w:r>
+        <w:rPr>
+          <w:rFonts w:ascii="Consolas" w:eastAsia="宋体" w:hAnsi="Consolas" w:cs="Consolas"/>
+          <w:color w:val="6897BB"/>
+          <w:kern w:val="0"/>
+          <w:sz w:val="27"/>
+          <w:szCs w:val="27"/>
+        </w:rPr>
+        <w:t>0</w:t>
+      </w:r>
+      <w:r>
+        <w:rPr>
+          <w:rFonts w:ascii="Consolas" w:eastAsia="宋体" w:hAnsi="Consolas" w:cs="Consolas"/>
+          <w:color w:val="CC7832"/>
+          <w:kern w:val="0"/>
+          <w:sz w:val="27"/>
+          <w:szCs w:val="27"/>
+        </w:rPr>
+        <w:t xml:space="preserve">, </w:t>
+      </w:r>
+      <w:r>
+        <w:rPr>
+          <w:rFonts w:ascii="Consolas" w:eastAsia="宋体" w:hAnsi="Consolas" w:cs="Consolas"/>
+          <w:color w:val="6897BB"/>
+          <w:kern w:val="0"/>
+          <w:sz w:val="27"/>
+          <w:szCs w:val="27"/>
+        </w:rPr>
+        <w:t>1</w:t>
+      </w:r>
+      <w:r>
+        <w:rPr>
+          <w:rFonts w:ascii="Consolas" w:eastAsia="宋体" w:hAnsi="Consolas" w:cs="Consolas"/>
+          <w:color w:val="CC7832"/>
+          <w:kern w:val="0"/>
+          <w:sz w:val="27"/>
+          <w:szCs w:val="27"/>
+        </w:rPr>
+        <w:t xml:space="preserve">, </w:t>
+      </w:r>
+      <w:r>
+        <w:rPr>
+          <w:rFonts w:ascii="Consolas" w:eastAsia="宋体" w:hAnsi="Consolas" w:cs="Consolas"/>
+          <w:color w:val="6897BB"/>
+          <w:kern w:val="0"/>
+          <w:sz w:val="27"/>
+          <w:szCs w:val="27"/>
+        </w:rPr>
+        <w:t>1</w:t>
+      </w:r>
+      <w:r>
+        <w:rPr>
+          <w:rFonts w:ascii="Consolas" w:eastAsia="宋体" w:hAnsi="Consolas" w:cs="Consolas"/>
+          <w:color w:val="A9B7C6"/>
+          <w:kern w:val="0"/>
+          <w:sz w:val="27"/>
+          <w:szCs w:val="27"/>
+        </w:rPr>
+        <w:t>).map(_.toDouble))</w:t>
+      </w:r>
+      <w:r>
+        <w:rPr>
+          <w:rFonts w:ascii="Consolas" w:eastAsia="宋体" w:hAnsi="Consolas" w:cs="Consolas"/>
+          <w:color w:val="CC7832"/>
+          <w:kern w:val="0"/>
+          <w:sz w:val="27"/>
+          <w:szCs w:val="27"/>
+        </w:rPr>
+        <w:t xml:space="preserve">, </w:t>
+      </w:r>
+      <w:r>
+        <w:rPr>
+          <w:rFonts w:ascii="Consolas" w:eastAsia="宋体" w:hAnsi="Consolas" w:cs="Consolas"/>
+          <w:i/>
+          <w:iCs/>
+          <w:color w:val="A9B7C6"/>
+          <w:kern w:val="0"/>
+          <w:sz w:val="27"/>
+          <w:szCs w:val="27"/>
+        </w:rPr>
+        <w:t>Array</w:t>
+      </w:r>
+      <w:r>
+        <w:rPr>
+          <w:rFonts w:ascii="Consolas" w:eastAsia="宋体" w:hAnsi="Consolas" w:cs="Consolas"/>
+          <w:color w:val="A9B7C6"/>
+          <w:kern w:val="0"/>
+          <w:sz w:val="27"/>
+          <w:szCs w:val="27"/>
+        </w:rPr>
+        <w:t>(</w:t>
+      </w:r>
+      <w:r>
+        <w:rPr>
+          <w:rFonts w:ascii="Consolas" w:eastAsia="宋体" w:hAnsi="Consolas" w:cs="Consolas"/>
+          <w:i/>
+          <w:iCs/>
+          <w:color w:val="A9B7C6"/>
+          <w:kern w:val="0"/>
+          <w:sz w:val="27"/>
+          <w:szCs w:val="27"/>
+        </w:rPr>
+        <w:t>Array</w:t>
+      </w:r>
+      <w:r>
+        <w:rPr>
+          <w:rFonts w:ascii="Consolas" w:eastAsia="宋体" w:hAnsi="Consolas" w:cs="Consolas"/>
+          <w:color w:val="A9B7C6"/>
+          <w:kern w:val="0"/>
+          <w:sz w:val="27"/>
+          <w:szCs w:val="27"/>
+        </w:rPr>
+        <w:t>(</w:t>
+      </w:r>
+      <w:r>
+        <w:rPr>
+          <w:rFonts w:ascii="Consolas" w:eastAsia="宋体" w:hAnsi="Consolas" w:cs="Consolas"/>
+          <w:color w:val="6A8759"/>
+          <w:kern w:val="0"/>
+          <w:sz w:val="27"/>
+          <w:szCs w:val="27"/>
+        </w:rPr>
+        <w:t>"s"</w:t>
+      </w:r>
+      <w:r>
+        <w:rPr>
+          <w:rFonts w:ascii="Consolas" w:eastAsia="宋体" w:hAnsi="Consolas" w:cs="Consolas"/>
+          <w:color w:val="A9B7C6"/>
+          <w:kern w:val="0"/>
+          <w:sz w:val="27"/>
+          <w:szCs w:val="27"/>
+        </w:rPr>
+        <w:t>)</w:t>
+      </w:r>
+      <w:r>
+        <w:rPr>
+          <w:rFonts w:ascii="Consolas" w:eastAsia="宋体" w:hAnsi="Consolas" w:cs="Consolas"/>
+          <w:color w:val="CC7832"/>
+          <w:kern w:val="0"/>
+          <w:sz w:val="27"/>
+          <w:szCs w:val="27"/>
+        </w:rPr>
+        <w:t xml:space="preserve">, </w:t>
+      </w:r>
+      <w:r>
+        <w:rPr>
+          <w:rFonts w:ascii="Consolas" w:eastAsia="宋体" w:hAnsi="Consolas" w:cs="Consolas"/>
+          <w:i/>
+          <w:iCs/>
+          <w:color w:val="A9B7C6"/>
+          <w:kern w:val="0"/>
+          <w:sz w:val="27"/>
+          <w:szCs w:val="27"/>
+        </w:rPr>
+        <w:t>Array</w:t>
+      </w:r>
+      <w:r>
+        <w:rPr>
+          <w:rFonts w:ascii="Consolas" w:eastAsia="宋体" w:hAnsi="Consolas" w:cs="Consolas"/>
+          <w:color w:val="A9B7C6"/>
+          <w:kern w:val="0"/>
+          <w:sz w:val="27"/>
+          <w:szCs w:val="27"/>
+        </w:rPr>
+        <w:t>(</w:t>
+      </w:r>
+      <w:r>
+        <w:rPr>
+          <w:rFonts w:ascii="Consolas" w:eastAsia="宋体" w:hAnsi="Consolas" w:cs="Consolas"/>
+          <w:color w:val="6A8759"/>
+          <w:kern w:val="0"/>
+          <w:sz w:val="27"/>
+          <w:szCs w:val="27"/>
+        </w:rPr>
+        <w:t>"d"</w:t>
+      </w:r>
+      <w:r>
+        <w:rPr>
+          <w:rFonts w:ascii="Consolas" w:eastAsia="宋体" w:hAnsi="Consolas" w:cs="Consolas"/>
+          <w:color w:val="A9B7C6"/>
+          <w:kern w:val="0"/>
+          <w:sz w:val="27"/>
+          <w:szCs w:val="27"/>
+        </w:rPr>
+        <w:t>)))</w:t>
+      </w:r>
+      <w:r>
+        <w:rPr>
+          <w:rFonts w:ascii="Consolas" w:eastAsia="宋体" w:hAnsi="Consolas" w:cs="Consolas"/>
+          <w:color w:val="CC7832"/>
+          <w:kern w:val="0"/>
+          <w:sz w:val="27"/>
+          <w:szCs w:val="27"/>
+        </w:rPr>
+        <w:t>,</w:t>
+      </w:r>
+      <w:r>
+        <w:rPr>
+          <w:rFonts w:ascii="Consolas" w:eastAsia="宋体" w:hAnsi="Consolas" w:cs="Consolas"/>
+          <w:color w:val="CC7832"/>
+          <w:kern w:val="0"/>
+          <w:sz w:val="27"/>
+          <w:szCs w:val="27"/>
+        </w:rPr>
+        <w:br/>
+        <w:t xml:space="preserve">    </w:t>
+      </w:r>
+      <w:r>
+        <w:rPr>
+          <w:rFonts w:ascii="Consolas" w:eastAsia="宋体" w:hAnsi="Consolas" w:cs="Consolas"/>
+          <w:color w:val="A9B7C6"/>
+          <w:kern w:val="0"/>
+          <w:sz w:val="27"/>
+          <w:szCs w:val="27"/>
+        </w:rPr>
+        <w:t>(</w:t>
+      </w:r>
+      <w:r>
+        <w:rPr>
+          <w:rFonts w:ascii="Consolas" w:eastAsia="宋体" w:hAnsi="Consolas" w:cs="Consolas"/>
+          <w:color w:val="6897BB"/>
+          <w:kern w:val="0"/>
+          <w:sz w:val="27"/>
+          <w:szCs w:val="27"/>
+        </w:rPr>
+        <w:t>1.0</w:t>
+      </w:r>
+      <w:r>
+        <w:rPr>
+          <w:rFonts w:ascii="Consolas" w:eastAsia="宋体" w:hAnsi="Consolas" w:cs="Consolas"/>
+          <w:color w:val="CC7832"/>
+          <w:kern w:val="0"/>
+          <w:sz w:val="27"/>
+          <w:szCs w:val="27"/>
+        </w:rPr>
+        <w:t xml:space="preserve">, </w:t>
+      </w:r>
+      <w:r>
+        <w:rPr>
+          <w:rFonts w:ascii="Consolas" w:eastAsia="宋体" w:hAnsi="Consolas" w:cs="Consolas"/>
+          <w:color w:val="6897BB"/>
+          <w:kern w:val="0"/>
+          <w:sz w:val="27"/>
+          <w:szCs w:val="27"/>
+        </w:rPr>
+        <w:t>1</w:t>
+      </w:r>
+      <w:r>
+        <w:rPr>
+          <w:rFonts w:ascii="Consolas" w:eastAsia="宋体" w:hAnsi="Consolas" w:cs="Consolas"/>
+          <w:color w:val="CC7832"/>
+          <w:kern w:val="0"/>
+          <w:sz w:val="27"/>
+          <w:szCs w:val="27"/>
+        </w:rPr>
+        <w:t xml:space="preserve">, </w:t>
+      </w:r>
+      <w:r>
+        <w:rPr>
+          <w:rFonts w:ascii="Consolas" w:eastAsia="宋体" w:hAnsi="Consolas" w:cs="Consolas"/>
+          <w:color w:val="6897BB"/>
+          <w:kern w:val="0"/>
+          <w:sz w:val="27"/>
+          <w:szCs w:val="27"/>
+        </w:rPr>
+        <w:t>22f</w:t>
+      </w:r>
+      <w:r>
+        <w:rPr>
+          <w:rFonts w:ascii="Consolas" w:eastAsia="宋体" w:hAnsi="Consolas" w:cs="Consolas"/>
+          <w:color w:val="CC7832"/>
+          <w:kern w:val="0"/>
+          <w:sz w:val="27"/>
+          <w:szCs w:val="27"/>
+        </w:rPr>
+        <w:t xml:space="preserve">, </w:t>
+      </w:r>
+      <w:r>
+        <w:rPr>
+          <w:rFonts w:ascii="Consolas" w:eastAsia="宋体" w:hAnsi="Consolas" w:cs="Consolas"/>
+          <w:color w:val="A9B7C6"/>
+          <w:kern w:val="0"/>
+          <w:sz w:val="27"/>
+          <w:szCs w:val="27"/>
+        </w:rPr>
+        <w:t>Vectors.</w:t>
+      </w:r>
+      <w:r>
+        <w:rPr>
+          <w:rFonts w:ascii="Consolas" w:eastAsia="宋体" w:hAnsi="Consolas" w:cs="Consolas"/>
+          <w:i/>
+          <w:iCs/>
+          <w:color w:val="A9B7C6"/>
+          <w:kern w:val="0"/>
+          <w:sz w:val="27"/>
+          <w:szCs w:val="27"/>
+        </w:rPr>
+        <w:t>dense</w:t>
+      </w:r>
+      <w:r>
+        <w:rPr>
+          <w:rFonts w:ascii="Consolas" w:eastAsia="宋体" w:hAnsi="Consolas" w:cs="Consolas"/>
+          <w:color w:val="A9B7C6"/>
+          <w:kern w:val="0"/>
+          <w:sz w:val="27"/>
+          <w:szCs w:val="27"/>
+        </w:rPr>
+        <w:t>(</w:t>
+      </w:r>
+      <w:r>
+        <w:rPr>
+          <w:rFonts w:ascii="Consolas" w:eastAsia="宋体" w:hAnsi="Consolas" w:cs="Consolas"/>
+          <w:i/>
+          <w:iCs/>
+          <w:color w:val="A9B7C6"/>
+          <w:kern w:val="0"/>
+          <w:sz w:val="27"/>
+          <w:szCs w:val="27"/>
+        </w:rPr>
+        <w:t>Array</w:t>
+      </w:r>
+      <w:r>
+        <w:rPr>
+          <w:rFonts w:ascii="Consolas" w:eastAsia="宋体" w:hAnsi="Consolas" w:cs="Consolas"/>
+          <w:color w:val="A9B7C6"/>
+          <w:kern w:val="0"/>
+          <w:sz w:val="27"/>
+          <w:szCs w:val="27"/>
+        </w:rPr>
+        <w:t>(</w:t>
+      </w:r>
+      <w:r>
+        <w:rPr>
+          <w:rFonts w:ascii="Consolas" w:eastAsia="宋体" w:hAnsi="Consolas" w:cs="Consolas"/>
+          <w:color w:val="6897BB"/>
+          <w:kern w:val="0"/>
+          <w:sz w:val="27"/>
+          <w:szCs w:val="27"/>
+        </w:rPr>
+        <w:t>0</w:t>
+      </w:r>
+      <w:r>
+        <w:rPr>
+          <w:rFonts w:ascii="Consolas" w:eastAsia="宋体" w:hAnsi="Consolas" w:cs="Consolas"/>
+          <w:color w:val="CC7832"/>
+          <w:kern w:val="0"/>
+          <w:sz w:val="27"/>
+          <w:szCs w:val="27"/>
+        </w:rPr>
+        <w:t xml:space="preserve">, </w:t>
+      </w:r>
+      <w:r>
+        <w:rPr>
+          <w:rFonts w:ascii="Consolas" w:eastAsia="宋体" w:hAnsi="Consolas" w:cs="Consolas"/>
+          <w:color w:val="6897BB"/>
+          <w:kern w:val="0"/>
+          <w:sz w:val="27"/>
+          <w:szCs w:val="27"/>
+        </w:rPr>
+        <w:t>1</w:t>
+      </w:r>
+      <w:r>
+        <w:rPr>
+          <w:rFonts w:ascii="Consolas" w:eastAsia="宋体" w:hAnsi="Consolas" w:cs="Consolas"/>
+          <w:color w:val="CC7832"/>
+          <w:kern w:val="0"/>
+          <w:sz w:val="27"/>
+          <w:szCs w:val="27"/>
+        </w:rPr>
+        <w:t xml:space="preserve">, </w:t>
+      </w:r>
+      <w:r>
+        <w:rPr>
+          <w:rFonts w:ascii="Consolas" w:eastAsia="宋体" w:hAnsi="Consolas" w:cs="Consolas"/>
+          <w:color w:val="6897BB"/>
+          <w:kern w:val="0"/>
+          <w:sz w:val="27"/>
+          <w:szCs w:val="27"/>
+        </w:rPr>
+        <w:t>0</w:t>
+      </w:r>
+      <w:r>
+        <w:rPr>
+          <w:rFonts w:ascii="Consolas" w:eastAsia="宋体" w:hAnsi="Consolas" w:cs="Consolas"/>
+          <w:color w:val="A9B7C6"/>
+          <w:kern w:val="0"/>
+          <w:sz w:val="27"/>
+          <w:szCs w:val="27"/>
+        </w:rPr>
+        <w:t>).map(_.toDouble))</w:t>
+      </w:r>
+      <w:r>
+        <w:rPr>
+          <w:rFonts w:ascii="Consolas" w:eastAsia="宋体" w:hAnsi="Consolas" w:cs="Consolas"/>
+          <w:color w:val="CC7832"/>
+          <w:kern w:val="0"/>
+          <w:sz w:val="27"/>
+          <w:szCs w:val="27"/>
+        </w:rPr>
+        <w:t xml:space="preserve">, </w:t>
+      </w:r>
+      <w:r>
+        <w:rPr>
+          <w:rFonts w:ascii="Consolas" w:eastAsia="宋体" w:hAnsi="Consolas" w:cs="Consolas"/>
+          <w:i/>
+          <w:iCs/>
+          <w:color w:val="A9B7C6"/>
+          <w:kern w:val="0"/>
+          <w:sz w:val="27"/>
+          <w:szCs w:val="27"/>
+        </w:rPr>
+        <w:t>Array</w:t>
+      </w:r>
+      <w:r>
+        <w:rPr>
+          <w:rFonts w:ascii="Consolas" w:eastAsia="宋体" w:hAnsi="Consolas" w:cs="Consolas"/>
+          <w:color w:val="A9B7C6"/>
+          <w:kern w:val="0"/>
+          <w:sz w:val="27"/>
+          <w:szCs w:val="27"/>
+        </w:rPr>
+        <w:t>(</w:t>
+      </w:r>
+      <w:r>
+        <w:rPr>
+          <w:rFonts w:ascii="Consolas" w:eastAsia="宋体" w:hAnsi="Consolas" w:cs="Consolas"/>
+          <w:i/>
+          <w:iCs/>
+          <w:color w:val="A9B7C6"/>
+          <w:kern w:val="0"/>
+          <w:sz w:val="27"/>
+          <w:szCs w:val="27"/>
+        </w:rPr>
+        <w:t>Array</w:t>
+      </w:r>
+      <w:r>
+        <w:rPr>
+          <w:rFonts w:ascii="Consolas" w:eastAsia="宋体" w:hAnsi="Consolas" w:cs="Consolas"/>
+          <w:color w:val="A9B7C6"/>
+          <w:kern w:val="0"/>
+          <w:sz w:val="27"/>
+          <w:szCs w:val="27"/>
+        </w:rPr>
+        <w:t>(</w:t>
+      </w:r>
+      <w:r>
+        <w:rPr>
+          <w:rFonts w:ascii="Consolas" w:eastAsia="宋体" w:hAnsi="Consolas" w:cs="Consolas"/>
+          <w:color w:val="6A8759"/>
+          <w:kern w:val="0"/>
+          <w:sz w:val="27"/>
+          <w:szCs w:val="27"/>
+        </w:rPr>
+        <w:t>"s"</w:t>
+      </w:r>
+      <w:r>
+        <w:rPr>
+          <w:rFonts w:ascii="Consolas" w:eastAsia="宋体" w:hAnsi="Consolas" w:cs="Consolas"/>
+          <w:color w:val="A9B7C6"/>
+          <w:kern w:val="0"/>
+          <w:sz w:val="27"/>
+          <w:szCs w:val="27"/>
+        </w:rPr>
+        <w:t>)</w:t>
+      </w:r>
+      <w:r>
+        <w:rPr>
+          <w:rFonts w:ascii="Consolas" w:eastAsia="宋体" w:hAnsi="Consolas" w:cs="Consolas"/>
+          <w:color w:val="CC7832"/>
+          <w:kern w:val="0"/>
+          <w:sz w:val="27"/>
+          <w:szCs w:val="27"/>
+        </w:rPr>
+        <w:t xml:space="preserve">, </w:t>
+      </w:r>
+      <w:r>
+        <w:rPr>
+          <w:rFonts w:ascii="Consolas" w:eastAsia="宋体" w:hAnsi="Consolas" w:cs="Consolas"/>
+          <w:i/>
+          <w:iCs/>
+          <w:color w:val="A9B7C6"/>
+          <w:kern w:val="0"/>
+          <w:sz w:val="27"/>
+          <w:szCs w:val="27"/>
+        </w:rPr>
+        <w:t>Array</w:t>
+      </w:r>
+      <w:r>
+        <w:rPr>
+          <w:rFonts w:ascii="Consolas" w:eastAsia="宋体" w:hAnsi="Consolas" w:cs="Consolas"/>
+          <w:color w:val="A9B7C6"/>
+          <w:kern w:val="0"/>
+          <w:sz w:val="27"/>
+          <w:szCs w:val="27"/>
+        </w:rPr>
+        <w:t>(</w:t>
+      </w:r>
+      <w:r>
+        <w:rPr>
+          <w:rFonts w:ascii="Consolas" w:eastAsia="宋体" w:hAnsi="Consolas" w:cs="Consolas"/>
+          <w:color w:val="6A8759"/>
+          <w:kern w:val="0"/>
+          <w:sz w:val="27"/>
+          <w:szCs w:val="27"/>
+        </w:rPr>
+        <w:t>"d"</w:t>
+      </w:r>
+      <w:r>
+        <w:rPr>
+          <w:rFonts w:ascii="Consolas" w:eastAsia="宋体" w:hAnsi="Consolas" w:cs="Consolas"/>
+          <w:color w:val="A9B7C6"/>
+          <w:kern w:val="0"/>
+          <w:sz w:val="27"/>
+          <w:szCs w:val="27"/>
+        </w:rPr>
+        <w:t>)))</w:t>
+      </w:r>
+      <w:r>
+        <w:rPr>
+          <w:rFonts w:ascii="Consolas" w:eastAsia="宋体" w:hAnsi="Consolas" w:cs="Consolas"/>
+          <w:color w:val="CC7832"/>
+          <w:kern w:val="0"/>
+          <w:sz w:val="27"/>
+          <w:szCs w:val="27"/>
+        </w:rPr>
+        <w:t>,</w:t>
+      </w:r>
+      <w:r>
+        <w:rPr>
+          <w:rFonts w:ascii="Consolas" w:eastAsia="宋体" w:hAnsi="Consolas" w:cs="Consolas"/>
+          <w:color w:val="CC7832"/>
+          <w:kern w:val="0"/>
+          <w:sz w:val="27"/>
+          <w:szCs w:val="27"/>
+        </w:rPr>
+        <w:br/>
+        <w:t xml:space="preserve">    </w:t>
+      </w:r>
+      <w:r>
+        <w:rPr>
+          <w:rFonts w:ascii="Consolas" w:eastAsia="宋体" w:hAnsi="Consolas" w:cs="Consolas"/>
+          <w:color w:val="A9B7C6"/>
+          <w:kern w:val="0"/>
+          <w:sz w:val="27"/>
+          <w:szCs w:val="27"/>
+        </w:rPr>
+        <w:t>(</w:t>
+      </w:r>
+      <w:r>
+        <w:rPr>
+          <w:rFonts w:ascii="Consolas" w:eastAsia="宋体" w:hAnsi="Consolas" w:cs="Consolas"/>
+          <w:color w:val="6897BB"/>
+          <w:kern w:val="0"/>
+          <w:sz w:val="27"/>
+          <w:szCs w:val="27"/>
+        </w:rPr>
+        <w:t>1.0</w:t>
+      </w:r>
+      <w:r>
+        <w:rPr>
+          <w:rFonts w:ascii="Consolas" w:eastAsia="宋体" w:hAnsi="Consolas" w:cs="Consolas"/>
+          <w:color w:val="CC7832"/>
+          <w:kern w:val="0"/>
+          <w:sz w:val="27"/>
+          <w:szCs w:val="27"/>
+        </w:rPr>
+        <w:t xml:space="preserve">, </w:t>
+      </w:r>
+      <w:r>
+        <w:rPr>
+          <w:rFonts w:ascii="Consolas" w:eastAsia="宋体" w:hAnsi="Consolas" w:cs="Consolas"/>
+          <w:color w:val="6897BB"/>
+          <w:kern w:val="0"/>
+          <w:sz w:val="27"/>
+          <w:szCs w:val="27"/>
+        </w:rPr>
+        <w:t>1</w:t>
+      </w:r>
+      <w:r>
+        <w:rPr>
+          <w:rFonts w:ascii="Consolas" w:eastAsia="宋体" w:hAnsi="Consolas" w:cs="Consolas"/>
+          <w:color w:val="CC7832"/>
+          <w:kern w:val="0"/>
+          <w:sz w:val="27"/>
+          <w:szCs w:val="27"/>
+        </w:rPr>
+        <w:t xml:space="preserve">, </w:t>
+      </w:r>
+      <w:r>
+        <w:rPr>
+          <w:rFonts w:ascii="Consolas" w:eastAsia="宋体" w:hAnsi="Consolas" w:cs="Consolas"/>
+          <w:color w:val="6897BB"/>
+          <w:kern w:val="0"/>
+          <w:sz w:val="27"/>
+          <w:szCs w:val="27"/>
+        </w:rPr>
+        <w:t>25f</w:t>
+      </w:r>
+      <w:r>
+        <w:rPr>
+          <w:rFonts w:ascii="Consolas" w:eastAsia="宋体" w:hAnsi="Consolas" w:cs="Consolas"/>
+          <w:color w:val="CC7832"/>
+          <w:kern w:val="0"/>
+          <w:sz w:val="27"/>
+          <w:szCs w:val="27"/>
+        </w:rPr>
+        <w:t xml:space="preserve">, </w:t>
+      </w:r>
+      <w:r>
+        <w:rPr>
+          <w:rFonts w:ascii="Consolas" w:eastAsia="宋体" w:hAnsi="Consolas" w:cs="Consolas"/>
+          <w:color w:val="A9B7C6"/>
+          <w:kern w:val="0"/>
+          <w:sz w:val="27"/>
+          <w:szCs w:val="27"/>
+        </w:rPr>
+        <w:t>Vectors.</w:t>
+      </w:r>
+      <w:r>
+        <w:rPr>
+          <w:rFonts w:ascii="Consolas" w:eastAsia="宋体" w:hAnsi="Consolas" w:cs="Consolas"/>
+          <w:i/>
+          <w:iCs/>
+          <w:color w:val="A9B7C6"/>
+          <w:kern w:val="0"/>
+          <w:sz w:val="27"/>
+          <w:szCs w:val="27"/>
+        </w:rPr>
+        <w:t>dense</w:t>
+      </w:r>
+      <w:r>
+        <w:rPr>
+          <w:rFonts w:ascii="Consolas" w:eastAsia="宋体" w:hAnsi="Consolas" w:cs="Consolas"/>
+          <w:color w:val="A9B7C6"/>
+          <w:kern w:val="0"/>
+          <w:sz w:val="27"/>
+          <w:szCs w:val="27"/>
+        </w:rPr>
+        <w:t>(</w:t>
+      </w:r>
+      <w:r>
+        <w:rPr>
+          <w:rFonts w:ascii="Consolas" w:eastAsia="宋体" w:hAnsi="Consolas" w:cs="Consolas"/>
+          <w:i/>
+          <w:iCs/>
+          <w:color w:val="A9B7C6"/>
+          <w:kern w:val="0"/>
+          <w:sz w:val="27"/>
+          <w:szCs w:val="27"/>
+        </w:rPr>
+        <w:t>Array</w:t>
+      </w:r>
+      <w:r>
+        <w:rPr>
+          <w:rFonts w:ascii="Consolas" w:eastAsia="宋体" w:hAnsi="Consolas" w:cs="Consolas"/>
+          <w:color w:val="A9B7C6"/>
+          <w:kern w:val="0"/>
+          <w:sz w:val="27"/>
+          <w:szCs w:val="27"/>
+        </w:rPr>
+        <w:t>(</w:t>
+      </w:r>
+      <w:r>
+        <w:rPr>
+          <w:rFonts w:ascii="Consolas" w:eastAsia="宋体" w:hAnsi="Consolas" w:cs="Consolas"/>
+          <w:color w:val="6897BB"/>
+          <w:kern w:val="0"/>
+          <w:sz w:val="27"/>
+          <w:szCs w:val="27"/>
+        </w:rPr>
+        <w:t>1</w:t>
+      </w:r>
+      <w:r>
+        <w:rPr>
+          <w:rFonts w:ascii="Consolas" w:eastAsia="宋体" w:hAnsi="Consolas" w:cs="Consolas"/>
+          <w:color w:val="CC7832"/>
+          <w:kern w:val="0"/>
+          <w:sz w:val="27"/>
+          <w:szCs w:val="27"/>
+        </w:rPr>
+        <w:t xml:space="preserve">, </w:t>
+      </w:r>
+      <w:r>
+        <w:rPr>
+          <w:rFonts w:ascii="Consolas" w:eastAsia="宋体" w:hAnsi="Consolas" w:cs="Consolas"/>
+          <w:color w:val="6897BB"/>
+          <w:kern w:val="0"/>
+          <w:sz w:val="27"/>
+          <w:szCs w:val="27"/>
+        </w:rPr>
+        <w:t>1</w:t>
+      </w:r>
+      <w:r>
+        <w:rPr>
+          <w:rFonts w:ascii="Consolas" w:eastAsia="宋体" w:hAnsi="Consolas" w:cs="Consolas"/>
+          <w:color w:val="CC7832"/>
+          <w:kern w:val="0"/>
+          <w:sz w:val="27"/>
+          <w:szCs w:val="27"/>
+        </w:rPr>
+        <w:t xml:space="preserve">, </w:t>
+      </w:r>
+      <w:r>
+        <w:rPr>
+          <w:rFonts w:ascii="Consolas" w:eastAsia="宋体" w:hAnsi="Consolas" w:cs="Consolas"/>
+          <w:color w:val="6897BB"/>
+          <w:kern w:val="0"/>
+          <w:sz w:val="27"/>
+          <w:szCs w:val="27"/>
+        </w:rPr>
+        <w:t>1</w:t>
+      </w:r>
+      <w:r>
+        <w:rPr>
+          <w:rFonts w:ascii="Consolas" w:eastAsia="宋体" w:hAnsi="Consolas" w:cs="Consolas"/>
+          <w:color w:val="A9B7C6"/>
+          <w:kern w:val="0"/>
+          <w:sz w:val="27"/>
+          <w:szCs w:val="27"/>
+        </w:rPr>
+        <w:t>).map(_.toDouble))</w:t>
+      </w:r>
+      <w:r>
+        <w:rPr>
+          <w:rFonts w:ascii="Consolas" w:eastAsia="宋体" w:hAnsi="Consolas" w:cs="Consolas"/>
+          <w:color w:val="CC7832"/>
+          <w:kern w:val="0"/>
+          <w:sz w:val="27"/>
+          <w:szCs w:val="27"/>
+        </w:rPr>
+        <w:t xml:space="preserve">, </w:t>
+      </w:r>
+      <w:r>
+        <w:rPr>
+          <w:rFonts w:ascii="Consolas" w:eastAsia="宋体" w:hAnsi="Consolas" w:cs="Consolas"/>
+          <w:i/>
+          <w:iCs/>
+          <w:color w:val="A9B7C6"/>
+          <w:kern w:val="0"/>
+          <w:sz w:val="27"/>
+          <w:szCs w:val="27"/>
+        </w:rPr>
+        <w:t>Array</w:t>
+      </w:r>
+      <w:r>
+        <w:rPr>
+          <w:rFonts w:ascii="Consolas" w:eastAsia="宋体" w:hAnsi="Consolas" w:cs="Consolas"/>
+          <w:color w:val="A9B7C6"/>
+          <w:kern w:val="0"/>
+          <w:sz w:val="27"/>
+          <w:szCs w:val="27"/>
+        </w:rPr>
+        <w:t>(</w:t>
+      </w:r>
+      <w:r>
+        <w:rPr>
+          <w:rFonts w:ascii="Consolas" w:eastAsia="宋体" w:hAnsi="Consolas" w:cs="Consolas"/>
+          <w:i/>
+          <w:iCs/>
+          <w:color w:val="A9B7C6"/>
+          <w:kern w:val="0"/>
+          <w:sz w:val="27"/>
+          <w:szCs w:val="27"/>
+        </w:rPr>
+        <w:t>Array</w:t>
+      </w:r>
+      <w:r>
+        <w:rPr>
+          <w:rFonts w:ascii="Consolas" w:eastAsia="宋体" w:hAnsi="Consolas" w:cs="Consolas"/>
+          <w:color w:val="A9B7C6"/>
+          <w:kern w:val="0"/>
+          <w:sz w:val="27"/>
+          <w:szCs w:val="27"/>
+        </w:rPr>
+        <w:t>(</w:t>
+      </w:r>
+      <w:r>
+        <w:rPr>
+          <w:rFonts w:ascii="Consolas" w:eastAsia="宋体" w:hAnsi="Consolas" w:cs="Consolas"/>
+          <w:color w:val="6A8759"/>
+          <w:kern w:val="0"/>
+          <w:sz w:val="27"/>
+          <w:szCs w:val="27"/>
+        </w:rPr>
+        <w:t>"s"</w:t>
+      </w:r>
+      <w:r>
+        <w:rPr>
+          <w:rFonts w:ascii="Consolas" w:eastAsia="宋体" w:hAnsi="Consolas" w:cs="Consolas"/>
+          <w:color w:val="A9B7C6"/>
+          <w:kern w:val="0"/>
+          <w:sz w:val="27"/>
+          <w:szCs w:val="27"/>
+        </w:rPr>
+        <w:t>)</w:t>
+      </w:r>
+      <w:r>
+        <w:rPr>
+          <w:rFonts w:ascii="Consolas" w:eastAsia="宋体" w:hAnsi="Consolas" w:cs="Consolas"/>
+          <w:color w:val="CC7832"/>
+          <w:kern w:val="0"/>
+          <w:sz w:val="27"/>
+          <w:szCs w:val="27"/>
+        </w:rPr>
+        <w:t xml:space="preserve">, </w:t>
+      </w:r>
+      <w:r>
+        <w:rPr>
+          <w:rFonts w:ascii="Consolas" w:eastAsia="宋体" w:hAnsi="Consolas" w:cs="Consolas"/>
+          <w:i/>
+          <w:iCs/>
+          <w:color w:val="A9B7C6"/>
+          <w:kern w:val="0"/>
+          <w:sz w:val="27"/>
+          <w:szCs w:val="27"/>
+        </w:rPr>
+        <w:t>Array</w:t>
+      </w:r>
+      <w:r>
+        <w:rPr>
+          <w:rFonts w:ascii="Consolas" w:eastAsia="宋体" w:hAnsi="Consolas" w:cs="Consolas"/>
+          <w:color w:val="A9B7C6"/>
+          <w:kern w:val="0"/>
+          <w:sz w:val="27"/>
+          <w:szCs w:val="27"/>
+        </w:rPr>
+        <w:t>(</w:t>
+      </w:r>
+      <w:r>
+        <w:rPr>
+          <w:rFonts w:ascii="Consolas" w:eastAsia="宋体" w:hAnsi="Consolas" w:cs="Consolas"/>
+          <w:color w:val="6A8759"/>
+          <w:kern w:val="0"/>
+          <w:sz w:val="27"/>
+          <w:szCs w:val="27"/>
+        </w:rPr>
+        <w:t>"d"</w:t>
+      </w:r>
+      <w:r>
+        <w:rPr>
+          <w:rFonts w:ascii="Consolas" w:eastAsia="宋体" w:hAnsi="Consolas" w:cs="Consolas"/>
+          <w:color w:val="A9B7C6"/>
+          <w:kern w:val="0"/>
+          <w:sz w:val="27"/>
+          <w:szCs w:val="27"/>
+        </w:rPr>
+        <w:t>)))</w:t>
+      </w:r>
+      <w:r>
+        <w:rPr>
+          <w:rFonts w:ascii="Consolas" w:eastAsia="宋体" w:hAnsi="Consolas" w:cs="Consolas"/>
+          <w:color w:val="CC7832"/>
+          <w:kern w:val="0"/>
+          <w:sz w:val="27"/>
+          <w:szCs w:val="27"/>
+        </w:rPr>
+        <w:t>,</w:t>
+      </w:r>
+      <w:r>
+        <w:rPr>
+          <w:rFonts w:ascii="Consolas" w:eastAsia="宋体" w:hAnsi="Consolas" w:cs="Consolas"/>
+          <w:color w:val="CC7832"/>
+          <w:kern w:val="0"/>
+          <w:sz w:val="27"/>
+          <w:szCs w:val="27"/>
+        </w:rPr>
+        <w:br/>
+        <w:t xml:space="preserve">    </w:t>
+      </w:r>
+      <w:r>
+        <w:rPr>
+          <w:rFonts w:ascii="Consolas" w:eastAsia="宋体" w:hAnsi="Consolas" w:cs="Consolas"/>
+          <w:color w:val="A9B7C6"/>
+          <w:kern w:val="0"/>
+          <w:sz w:val="27"/>
+          <w:szCs w:val="27"/>
+        </w:rPr>
+        <w:t>(-</w:t>
+      </w:r>
+      <w:r>
+        <w:rPr>
+          <w:rFonts w:ascii="Consolas" w:eastAsia="宋体" w:hAnsi="Consolas" w:cs="Consolas"/>
+          <w:color w:val="6897BB"/>
+          <w:kern w:val="0"/>
+          <w:sz w:val="27"/>
+          <w:szCs w:val="27"/>
+        </w:rPr>
+        <w:t>0.1</w:t>
+      </w:r>
+      <w:r>
+        <w:rPr>
+          <w:rFonts w:ascii="Consolas" w:eastAsia="宋体" w:hAnsi="Consolas" w:cs="Consolas"/>
+          <w:color w:val="CC7832"/>
+          <w:kern w:val="0"/>
+          <w:sz w:val="27"/>
+          <w:szCs w:val="27"/>
+        </w:rPr>
+        <w:t xml:space="preserve">, </w:t>
+      </w:r>
+      <w:r>
+        <w:rPr>
+          <w:rFonts w:ascii="Consolas" w:eastAsia="宋体" w:hAnsi="Consolas" w:cs="Consolas"/>
+          <w:color w:val="6897BB"/>
+          <w:kern w:val="0"/>
+          <w:sz w:val="27"/>
+          <w:szCs w:val="27"/>
+        </w:rPr>
+        <w:t>1</w:t>
+      </w:r>
+      <w:r>
+        <w:rPr>
+          <w:rFonts w:ascii="Consolas" w:eastAsia="宋体" w:hAnsi="Consolas" w:cs="Consolas"/>
+          <w:color w:val="CC7832"/>
+          <w:kern w:val="0"/>
+          <w:sz w:val="27"/>
+          <w:szCs w:val="27"/>
+        </w:rPr>
+        <w:t xml:space="preserve">, </w:t>
+      </w:r>
+      <w:r>
+        <w:rPr>
+          <w:rFonts w:ascii="Consolas" w:eastAsia="宋体" w:hAnsi="Consolas" w:cs="Consolas"/>
+          <w:color w:val="6897BB"/>
+          <w:kern w:val="0"/>
+          <w:sz w:val="27"/>
+          <w:szCs w:val="27"/>
+        </w:rPr>
+        <w:t>23f</w:t>
+      </w:r>
+      <w:r>
+        <w:rPr>
+          <w:rFonts w:ascii="Consolas" w:eastAsia="宋体" w:hAnsi="Consolas" w:cs="Consolas"/>
+          <w:color w:val="CC7832"/>
+          <w:kern w:val="0"/>
+          <w:sz w:val="27"/>
+          <w:szCs w:val="27"/>
+        </w:rPr>
+        <w:t xml:space="preserve">, </w:t>
+      </w:r>
+      <w:r>
+        <w:rPr>
+          <w:rFonts w:ascii="Consolas" w:eastAsia="宋体" w:hAnsi="Consolas" w:cs="Consolas"/>
+          <w:color w:val="A9B7C6"/>
+          <w:kern w:val="0"/>
+          <w:sz w:val="27"/>
+          <w:szCs w:val="27"/>
+        </w:rPr>
+        <w:t>Vectors.</w:t>
+      </w:r>
+      <w:r>
+        <w:rPr>
+          <w:rFonts w:ascii="Consolas" w:eastAsia="宋体" w:hAnsi="Consolas" w:cs="Consolas"/>
+          <w:i/>
+          <w:iCs/>
+          <w:color w:val="A9B7C6"/>
+          <w:kern w:val="0"/>
+          <w:sz w:val="27"/>
+          <w:szCs w:val="27"/>
+        </w:rPr>
+        <w:t>dense</w:t>
+      </w:r>
+      <w:r>
+        <w:rPr>
+          <w:rFonts w:ascii="Consolas" w:eastAsia="宋体" w:hAnsi="Consolas" w:cs="Consolas"/>
+          <w:color w:val="A9B7C6"/>
+          <w:kern w:val="0"/>
+          <w:sz w:val="27"/>
+          <w:szCs w:val="27"/>
+        </w:rPr>
+        <w:t>(</w:t>
+      </w:r>
+      <w:r>
+        <w:rPr>
+          <w:rFonts w:ascii="Consolas" w:eastAsia="宋体" w:hAnsi="Consolas" w:cs="Consolas"/>
+          <w:i/>
+          <w:iCs/>
+          <w:color w:val="A9B7C6"/>
+          <w:kern w:val="0"/>
+          <w:sz w:val="27"/>
+          <w:szCs w:val="27"/>
+        </w:rPr>
+        <w:t>Array</w:t>
+      </w:r>
+      <w:r>
+        <w:rPr>
+          <w:rFonts w:ascii="Consolas" w:eastAsia="宋体" w:hAnsi="Consolas" w:cs="Consolas"/>
+          <w:color w:val="A9B7C6"/>
+          <w:kern w:val="0"/>
+          <w:sz w:val="27"/>
+          <w:szCs w:val="27"/>
+        </w:rPr>
+        <w:t>(</w:t>
+      </w:r>
+      <w:r>
+        <w:rPr>
+          <w:rFonts w:ascii="Consolas" w:eastAsia="宋体" w:hAnsi="Consolas" w:cs="Consolas"/>
+          <w:color w:val="6897BB"/>
+          <w:kern w:val="0"/>
+          <w:sz w:val="27"/>
+          <w:szCs w:val="27"/>
+        </w:rPr>
+        <w:t>0</w:t>
+      </w:r>
+      <w:r>
+        <w:rPr>
+          <w:rFonts w:ascii="Consolas" w:eastAsia="宋体" w:hAnsi="Consolas" w:cs="Consolas"/>
+          <w:color w:val="CC7832"/>
+          <w:kern w:val="0"/>
+          <w:sz w:val="27"/>
+          <w:szCs w:val="27"/>
+        </w:rPr>
+        <w:t xml:space="preserve">, </w:t>
+      </w:r>
+      <w:r>
+        <w:rPr>
+          <w:rFonts w:ascii="Consolas" w:eastAsia="宋体" w:hAnsi="Consolas" w:cs="Consolas"/>
+          <w:color w:val="6897BB"/>
+          <w:kern w:val="0"/>
+          <w:sz w:val="27"/>
+          <w:szCs w:val="27"/>
+        </w:rPr>
+        <w:t>2</w:t>
+      </w:r>
+      <w:r>
+        <w:rPr>
+          <w:rFonts w:ascii="Consolas" w:eastAsia="宋体" w:hAnsi="Consolas" w:cs="Consolas"/>
+          <w:color w:val="CC7832"/>
+          <w:kern w:val="0"/>
+          <w:sz w:val="27"/>
+          <w:szCs w:val="27"/>
+        </w:rPr>
+        <w:t xml:space="preserve">, </w:t>
+      </w:r>
+      <w:r>
+        <w:rPr>
+          <w:rFonts w:ascii="Consolas" w:eastAsia="宋体" w:hAnsi="Consolas" w:cs="Consolas"/>
+          <w:color w:val="6897BB"/>
+          <w:kern w:val="0"/>
+          <w:sz w:val="27"/>
+          <w:szCs w:val="27"/>
+        </w:rPr>
+        <w:t>1</w:t>
+      </w:r>
+      <w:r>
+        <w:rPr>
+          <w:rFonts w:ascii="Consolas" w:eastAsia="宋体" w:hAnsi="Consolas" w:cs="Consolas"/>
+          <w:color w:val="A9B7C6"/>
+          <w:kern w:val="0"/>
+          <w:sz w:val="27"/>
+          <w:szCs w:val="27"/>
+        </w:rPr>
+        <w:t>).map(_.toDouble))</w:t>
+      </w:r>
+      <w:r>
+        <w:rPr>
+          <w:rFonts w:ascii="Consolas" w:eastAsia="宋体" w:hAnsi="Consolas" w:cs="Consolas"/>
+          <w:color w:val="CC7832"/>
+          <w:kern w:val="0"/>
+          <w:sz w:val="27"/>
+          <w:szCs w:val="27"/>
+        </w:rPr>
+        <w:t xml:space="preserve">, </w:t>
+      </w:r>
+      <w:r>
+        <w:rPr>
+          <w:rFonts w:ascii="Consolas" w:eastAsia="宋体" w:hAnsi="Consolas" w:cs="Consolas"/>
+          <w:i/>
+          <w:iCs/>
+          <w:color w:val="A9B7C6"/>
+          <w:kern w:val="0"/>
+          <w:sz w:val="27"/>
+          <w:szCs w:val="27"/>
+        </w:rPr>
+        <w:t>Array</w:t>
+      </w:r>
+      <w:r>
+        <w:rPr>
+          <w:rFonts w:ascii="Consolas" w:eastAsia="宋体" w:hAnsi="Consolas" w:cs="Consolas"/>
+          <w:color w:val="A9B7C6"/>
+          <w:kern w:val="0"/>
+          <w:sz w:val="27"/>
+          <w:szCs w:val="27"/>
+        </w:rPr>
+        <w:t>(</w:t>
+      </w:r>
+      <w:r>
+        <w:rPr>
+          <w:rFonts w:ascii="Consolas" w:eastAsia="宋体" w:hAnsi="Consolas" w:cs="Consolas"/>
+          <w:i/>
+          <w:iCs/>
+          <w:color w:val="A9B7C6"/>
+          <w:kern w:val="0"/>
+          <w:sz w:val="27"/>
+          <w:szCs w:val="27"/>
+        </w:rPr>
+        <w:t>Array</w:t>
+      </w:r>
+      <w:r>
+        <w:rPr>
+          <w:rFonts w:ascii="Consolas" w:eastAsia="宋体" w:hAnsi="Consolas" w:cs="Consolas"/>
+          <w:color w:val="A9B7C6"/>
+          <w:kern w:val="0"/>
+          <w:sz w:val="27"/>
+          <w:szCs w:val="27"/>
+        </w:rPr>
+        <w:t>(</w:t>
+      </w:r>
+      <w:r>
+        <w:rPr>
+          <w:rFonts w:ascii="Consolas" w:eastAsia="宋体" w:hAnsi="Consolas" w:cs="Consolas"/>
+          <w:color w:val="6A8759"/>
+          <w:kern w:val="0"/>
+          <w:sz w:val="27"/>
+          <w:szCs w:val="27"/>
+        </w:rPr>
+        <w:t>"s"</w:t>
+      </w:r>
+      <w:r>
+        <w:rPr>
+          <w:rFonts w:ascii="Consolas" w:eastAsia="宋体" w:hAnsi="Consolas" w:cs="Consolas"/>
+          <w:color w:val="A9B7C6"/>
+          <w:kern w:val="0"/>
+          <w:sz w:val="27"/>
+          <w:szCs w:val="27"/>
+        </w:rPr>
+        <w:t>)</w:t>
+      </w:r>
+      <w:r>
+        <w:rPr>
+          <w:rFonts w:ascii="Consolas" w:eastAsia="宋体" w:hAnsi="Consolas" w:cs="Consolas"/>
+          <w:color w:val="CC7832"/>
+          <w:kern w:val="0"/>
+          <w:sz w:val="27"/>
+          <w:szCs w:val="27"/>
+        </w:rPr>
+        <w:t xml:space="preserve">, </w:t>
+      </w:r>
+      <w:r>
+        <w:rPr>
+          <w:rFonts w:ascii="Consolas" w:eastAsia="宋体" w:hAnsi="Consolas" w:cs="Consolas"/>
+          <w:i/>
+          <w:iCs/>
+          <w:color w:val="A9B7C6"/>
+          <w:kern w:val="0"/>
+          <w:sz w:val="27"/>
+          <w:szCs w:val="27"/>
+        </w:rPr>
+        <w:t>Array</w:t>
+      </w:r>
+      <w:r>
+        <w:rPr>
+          <w:rFonts w:ascii="Consolas" w:eastAsia="宋体" w:hAnsi="Consolas" w:cs="Consolas"/>
+          <w:color w:val="A9B7C6"/>
+          <w:kern w:val="0"/>
+          <w:sz w:val="27"/>
+          <w:szCs w:val="27"/>
+        </w:rPr>
+        <w:t>(</w:t>
+      </w:r>
+      <w:r>
+        <w:rPr>
+          <w:rFonts w:ascii="Consolas" w:eastAsia="宋体" w:hAnsi="Consolas" w:cs="Consolas"/>
+          <w:color w:val="6A8759"/>
+          <w:kern w:val="0"/>
+          <w:sz w:val="27"/>
+          <w:szCs w:val="27"/>
+        </w:rPr>
+        <w:t>"d"</w:t>
+      </w:r>
+      <w:r>
+        <w:rPr>
+          <w:rFonts w:ascii="Consolas" w:eastAsia="宋体" w:hAnsi="Consolas" w:cs="Consolas"/>
+          <w:color w:val="A9B7C6"/>
+          <w:kern w:val="0"/>
+          <w:sz w:val="27"/>
+          <w:szCs w:val="27"/>
+        </w:rPr>
+        <w:t>)))</w:t>
+      </w:r>
+      <w:r>
+        <w:rPr>
+          <w:rFonts w:ascii="Consolas" w:eastAsia="宋体" w:hAnsi="Consolas" w:cs="Consolas"/>
+          <w:color w:val="A9B7C6"/>
+          <w:kern w:val="0"/>
+          <w:sz w:val="27"/>
+          <w:szCs w:val="27"/>
+        </w:rPr>
+        <w:br/>
+        <w:t xml:space="preserve">  )</w:t>
+      </w:r>
+      <w:r>
+        <w:rPr>
+          <w:rFonts w:ascii="Consolas" w:eastAsia="宋体" w:hAnsi="Consolas" w:cs="Consolas"/>
+          <w:color w:val="A9B7C6"/>
+          <w:kern w:val="0"/>
+          <w:sz w:val="27"/>
+          <w:szCs w:val="27"/>
+        </w:rPr>
+        <w:br/>
+        <w:t>).toDF(</w:t>
+      </w:r>
+      <w:r>
+        <w:rPr>
+          <w:rFonts w:ascii="Consolas" w:eastAsia="宋体" w:hAnsi="Consolas" w:cs="Consolas"/>
+          <w:color w:val="6A8759"/>
+          <w:kern w:val="0"/>
+          <w:sz w:val="27"/>
+          <w:szCs w:val="27"/>
+        </w:rPr>
+        <w:t>"label"</w:t>
+      </w:r>
+      <w:r>
+        <w:rPr>
+          <w:rFonts w:ascii="Consolas" w:eastAsia="宋体" w:hAnsi="Consolas" w:cs="Consolas"/>
+          <w:color w:val="CC7832"/>
+          <w:kern w:val="0"/>
+          <w:sz w:val="27"/>
+          <w:szCs w:val="27"/>
+        </w:rPr>
+        <w:t xml:space="preserve">, </w:t>
+      </w:r>
+      <w:r>
+        <w:rPr>
+          <w:rFonts w:ascii="Consolas" w:eastAsia="宋体" w:hAnsi="Consolas" w:cs="Consolas"/>
+          <w:color w:val="6A8759"/>
+          <w:kern w:val="0"/>
+          <w:sz w:val="27"/>
+          <w:szCs w:val="27"/>
+        </w:rPr>
+        <w:t>"intType"</w:t>
+      </w:r>
+      <w:r>
+        <w:rPr>
+          <w:rFonts w:ascii="Consolas" w:eastAsia="宋体" w:hAnsi="Consolas" w:cs="Consolas"/>
+          <w:color w:val="CC7832"/>
+          <w:kern w:val="0"/>
+          <w:sz w:val="27"/>
+          <w:szCs w:val="27"/>
+        </w:rPr>
+        <w:t xml:space="preserve">, </w:t>
+      </w:r>
+      <w:r>
+        <w:rPr>
+          <w:rFonts w:ascii="Consolas" w:eastAsia="宋体" w:hAnsi="Consolas" w:cs="Consolas"/>
+          <w:color w:val="6A8759"/>
+          <w:kern w:val="0"/>
+          <w:sz w:val="27"/>
+          <w:szCs w:val="27"/>
+        </w:rPr>
+        <w:t>"floatType"</w:t>
+      </w:r>
+      <w:r>
+        <w:rPr>
+          <w:rFonts w:ascii="Consolas" w:eastAsia="宋体" w:hAnsi="Consolas" w:cs="Consolas"/>
+          <w:color w:val="CC7832"/>
+          <w:kern w:val="0"/>
+          <w:sz w:val="27"/>
+          <w:szCs w:val="27"/>
+        </w:rPr>
+        <w:t xml:space="preserve">, </w:t>
+      </w:r>
+      <w:r>
+        <w:rPr>
+          <w:rFonts w:ascii="Consolas" w:eastAsia="宋体" w:hAnsi="Consolas" w:cs="Consolas"/>
+          <w:color w:val="6A8759"/>
+          <w:kern w:val="0"/>
+          <w:sz w:val="27"/>
+          <w:szCs w:val="27"/>
+        </w:rPr>
+        <w:t>"feature"</w:t>
+      </w:r>
+      <w:r>
+        <w:rPr>
+          <w:rFonts w:ascii="Consolas" w:eastAsia="宋体" w:hAnsi="Consolas" w:cs="Consolas"/>
+          <w:color w:val="CC7832"/>
+          <w:kern w:val="0"/>
+          <w:sz w:val="27"/>
+          <w:szCs w:val="27"/>
+        </w:rPr>
+        <w:t xml:space="preserve">, </w:t>
+      </w:r>
+      <w:r>
+        <w:rPr>
+          <w:rFonts w:ascii="Consolas" w:eastAsia="宋体" w:hAnsi="Consolas" w:cs="Consolas"/>
+          <w:color w:val="6A8759"/>
+          <w:kern w:val="0"/>
+          <w:sz w:val="27"/>
+          <w:szCs w:val="27"/>
+        </w:rPr>
+        <w:t>"arrayArray"</w:t>
+      </w:r>
+      <w:r>
+        <w:rPr>
+          <w:rFonts w:ascii="Consolas" w:eastAsia="宋体" w:hAnsi="Consolas" w:cs="Consolas"/>
+          <w:color w:val="A9B7C6"/>
+          <w:kern w:val="0"/>
+          <w:sz w:val="27"/>
+          <w:szCs w:val="27"/>
+        </w:rPr>
+        <w:t>)</w:t>
+      </w:r>
+      <w:r>
+        <w:rPr>
+          <w:rFonts w:ascii="Consolas" w:eastAsia="宋体" w:hAnsi="Consolas" w:cs="Consolas"/>
+          <w:color w:val="A9B7C6"/>
+          <w:kern w:val="0"/>
+          <w:sz w:val="27"/>
+          <w:szCs w:val="27"/>
+        </w:rPr>
+        <w:br/>
+      </w:r>
+      <w:r>
+        <w:rPr>
+          <w:rFonts w:ascii="Consolas" w:eastAsia="宋体" w:hAnsi="Consolas" w:cs="Consolas"/>
+          <w:color w:val="A9B7C6"/>
+          <w:kern w:val="0"/>
+          <w:sz w:val="27"/>
+          <w:szCs w:val="27"/>
+        </w:rPr>
+        <w:br/>
+      </w:r>
+      <w:r>
+        <w:rPr>
+          <w:rFonts w:ascii="Consolas" w:eastAsia="宋体" w:hAnsi="Consolas" w:cs="Consolas"/>
+          <w:color w:val="A9B7C6"/>
+          <w:kern w:val="0"/>
+          <w:sz w:val="27"/>
+          <w:szCs w:val="27"/>
+        </w:rPr>
+        <w:br/>
+      </w:r>
+      <w:r>
+        <w:rPr>
+          <w:rFonts w:ascii="Consolas" w:eastAsia="宋体" w:hAnsi="Consolas" w:cs="Consolas"/>
+          <w:b/>
+          <w:bCs/>
+          <w:color w:val="CC7832"/>
+          <w:kern w:val="0"/>
+          <w:sz w:val="27"/>
+          <w:szCs w:val="27"/>
+        </w:rPr>
+        <w:t xml:space="preserve">val </w:t>
+      </w:r>
+      <w:r>
+        <w:rPr>
+          <w:rFonts w:ascii="Consolas" w:eastAsia="宋体" w:hAnsi="Consolas" w:cs="Consolas"/>
+          <w:color w:val="A9B7C6"/>
+          <w:kern w:val="0"/>
+          <w:sz w:val="27"/>
+          <w:szCs w:val="27"/>
+        </w:rPr>
+        <w:t xml:space="preserve">inputCol = </w:t>
+      </w:r>
+      <w:r>
+        <w:rPr>
+          <w:rFonts w:ascii="Consolas" w:eastAsia="宋体" w:hAnsi="Consolas" w:cs="Consolas"/>
+          <w:color w:val="6A8759"/>
+          <w:kern w:val="0"/>
+          <w:sz w:val="27"/>
+          <w:szCs w:val="27"/>
+        </w:rPr>
+        <w:t>"label"</w:t>
+      </w:r>
+      <w:r>
+        <w:rPr>
+          <w:rFonts w:ascii="Consolas" w:eastAsia="宋体" w:hAnsi="Consolas" w:cs="Consolas"/>
+          <w:color w:val="6A8759"/>
+          <w:kern w:val="0"/>
+          <w:sz w:val="27"/>
+          <w:szCs w:val="27"/>
+        </w:rPr>
+        <w:br/>
+      </w:r>
+      <w:r>
+        <w:rPr>
+          <w:rFonts w:ascii="Consolas" w:eastAsia="宋体" w:hAnsi="Consolas" w:cs="Consolas"/>
+          <w:color w:val="A9B7C6"/>
+          <w:kern w:val="0"/>
+          <w:sz w:val="27"/>
+          <w:szCs w:val="27"/>
+        </w:rPr>
+        <w:lastRenderedPageBreak/>
+        <w:t>rawDataFrame.select(inputCol).filter(</w:t>
+      </w:r>
+      <w:r>
+        <w:rPr>
+          <w:rFonts w:ascii="Consolas" w:eastAsia="宋体" w:hAnsi="Consolas" w:cs="Consolas"/>
+          <w:color w:val="6A8759"/>
+          <w:kern w:val="0"/>
+          <w:sz w:val="27"/>
+          <w:szCs w:val="27"/>
+        </w:rPr>
+        <w:t>s"</w:t>
+      </w:r>
+      <w:r>
+        <w:rPr>
+          <w:rFonts w:ascii="Consolas" w:eastAsia="宋体" w:hAnsi="Consolas" w:cs="Consolas"/>
+          <w:b/>
+          <w:bCs/>
+          <w:color w:val="00B8BB"/>
+          <w:kern w:val="0"/>
+          <w:sz w:val="27"/>
+          <w:szCs w:val="27"/>
+        </w:rPr>
+        <w:t>$</w:t>
+      </w:r>
+      <w:r>
+        <w:rPr>
+          <w:rFonts w:ascii="Consolas" w:eastAsia="宋体" w:hAnsi="Consolas" w:cs="Consolas"/>
+          <w:color w:val="A9B7C6"/>
+          <w:kern w:val="0"/>
+          <w:sz w:val="27"/>
+          <w:szCs w:val="27"/>
+        </w:rPr>
+        <w:t>inputCol</w:t>
+      </w:r>
+      <w:r>
+        <w:rPr>
+          <w:rFonts w:ascii="Consolas" w:eastAsia="宋体" w:hAnsi="Consolas" w:cs="Consolas"/>
+          <w:color w:val="6A8759"/>
+          <w:kern w:val="0"/>
+          <w:sz w:val="27"/>
+          <w:szCs w:val="27"/>
+        </w:rPr>
+        <w:t xml:space="preserve"> != floor(</w:t>
+      </w:r>
+      <w:r>
+        <w:rPr>
+          <w:rFonts w:ascii="Consolas" w:eastAsia="宋体" w:hAnsi="Consolas" w:cs="Consolas"/>
+          <w:b/>
+          <w:bCs/>
+          <w:color w:val="00B8BB"/>
+          <w:kern w:val="0"/>
+          <w:sz w:val="27"/>
+          <w:szCs w:val="27"/>
+        </w:rPr>
+        <w:t>$</w:t>
+      </w:r>
+      <w:r>
+        <w:rPr>
+          <w:rFonts w:ascii="Consolas" w:eastAsia="宋体" w:hAnsi="Consolas" w:cs="Consolas"/>
+          <w:color w:val="A9B7C6"/>
+          <w:kern w:val="0"/>
+          <w:sz w:val="27"/>
+          <w:szCs w:val="27"/>
+        </w:rPr>
+        <w:t>inputCol</w:t>
+      </w:r>
+      <w:r>
+        <w:rPr>
+          <w:rFonts w:ascii="Consolas" w:eastAsia="宋体" w:hAnsi="Consolas" w:cs="Consolas"/>
+          <w:color w:val="6A8759"/>
+          <w:kern w:val="0"/>
+          <w:sz w:val="27"/>
+          <w:szCs w:val="27"/>
+        </w:rPr>
+        <w:t xml:space="preserve">) or </w:t>
+      </w:r>
+      <w:r>
+        <w:rPr>
+          <w:rFonts w:ascii="Consolas" w:eastAsia="宋体" w:hAnsi="Consolas" w:cs="Consolas"/>
+          <w:b/>
+          <w:bCs/>
+          <w:color w:val="00B8BB"/>
+          <w:kern w:val="0"/>
+          <w:sz w:val="27"/>
+          <w:szCs w:val="27"/>
+        </w:rPr>
+        <w:t>$</w:t>
+      </w:r>
+      <w:r>
+        <w:rPr>
+          <w:rFonts w:ascii="Consolas" w:eastAsia="宋体" w:hAnsi="Consolas" w:cs="Consolas"/>
+          <w:color w:val="A9B7C6"/>
+          <w:kern w:val="0"/>
+          <w:sz w:val="27"/>
+          <w:szCs w:val="27"/>
+        </w:rPr>
+        <w:t>inputCol</w:t>
+      </w:r>
+      <w:r>
+        <w:rPr>
+          <w:rFonts w:ascii="Consolas" w:eastAsia="宋体" w:hAnsi="Consolas" w:cs="Consolas"/>
+          <w:color w:val="6A8759"/>
+          <w:kern w:val="0"/>
+          <w:sz w:val="27"/>
+          <w:szCs w:val="27"/>
+        </w:rPr>
+        <w:t xml:space="preserve"> &lt; 0"</w:t>
+      </w:r>
+      <w:r>
+        <w:rPr>
+          <w:rFonts w:ascii="Consolas" w:eastAsia="宋体" w:hAnsi="Consolas" w:cs="Consolas"/>
+          <w:color w:val="A9B7C6"/>
+          <w:kern w:val="0"/>
+          <w:sz w:val="27"/>
+          <w:szCs w:val="27"/>
+        </w:rPr>
+        <w:t>).show()</w:t>
+      </w:r>
+      <w:r>
+        <w:rPr>
+          <w:rFonts w:ascii="Consolas" w:eastAsia="宋体" w:hAnsi="Consolas" w:cs="Consolas"/>
+          <w:color w:val="A9B7C6"/>
+          <w:kern w:val="0"/>
+          <w:sz w:val="27"/>
+          <w:szCs w:val="27"/>
+        </w:rPr>
+        <w:br/>
+      </w:r>
+      <w:r>
+        <w:rPr>
+          <w:rFonts w:ascii="Consolas" w:eastAsia="宋体" w:hAnsi="Consolas" w:cs="Consolas"/>
+          <w:color w:val="A9B7C6"/>
+          <w:kern w:val="0"/>
+          <w:sz w:val="27"/>
+          <w:szCs w:val="27"/>
+        </w:rPr>
+        <w:br/>
+      </w:r>
+      <w:r>
+        <w:rPr>
+          <w:rFonts w:ascii="Consolas" w:eastAsia="宋体" w:hAnsi="Consolas" w:cs="Consolas"/>
+          <w:b/>
+          <w:bCs/>
+          <w:color w:val="CC7832"/>
+          <w:kern w:val="0"/>
+          <w:sz w:val="27"/>
+          <w:szCs w:val="27"/>
+        </w:rPr>
+        <w:t xml:space="preserve">val </w:t>
+      </w:r>
+      <w:r>
+        <w:rPr>
+          <w:rFonts w:ascii="Consolas" w:eastAsia="宋体" w:hAnsi="Consolas" w:cs="Consolas"/>
+          <w:color w:val="A9B7C6"/>
+          <w:kern w:val="0"/>
+          <w:sz w:val="27"/>
+          <w:szCs w:val="27"/>
+        </w:rPr>
+        <w:t>transform = NullableFunctions.</w:t>
+      </w:r>
+      <w:r>
+        <w:rPr>
+          <w:rFonts w:ascii="Consolas" w:eastAsia="宋体" w:hAnsi="Consolas" w:cs="Consolas"/>
+          <w:i/>
+          <w:iCs/>
+          <w:color w:val="A9B7C6"/>
+          <w:kern w:val="0"/>
+          <w:sz w:val="27"/>
+          <w:szCs w:val="27"/>
+        </w:rPr>
+        <w:t>udf</w:t>
+      </w:r>
+      <w:r>
+        <w:rPr>
+          <w:rFonts w:ascii="Consolas" w:eastAsia="宋体" w:hAnsi="Consolas" w:cs="Consolas"/>
+          <w:color w:val="A9B7C6"/>
+          <w:kern w:val="0"/>
+          <w:sz w:val="27"/>
+          <w:szCs w:val="27"/>
+        </w:rPr>
+        <w:t xml:space="preserve">((d: </w:t>
+      </w:r>
+      <w:r>
+        <w:rPr>
+          <w:rFonts w:ascii="Consolas" w:eastAsia="宋体" w:hAnsi="Consolas" w:cs="Consolas"/>
+          <w:color w:val="CC7832"/>
+          <w:kern w:val="0"/>
+          <w:sz w:val="27"/>
+          <w:szCs w:val="27"/>
+        </w:rPr>
+        <w:t>Double</w:t>
+      </w:r>
+      <w:r>
+        <w:rPr>
+          <w:rFonts w:ascii="Consolas" w:eastAsia="宋体" w:hAnsi="Consolas" w:cs="Consolas"/>
+          <w:color w:val="A9B7C6"/>
+          <w:kern w:val="0"/>
+          <w:sz w:val="27"/>
+          <w:szCs w:val="27"/>
+        </w:rPr>
+        <w:t xml:space="preserve">) =&gt; </w:t>
+      </w:r>
+      <w:r>
+        <w:rPr>
+          <w:rFonts w:ascii="Consolas" w:eastAsia="宋体" w:hAnsi="Consolas" w:cs="Consolas"/>
+          <w:b/>
+          <w:bCs/>
+          <w:color w:val="CC7832"/>
+          <w:kern w:val="0"/>
+          <w:sz w:val="27"/>
+          <w:szCs w:val="27"/>
+        </w:rPr>
+        <w:t>if</w:t>
+      </w:r>
+      <w:r>
+        <w:rPr>
+          <w:rFonts w:ascii="Consolas" w:eastAsia="宋体" w:hAnsi="Consolas" w:cs="Consolas"/>
+          <w:color w:val="A9B7C6"/>
+          <w:kern w:val="0"/>
+          <w:sz w:val="27"/>
+          <w:szCs w:val="27"/>
+        </w:rPr>
+        <w:t xml:space="preserve">(d &lt; </w:t>
+      </w:r>
+      <w:r>
+        <w:rPr>
+          <w:rFonts w:ascii="Consolas" w:eastAsia="宋体" w:hAnsi="Consolas" w:cs="Consolas"/>
+          <w:color w:val="6897BB"/>
+          <w:kern w:val="0"/>
+          <w:sz w:val="27"/>
+          <w:szCs w:val="27"/>
+        </w:rPr>
+        <w:t>0</w:t>
+      </w:r>
+      <w:r>
+        <w:rPr>
+          <w:rFonts w:ascii="Consolas" w:eastAsia="宋体" w:hAnsi="Consolas" w:cs="Consolas"/>
+          <w:color w:val="A9B7C6"/>
+          <w:kern w:val="0"/>
+          <w:sz w:val="27"/>
+          <w:szCs w:val="27"/>
+        </w:rPr>
+        <w:t xml:space="preserve">) </w:t>
+      </w:r>
+      <w:r>
+        <w:rPr>
+          <w:rFonts w:ascii="Consolas" w:eastAsia="宋体" w:hAnsi="Consolas" w:cs="Consolas"/>
+          <w:b/>
+          <w:bCs/>
+          <w:color w:val="CC7832"/>
+          <w:kern w:val="0"/>
+          <w:sz w:val="27"/>
+          <w:szCs w:val="27"/>
+        </w:rPr>
+        <w:t xml:space="preserve">throw new </w:t>
+      </w:r>
+      <w:r>
+        <w:rPr>
+          <w:rFonts w:ascii="Consolas" w:eastAsia="宋体" w:hAnsi="Consolas" w:cs="Consolas"/>
+          <w:color w:val="A9B7C6"/>
+          <w:kern w:val="0"/>
+          <w:sz w:val="27"/>
+          <w:szCs w:val="27"/>
+        </w:rPr>
+        <w:t>Exception(</w:t>
+      </w:r>
+      <w:r>
+        <w:rPr>
+          <w:rFonts w:ascii="Consolas" w:eastAsia="宋体" w:hAnsi="Consolas" w:cs="Consolas"/>
+          <w:color w:val="6A8759"/>
+          <w:kern w:val="0"/>
+          <w:sz w:val="27"/>
+          <w:szCs w:val="27"/>
+        </w:rPr>
+        <w:t>"</w:t>
+      </w:r>
+      <w:r>
+        <w:rPr>
+          <w:rFonts w:ascii="宋体" w:eastAsia="宋体" w:hAnsi="宋体" w:cs="Consolas" w:hint="eastAsia"/>
+          <w:color w:val="6A8759"/>
+          <w:kern w:val="0"/>
+          <w:sz w:val="27"/>
+          <w:szCs w:val="27"/>
+        </w:rPr>
+        <w:t>数值错误</w:t>
+      </w:r>
+      <w:r>
+        <w:rPr>
+          <w:rFonts w:ascii="Consolas" w:eastAsia="宋体" w:hAnsi="Consolas" w:cs="Consolas"/>
+          <w:color w:val="6A8759"/>
+          <w:kern w:val="0"/>
+          <w:sz w:val="27"/>
+          <w:szCs w:val="27"/>
+        </w:rPr>
+        <w:t>"</w:t>
+      </w:r>
+      <w:r>
+        <w:rPr>
+          <w:rFonts w:ascii="Consolas" w:eastAsia="宋体" w:hAnsi="Consolas" w:cs="Consolas"/>
+          <w:color w:val="A9B7C6"/>
+          <w:kern w:val="0"/>
+          <w:sz w:val="27"/>
+          <w:szCs w:val="27"/>
+        </w:rPr>
+        <w:t xml:space="preserve">) </w:t>
+      </w:r>
+      <w:r>
+        <w:rPr>
+          <w:rFonts w:ascii="Consolas" w:eastAsia="宋体" w:hAnsi="Consolas" w:cs="Consolas"/>
+          <w:b/>
+          <w:bCs/>
+          <w:color w:val="CC7832"/>
+          <w:kern w:val="0"/>
+          <w:sz w:val="27"/>
+          <w:szCs w:val="27"/>
+        </w:rPr>
+        <w:t xml:space="preserve">else </w:t>
+      </w:r>
+      <w:r>
+        <w:rPr>
+          <w:rFonts w:ascii="Consolas" w:eastAsia="宋体" w:hAnsi="Consolas" w:cs="Consolas"/>
+          <w:color w:val="6897BB"/>
+          <w:kern w:val="0"/>
+          <w:sz w:val="27"/>
+          <w:szCs w:val="27"/>
+        </w:rPr>
+        <w:t>1.0</w:t>
+      </w:r>
+      <w:r>
+        <w:rPr>
+          <w:rFonts w:ascii="Consolas" w:eastAsia="宋体" w:hAnsi="Consolas" w:cs="Consolas"/>
+          <w:color w:val="A9B7C6"/>
+          <w:kern w:val="0"/>
+          <w:sz w:val="27"/>
+          <w:szCs w:val="27"/>
+        </w:rPr>
+        <w:t>)</w:t>
+      </w:r>
+      <w:r>
+        <w:rPr>
+          <w:rFonts w:ascii="Consolas" w:eastAsia="宋体" w:hAnsi="Consolas" w:cs="Consolas"/>
+          <w:color w:val="A9B7C6"/>
+          <w:kern w:val="0"/>
+          <w:sz w:val="27"/>
+          <w:szCs w:val="27"/>
+        </w:rPr>
+        <w:br/>
+      </w:r>
+      <w:r>
+        <w:rPr>
+          <w:rFonts w:ascii="Consolas" w:eastAsia="宋体" w:hAnsi="Consolas" w:cs="Consolas"/>
+          <w:color w:val="A9B7C6"/>
+          <w:kern w:val="0"/>
+          <w:sz w:val="27"/>
+          <w:szCs w:val="27"/>
+        </w:rPr>
+        <w:br/>
+      </w:r>
+      <w:r>
+        <w:rPr>
+          <w:rFonts w:ascii="Consolas" w:eastAsia="宋体" w:hAnsi="Consolas" w:cs="Consolas"/>
+          <w:b/>
+          <w:bCs/>
+          <w:color w:val="CC7832"/>
+          <w:kern w:val="0"/>
+          <w:sz w:val="27"/>
+          <w:szCs w:val="27"/>
+        </w:rPr>
+        <w:t xml:space="preserve">import </w:t>
+      </w:r>
+      <w:r>
+        <w:rPr>
+          <w:rFonts w:ascii="Consolas" w:eastAsia="宋体" w:hAnsi="Consolas" w:cs="Consolas"/>
+          <w:color w:val="A9B7C6"/>
+          <w:kern w:val="0"/>
+          <w:sz w:val="27"/>
+          <w:szCs w:val="27"/>
+        </w:rPr>
+        <w:t>org.apache.spark.sql.functions.</w:t>
+      </w:r>
+      <w:r>
+        <w:rPr>
+          <w:rFonts w:ascii="Consolas" w:eastAsia="宋体" w:hAnsi="Consolas" w:cs="Consolas"/>
+          <w:i/>
+          <w:iCs/>
+          <w:color w:val="A9B7C6"/>
+          <w:kern w:val="0"/>
+          <w:sz w:val="27"/>
+          <w:szCs w:val="27"/>
+        </w:rPr>
+        <w:t>col</w:t>
+      </w:r>
+      <w:r>
+        <w:rPr>
+          <w:rFonts w:ascii="Consolas" w:eastAsia="宋体" w:hAnsi="Consolas" w:cs="Consolas"/>
+          <w:i/>
+          <w:iCs/>
+          <w:color w:val="A9B7C6"/>
+          <w:kern w:val="0"/>
+          <w:sz w:val="27"/>
+          <w:szCs w:val="27"/>
+        </w:rPr>
+        <w:br/>
+      </w:r>
+      <w:r>
+        <w:rPr>
+          <w:rFonts w:ascii="Consolas" w:eastAsia="宋体" w:hAnsi="Consolas" w:cs="Consolas"/>
+          <w:i/>
+          <w:iCs/>
+          <w:color w:val="A9B7C6"/>
+          <w:kern w:val="0"/>
+          <w:sz w:val="27"/>
+          <w:szCs w:val="27"/>
+        </w:rPr>
+        <w:br/>
+        <w:t>println</w:t>
+      </w:r>
+      <w:r>
+        <w:rPr>
+          <w:rFonts w:ascii="Consolas" w:eastAsia="宋体" w:hAnsi="Consolas" w:cs="Consolas"/>
+          <w:color w:val="A9B7C6"/>
+          <w:kern w:val="0"/>
+          <w:sz w:val="27"/>
+          <w:szCs w:val="27"/>
+        </w:rPr>
+        <w:t>(rawDataFrame.withColumn(</w:t>
+      </w:r>
+      <w:r>
+        <w:rPr>
+          <w:rFonts w:ascii="Consolas" w:eastAsia="宋体" w:hAnsi="Consolas" w:cs="Consolas"/>
+          <w:color w:val="6A8759"/>
+          <w:kern w:val="0"/>
+          <w:sz w:val="27"/>
+          <w:szCs w:val="27"/>
+        </w:rPr>
+        <w:t>"newName"</w:t>
+      </w:r>
+      <w:r>
+        <w:rPr>
+          <w:rFonts w:ascii="Consolas" w:eastAsia="宋体" w:hAnsi="Consolas" w:cs="Consolas"/>
+          <w:color w:val="CC7832"/>
+          <w:kern w:val="0"/>
+          <w:sz w:val="27"/>
+          <w:szCs w:val="27"/>
+        </w:rPr>
+        <w:t xml:space="preserve">, </w:t>
+      </w:r>
+      <w:r>
+        <w:rPr>
+          <w:rFonts w:ascii="Consolas" w:eastAsia="宋体" w:hAnsi="Consolas" w:cs="Consolas"/>
+          <w:color w:val="A9B7C6"/>
+          <w:kern w:val="0"/>
+          <w:sz w:val="27"/>
+          <w:szCs w:val="27"/>
+        </w:rPr>
+        <w:t>transform(</w:t>
+      </w:r>
+      <w:r>
+        <w:rPr>
+          <w:rFonts w:ascii="Consolas" w:eastAsia="宋体" w:hAnsi="Consolas" w:cs="Consolas"/>
+          <w:i/>
+          <w:iCs/>
+          <w:color w:val="A9B7C6"/>
+          <w:kern w:val="0"/>
+          <w:sz w:val="27"/>
+          <w:szCs w:val="27"/>
+        </w:rPr>
+        <w:t>col</w:t>
+      </w:r>
+      <w:r>
+        <w:rPr>
+          <w:rFonts w:ascii="Consolas" w:eastAsia="宋体" w:hAnsi="Consolas" w:cs="Consolas"/>
+          <w:color w:val="A9B7C6"/>
+          <w:kern w:val="0"/>
+          <w:sz w:val="27"/>
+          <w:szCs w:val="27"/>
+        </w:rPr>
+        <w:t>(</w:t>
+      </w:r>
+      <w:r>
+        <w:rPr>
+          <w:rFonts w:ascii="Consolas" w:eastAsia="宋体" w:hAnsi="Consolas" w:cs="Consolas"/>
+          <w:color w:val="6A8759"/>
+          <w:kern w:val="0"/>
+          <w:sz w:val="27"/>
+          <w:szCs w:val="27"/>
+        </w:rPr>
+        <w:t>"label"</w:t>
+      </w:r>
+      <w:r>
+        <w:rPr>
+          <w:rFonts w:ascii="Consolas" w:eastAsia="宋体" w:hAnsi="Consolas" w:cs="Consolas"/>
+          <w:color w:val="A9B7C6"/>
+          <w:kern w:val="0"/>
+          <w:sz w:val="27"/>
+          <w:szCs w:val="27"/>
+        </w:rPr>
+        <w:t>))).count())</w:t>
+      </w:r>
+      <w:r>
+        <w:rPr>
+          <w:rFonts w:ascii="Consolas" w:eastAsia="宋体" w:hAnsi="Consolas" w:cs="Consolas" w:hint="eastAsia"/>
+          <w:color w:val="A9B7C6"/>
+          <w:kern w:val="0"/>
+          <w:sz w:val="27"/>
+          <w:szCs w:val="27"/>
+        </w:rPr>
+        <w:t xml:space="preserve"> // </w:t>
+      </w:r>
+      <w:r>
+        <w:rPr>
+          <w:rFonts w:ascii="Consolas" w:eastAsia="宋体" w:hAnsi="Consolas" w:cs="Consolas" w:hint="eastAsia"/>
+          <w:color w:val="A9B7C6"/>
+          <w:kern w:val="0"/>
+          <w:sz w:val="27"/>
+          <w:szCs w:val="27"/>
+        </w:rPr>
+        <w:t>不报错</w:t>
+      </w:r>
+      <w:r>
+        <w:rPr>
+          <w:rFonts w:ascii="Consolas" w:eastAsia="宋体" w:hAnsi="Consolas" w:cs="Consolas"/>
+          <w:color w:val="A9B7C6"/>
+          <w:kern w:val="0"/>
+          <w:sz w:val="27"/>
+          <w:szCs w:val="27"/>
+        </w:rPr>
+        <w:br/>
+      </w:r>
+      <w:r>
+        <w:rPr>
+          <w:rFonts w:ascii="Consolas" w:eastAsia="宋体" w:hAnsi="Consolas" w:cs="Consolas"/>
+          <w:color w:val="A9B7C6"/>
+          <w:kern w:val="0"/>
+          <w:sz w:val="27"/>
+          <w:szCs w:val="27"/>
+        </w:rPr>
+        <w:br/>
+        <w:t>rawDataFrame.withColumn(</w:t>
+      </w:r>
+      <w:r>
+        <w:rPr>
+          <w:rFonts w:ascii="Consolas" w:eastAsia="宋体" w:hAnsi="Consolas" w:cs="Consolas"/>
+          <w:color w:val="6A8759"/>
+          <w:kern w:val="0"/>
+          <w:sz w:val="27"/>
+          <w:szCs w:val="27"/>
+        </w:rPr>
+        <w:t>"newName"</w:t>
+      </w:r>
+      <w:r>
+        <w:rPr>
+          <w:rFonts w:ascii="Consolas" w:eastAsia="宋体" w:hAnsi="Consolas" w:cs="Consolas"/>
+          <w:color w:val="CC7832"/>
+          <w:kern w:val="0"/>
+          <w:sz w:val="27"/>
+          <w:szCs w:val="27"/>
+        </w:rPr>
+        <w:t xml:space="preserve">, </w:t>
+      </w:r>
+      <w:r>
+        <w:rPr>
+          <w:rFonts w:ascii="Consolas" w:eastAsia="宋体" w:hAnsi="Consolas" w:cs="Consolas"/>
+          <w:color w:val="A9B7C6"/>
+          <w:kern w:val="0"/>
+          <w:sz w:val="27"/>
+          <w:szCs w:val="27"/>
+        </w:rPr>
+        <w:t>transform(</w:t>
+      </w:r>
+      <w:r>
+        <w:rPr>
+          <w:rFonts w:ascii="Consolas" w:eastAsia="宋体" w:hAnsi="Consolas" w:cs="Consolas"/>
+          <w:i/>
+          <w:iCs/>
+          <w:color w:val="A9B7C6"/>
+          <w:kern w:val="0"/>
+          <w:sz w:val="27"/>
+          <w:szCs w:val="27"/>
+        </w:rPr>
+        <w:t>col</w:t>
+      </w:r>
+      <w:r>
+        <w:rPr>
+          <w:rFonts w:ascii="Consolas" w:eastAsia="宋体" w:hAnsi="Consolas" w:cs="Consolas"/>
+          <w:color w:val="A9B7C6"/>
+          <w:kern w:val="0"/>
+          <w:sz w:val="27"/>
+          <w:szCs w:val="27"/>
+        </w:rPr>
+        <w:t>(</w:t>
+      </w:r>
+      <w:r>
+        <w:rPr>
+          <w:rFonts w:ascii="Consolas" w:eastAsia="宋体" w:hAnsi="Consolas" w:cs="Consolas"/>
+          <w:color w:val="6A8759"/>
+          <w:kern w:val="0"/>
+          <w:sz w:val="27"/>
+          <w:szCs w:val="27"/>
+        </w:rPr>
+        <w:t>"label"</w:t>
+      </w:r>
+      <w:r>
+        <w:rPr>
+          <w:rFonts w:ascii="Consolas" w:eastAsia="宋体" w:hAnsi="Consolas" w:cs="Consolas"/>
+          <w:color w:val="A9B7C6"/>
+          <w:kern w:val="0"/>
+          <w:sz w:val="27"/>
+          <w:szCs w:val="27"/>
+        </w:rPr>
+        <w:t>))).show()</w:t>
+      </w:r>
+      <w:r>
+        <w:rPr>
+          <w:rFonts w:ascii="Consolas" w:eastAsia="宋体" w:hAnsi="Consolas" w:cs="Consolas" w:hint="eastAsia"/>
+          <w:color w:val="A9B7C6"/>
+          <w:kern w:val="0"/>
+          <w:sz w:val="27"/>
+          <w:szCs w:val="27"/>
+        </w:rPr>
+        <w:t xml:space="preserve"> // </w:t>
+      </w:r>
+      <w:r>
+        <w:rPr>
+          <w:rFonts w:ascii="Consolas" w:eastAsia="宋体" w:hAnsi="Consolas" w:cs="Consolas" w:hint="eastAsia"/>
+          <w:color w:val="A9B7C6"/>
+          <w:kern w:val="0"/>
+          <w:sz w:val="27"/>
+          <w:szCs w:val="27"/>
+        </w:rPr>
+        <w:t>报错</w:t>
+      </w:r>
+    </w:p>
+    <w:p>
+      <w:pPr>
+        <w:rPr>
+          <w:rFonts w:hint="eastAsia"/>
+        </w:rPr>
+      </w:pPr>
+      <w:bookmarkStart w:id="0" w:name="_GoBack"/>
+      <w:bookmarkEnd w:id="0"/>
+    </w:p>
+    <w:p>
+      <w:pPr>
+        <w:pStyle w:val="a9"/>
+        <w:numPr>
+          <w:ilvl w:val="0"/>
+          <w:numId w:val="25"/>
+        </w:numPr>
+        <w:ind w:firstLineChars="0"/>
+        <w:rPr>
+          <w:rFonts w:hint="eastAsia"/>
+        </w:rPr>
+      </w:pPr>
+      <w:r>
+        <w:rPr>
+          <w:rFonts w:hint="eastAsia"/>
+        </w:rPr>
+        <w:t>那么问题来了，超大数据的转换，如果我要测</w:t>
+      </w:r>
+      <w:r>
+        <w:rPr>
+          <w:rFonts w:hint="eastAsia"/>
+        </w:rPr>
+        <w:t>transform</w:t>
+      </w:r>
+      <w:r>
+        <w:rPr>
+          <w:rFonts w:hint="eastAsia"/>
+        </w:rPr>
+        <w:t>操作的性能，如何才能测出来了？</w:t>
+      </w:r>
+    </w:p>
     <w:p/>
     <w:sectPr>
       <w:pgSz w:w="11906" w:h="16838"/>
@@ -28458,10 +31363,10 @@
     </w:lvl>
   </w:abstractNum>
   <w:abstractNum w:abstractNumId="18">
-    <w:nsid w:val="690C48AB"/>
+    <w:nsid w:val="6675678C"/>
     <w:multiLevelType w:val="hybridMultilevel"/>
-    <w:tmpl w:val="F954B326"/>
-    <w:lvl w:ilvl="0" w:tplc="E98E8CCC">
+    <w:tmpl w:val="D42E7066"/>
+    <w:lvl w:ilvl="0" w:tplc="BB40FB22">
       <w:start w:val="1"/>
       <w:numFmt w:val="decimal"/>
       <w:lvlText w:val="%1）"/>
@@ -28547,16 +31452,16 @@
     </w:lvl>
   </w:abstractNum>
   <w:abstractNum w:abstractNumId="19">
-    <w:nsid w:val="6C332FA7"/>
+    <w:nsid w:val="690C48AB"/>
     <w:multiLevelType w:val="hybridMultilevel"/>
-    <w:tmpl w:val="F476EB64"/>
-    <w:lvl w:ilvl="0" w:tplc="1E4A6248">
+    <w:tmpl w:val="F954B326"/>
+    <w:lvl w:ilvl="0" w:tplc="E98E8CCC">
       <w:start w:val="1"/>
       <w:numFmt w:val="decimal"/>
       <w:lvlText w:val="%1）"/>
       <w:lvlJc w:val="left"/>
       <w:pPr>
-        <w:ind w:left="720" w:hanging="360"/>
+        <w:ind w:left="360" w:hanging="360"/>
       </w:pPr>
       <w:rPr>
         <w:rFonts w:hint="default"/>
@@ -28568,7 +31473,7 @@
       <w:lvlText w:val="%2)"/>
       <w:lvlJc w:val="left"/>
       <w:pPr>
-        <w:ind w:left="1200" w:hanging="420"/>
+        <w:ind w:left="840" w:hanging="420"/>
       </w:pPr>
     </w:lvl>
     <w:lvl w:ilvl="2" w:tplc="0409001B" w:tentative="1">
@@ -28577,7 +31482,7 @@
       <w:lvlText w:val="%3."/>
       <w:lvlJc w:val="right"/>
       <w:pPr>
-        <w:ind w:left="1620" w:hanging="420"/>
+        <w:ind w:left="1260" w:hanging="420"/>
       </w:pPr>
     </w:lvl>
     <w:lvl w:ilvl="3" w:tplc="0409000F" w:tentative="1">
@@ -28586,7 +31491,7 @@
       <w:lvlText w:val="%4."/>
       <w:lvlJc w:val="left"/>
       <w:pPr>
-        <w:ind w:left="2040" w:hanging="420"/>
+        <w:ind w:left="1680" w:hanging="420"/>
       </w:pPr>
     </w:lvl>
     <w:lvl w:ilvl="4" w:tplc="04090019" w:tentative="1">
@@ -28595,7 +31500,7 @@
       <w:lvlText w:val="%5)"/>
       <w:lvlJc w:val="left"/>
       <w:pPr>
-        <w:ind w:left="2460" w:hanging="420"/>
+        <w:ind w:left="2100" w:hanging="420"/>
       </w:pPr>
     </w:lvl>
     <w:lvl w:ilvl="5" w:tplc="0409001B" w:tentative="1">
@@ -28604,7 +31509,7 @@
       <w:lvlText w:val="%6."/>
       <w:lvlJc w:val="right"/>
       <w:pPr>
-        <w:ind w:left="2880" w:hanging="420"/>
+        <w:ind w:left="2520" w:hanging="420"/>
       </w:pPr>
     </w:lvl>
     <w:lvl w:ilvl="6" w:tplc="0409000F" w:tentative="1">
@@ -28613,7 +31518,7 @@
       <w:lvlText w:val="%7."/>
       <w:lvlJc w:val="left"/>
       <w:pPr>
-        <w:ind w:left="3300" w:hanging="420"/>
+        <w:ind w:left="2940" w:hanging="420"/>
       </w:pPr>
     </w:lvl>
     <w:lvl w:ilvl="7" w:tplc="04090019" w:tentative="1">
@@ -28622,7 +31527,7 @@
       <w:lvlText w:val="%8)"/>
       <w:lvlJc w:val="left"/>
       <w:pPr>
-        <w:ind w:left="3720" w:hanging="420"/>
+        <w:ind w:left="3360" w:hanging="420"/>
       </w:pPr>
     </w:lvl>
     <w:lvl w:ilvl="8" w:tplc="0409001B" w:tentative="1">
@@ -28631,107 +31536,21 @@
       <w:lvlText w:val="%9."/>
       <w:lvlJc w:val="right"/>
       <w:pPr>
-        <w:ind w:left="4140" w:hanging="420"/>
+        <w:ind w:left="3780" w:hanging="420"/>
       </w:pPr>
     </w:lvl>
   </w:abstractNum>
   <w:abstractNum w:abstractNumId="20">
-    <w:nsid w:val="6D6F7E9A"/>
+    <w:nsid w:val="6C332FA7"/>
     <w:multiLevelType w:val="hybridMultilevel"/>
-    <w:tmpl w:val="73C8489E"/>
-    <w:lvl w:ilvl="0" w:tplc="04090011">
-      <w:start w:val="1"/>
-      <w:numFmt w:val="decimal"/>
-      <w:lvlText w:val="%1)"/>
-      <w:lvlJc w:val="left"/>
-      <w:pPr>
-        <w:ind w:left="420" w:hanging="420"/>
-      </w:pPr>
-    </w:lvl>
-    <w:lvl w:ilvl="1" w:tplc="04090019" w:tentative="1">
-      <w:start w:val="1"/>
-      <w:numFmt w:val="lowerLetter"/>
-      <w:lvlText w:val="%2)"/>
-      <w:lvlJc w:val="left"/>
-      <w:pPr>
-        <w:ind w:left="840" w:hanging="420"/>
-      </w:pPr>
-    </w:lvl>
-    <w:lvl w:ilvl="2" w:tplc="0409001B" w:tentative="1">
-      <w:start w:val="1"/>
-      <w:numFmt w:val="lowerRoman"/>
-      <w:lvlText w:val="%3."/>
-      <w:lvlJc w:val="right"/>
-      <w:pPr>
-        <w:ind w:left="1260" w:hanging="420"/>
-      </w:pPr>
-    </w:lvl>
-    <w:lvl w:ilvl="3" w:tplc="0409000F" w:tentative="1">
-      <w:start w:val="1"/>
-      <w:numFmt w:val="decimal"/>
-      <w:lvlText w:val="%4."/>
-      <w:lvlJc w:val="left"/>
-      <w:pPr>
-        <w:ind w:left="1680" w:hanging="420"/>
-      </w:pPr>
-    </w:lvl>
-    <w:lvl w:ilvl="4" w:tplc="04090019" w:tentative="1">
-      <w:start w:val="1"/>
-      <w:numFmt w:val="lowerLetter"/>
-      <w:lvlText w:val="%5)"/>
-      <w:lvlJc w:val="left"/>
-      <w:pPr>
-        <w:ind w:left="2100" w:hanging="420"/>
-      </w:pPr>
-    </w:lvl>
-    <w:lvl w:ilvl="5" w:tplc="0409001B" w:tentative="1">
-      <w:start w:val="1"/>
-      <w:numFmt w:val="lowerRoman"/>
-      <w:lvlText w:val="%6."/>
-      <w:lvlJc w:val="right"/>
-      <w:pPr>
-        <w:ind w:left="2520" w:hanging="420"/>
-      </w:pPr>
-    </w:lvl>
-    <w:lvl w:ilvl="6" w:tplc="0409000F" w:tentative="1">
-      <w:start w:val="1"/>
-      <w:numFmt w:val="decimal"/>
-      <w:lvlText w:val="%7."/>
-      <w:lvlJc w:val="left"/>
-      <w:pPr>
-        <w:ind w:left="2940" w:hanging="420"/>
-      </w:pPr>
-    </w:lvl>
-    <w:lvl w:ilvl="7" w:tplc="04090019" w:tentative="1">
-      <w:start w:val="1"/>
-      <w:numFmt w:val="lowerLetter"/>
-      <w:lvlText w:val="%8)"/>
-      <w:lvlJc w:val="left"/>
-      <w:pPr>
-        <w:ind w:left="3360" w:hanging="420"/>
-      </w:pPr>
-    </w:lvl>
-    <w:lvl w:ilvl="8" w:tplc="0409001B" w:tentative="1">
-      <w:start w:val="1"/>
-      <w:numFmt w:val="lowerRoman"/>
-      <w:lvlText w:val="%9."/>
-      <w:lvlJc w:val="right"/>
-      <w:pPr>
-        <w:ind w:left="3780" w:hanging="420"/>
-      </w:pPr>
-    </w:lvl>
-  </w:abstractNum>
-  <w:abstractNum w:abstractNumId="21">
-    <w:nsid w:val="73EE3D89"/>
-    <w:multiLevelType w:val="hybridMultilevel"/>
-    <w:tmpl w:val="AC0CFB68"/>
-    <w:lvl w:ilvl="0" w:tplc="E2CA1C08">
+    <w:tmpl w:val="F476EB64"/>
+    <w:lvl w:ilvl="0" w:tplc="1E4A6248">
       <w:start w:val="1"/>
       <w:numFmt w:val="decimal"/>
       <w:lvlText w:val="%1）"/>
       <w:lvlJc w:val="left"/>
       <w:pPr>
-        <w:ind w:left="360" w:hanging="360"/>
+        <w:ind w:left="720" w:hanging="360"/>
       </w:pPr>
       <w:rPr>
         <w:rFonts w:hint="default"/>
@@ -28743,7 +31562,7 @@
       <w:lvlText w:val="%2)"/>
       <w:lvlJc w:val="left"/>
       <w:pPr>
-        <w:ind w:left="840" w:hanging="420"/>
+        <w:ind w:left="1200" w:hanging="420"/>
       </w:pPr>
     </w:lvl>
     <w:lvl w:ilvl="2" w:tplc="0409001B" w:tentative="1">
@@ -28752,7 +31571,7 @@
       <w:lvlText w:val="%3."/>
       <w:lvlJc w:val="right"/>
       <w:pPr>
-        <w:ind w:left="1260" w:hanging="420"/>
+        <w:ind w:left="1620" w:hanging="420"/>
       </w:pPr>
     </w:lvl>
     <w:lvl w:ilvl="3" w:tplc="0409000F" w:tentative="1">
@@ -28761,7 +31580,7 @@
       <w:lvlText w:val="%4."/>
       <w:lvlJc w:val="left"/>
       <w:pPr>
-        <w:ind w:left="1680" w:hanging="420"/>
+        <w:ind w:left="2040" w:hanging="420"/>
       </w:pPr>
     </w:lvl>
     <w:lvl w:ilvl="4" w:tplc="04090019" w:tentative="1">
@@ -28770,7 +31589,7 @@
       <w:lvlText w:val="%5)"/>
       <w:lvlJc w:val="left"/>
       <w:pPr>
-        <w:ind w:left="2100" w:hanging="420"/>
+        <w:ind w:left="2460" w:hanging="420"/>
       </w:pPr>
     </w:lvl>
     <w:lvl w:ilvl="5" w:tplc="0409001B" w:tentative="1">
@@ -28779,7 +31598,7 @@
       <w:lvlText w:val="%6."/>
       <w:lvlJc w:val="right"/>
       <w:pPr>
-        <w:ind w:left="2520" w:hanging="420"/>
+        <w:ind w:left="2880" w:hanging="420"/>
       </w:pPr>
     </w:lvl>
     <w:lvl w:ilvl="6" w:tplc="0409000F" w:tentative="1">
@@ -28788,7 +31607,7 @@
       <w:lvlText w:val="%7."/>
       <w:lvlJc w:val="left"/>
       <w:pPr>
-        <w:ind w:left="2940" w:hanging="420"/>
+        <w:ind w:left="3300" w:hanging="420"/>
       </w:pPr>
     </w:lvl>
     <w:lvl w:ilvl="7" w:tplc="04090019" w:tentative="1">
@@ -28797,7 +31616,7 @@
       <w:lvlText w:val="%8)"/>
       <w:lvlJc w:val="left"/>
       <w:pPr>
-        <w:ind w:left="3360" w:hanging="420"/>
+        <w:ind w:left="3720" w:hanging="420"/>
       </w:pPr>
     </w:lvl>
     <w:lvl w:ilvl="8" w:tplc="0409001B" w:tentative="1">
@@ -28806,21 +31625,107 @@
       <w:lvlText w:val="%9."/>
       <w:lvlJc w:val="right"/>
       <w:pPr>
+        <w:ind w:left="4140" w:hanging="420"/>
+      </w:pPr>
+    </w:lvl>
+  </w:abstractNum>
+  <w:abstractNum w:abstractNumId="21">
+    <w:nsid w:val="6D6F7E9A"/>
+    <w:multiLevelType w:val="hybridMultilevel"/>
+    <w:tmpl w:val="73C8489E"/>
+    <w:lvl w:ilvl="0" w:tplc="04090011">
+      <w:start w:val="1"/>
+      <w:numFmt w:val="decimal"/>
+      <w:lvlText w:val="%1)"/>
+      <w:lvlJc w:val="left"/>
+      <w:pPr>
+        <w:ind w:left="420" w:hanging="420"/>
+      </w:pPr>
+    </w:lvl>
+    <w:lvl w:ilvl="1" w:tplc="04090019" w:tentative="1">
+      <w:start w:val="1"/>
+      <w:numFmt w:val="lowerLetter"/>
+      <w:lvlText w:val="%2)"/>
+      <w:lvlJc w:val="left"/>
+      <w:pPr>
+        <w:ind w:left="840" w:hanging="420"/>
+      </w:pPr>
+    </w:lvl>
+    <w:lvl w:ilvl="2" w:tplc="0409001B" w:tentative="1">
+      <w:start w:val="1"/>
+      <w:numFmt w:val="lowerRoman"/>
+      <w:lvlText w:val="%3."/>
+      <w:lvlJc w:val="right"/>
+      <w:pPr>
+        <w:ind w:left="1260" w:hanging="420"/>
+      </w:pPr>
+    </w:lvl>
+    <w:lvl w:ilvl="3" w:tplc="0409000F" w:tentative="1">
+      <w:start w:val="1"/>
+      <w:numFmt w:val="decimal"/>
+      <w:lvlText w:val="%4."/>
+      <w:lvlJc w:val="left"/>
+      <w:pPr>
+        <w:ind w:left="1680" w:hanging="420"/>
+      </w:pPr>
+    </w:lvl>
+    <w:lvl w:ilvl="4" w:tplc="04090019" w:tentative="1">
+      <w:start w:val="1"/>
+      <w:numFmt w:val="lowerLetter"/>
+      <w:lvlText w:val="%5)"/>
+      <w:lvlJc w:val="left"/>
+      <w:pPr>
+        <w:ind w:left="2100" w:hanging="420"/>
+      </w:pPr>
+    </w:lvl>
+    <w:lvl w:ilvl="5" w:tplc="0409001B" w:tentative="1">
+      <w:start w:val="1"/>
+      <w:numFmt w:val="lowerRoman"/>
+      <w:lvlText w:val="%6."/>
+      <w:lvlJc w:val="right"/>
+      <w:pPr>
+        <w:ind w:left="2520" w:hanging="420"/>
+      </w:pPr>
+    </w:lvl>
+    <w:lvl w:ilvl="6" w:tplc="0409000F" w:tentative="1">
+      <w:start w:val="1"/>
+      <w:numFmt w:val="decimal"/>
+      <w:lvlText w:val="%7."/>
+      <w:lvlJc w:val="left"/>
+      <w:pPr>
+        <w:ind w:left="2940" w:hanging="420"/>
+      </w:pPr>
+    </w:lvl>
+    <w:lvl w:ilvl="7" w:tplc="04090019" w:tentative="1">
+      <w:start w:val="1"/>
+      <w:numFmt w:val="lowerLetter"/>
+      <w:lvlText w:val="%8)"/>
+      <w:lvlJc w:val="left"/>
+      <w:pPr>
+        <w:ind w:left="3360" w:hanging="420"/>
+      </w:pPr>
+    </w:lvl>
+    <w:lvl w:ilvl="8" w:tplc="0409001B" w:tentative="1">
+      <w:start w:val="1"/>
+      <w:numFmt w:val="lowerRoman"/>
+      <w:lvlText w:val="%9."/>
+      <w:lvlJc w:val="right"/>
+      <w:pPr>
         <w:ind w:left="3780" w:hanging="420"/>
       </w:pPr>
     </w:lvl>
   </w:abstractNum>
   <w:abstractNum w:abstractNumId="22">
-    <w:nsid w:val="7C5B058C"/>
+    <w:nsid w:val="73EE3D89"/>
     <w:multiLevelType w:val="hybridMultilevel"/>
-    <w:tmpl w:val="C9A07420"/>
-    <w:lvl w:ilvl="0" w:tplc="AF721EFA">
+    <w:tmpl w:val="AC0CFB68"/>
+    <w:lvl w:ilvl="0" w:tplc="E2CA1C08">
       <w:start w:val="1"/>
       <w:numFmt w:val="decimal"/>
       <w:lvlText w:val="%1）"/>
       <w:lvlJc w:val="left"/>
       <w:pPr>
-        <w:ind w:left="570" w:hanging="360"/>
+        <w:ind w:left="360" w:hanging="360"/>
       </w:pPr>
       <w:rPr>
         <w:rFonts w:hint="default"/>
@@ -28832,7 +31737,7 @@
       <w:lvlText w:val="%2)"/>
       <w:lvlJc w:val="left"/>
       <w:pPr>
-        <w:ind w:left="1050" w:hanging="420"/>
+        <w:ind w:left="840" w:hanging="420"/>
       </w:pPr>
     </w:lvl>
     <w:lvl w:ilvl="2" w:tplc="0409001B" w:tentative="1">
@@ -28841,7 +31746,7 @@
       <w:lvlText w:val="%3."/>
       <w:lvlJc w:val="right"/>
       <w:pPr>
-        <w:ind w:left="1470" w:hanging="420"/>
+        <w:ind w:left="1260" w:hanging="420"/>
       </w:pPr>
     </w:lvl>
     <w:lvl w:ilvl="3" w:tplc="0409000F" w:tentative="1">
@@ -28850,7 +31755,7 @@
       <w:lvlText w:val="%4."/>
       <w:lvlJc w:val="left"/>
       <w:pPr>
-        <w:ind w:left="1890" w:hanging="420"/>
+        <w:ind w:left="1680" w:hanging="420"/>
       </w:pPr>
     </w:lvl>
     <w:lvl w:ilvl="4" w:tplc="04090019" w:tentative="1">
@@ -28859,7 +31764,7 @@
       <w:lvlText w:val="%5)"/>
       <w:lvlJc w:val="left"/>
       <w:pPr>
-        <w:ind w:left="2310" w:hanging="420"/>
+        <w:ind w:left="2100" w:hanging="420"/>
       </w:pPr>
     </w:lvl>
     <w:lvl w:ilvl="5" w:tplc="0409001B" w:tentative="1">
@@ -28868,7 +31773,7 @@
       <w:lvlText w:val="%6."/>
       <w:lvlJc w:val="right"/>
       <w:pPr>
-        <w:ind w:left="2730" w:hanging="420"/>
+        <w:ind w:left="2520" w:hanging="420"/>
       </w:pPr>
     </w:lvl>
     <w:lvl w:ilvl="6" w:tplc="0409000F" w:tentative="1">
@@ -28877,7 +31782,7 @@
       <w:lvlText w:val="%7."/>
       <w:lvlJc w:val="left"/>
       <w:pPr>
-        <w:ind w:left="3150" w:hanging="420"/>
+        <w:ind w:left="2940" w:hanging="420"/>
       </w:pPr>
     </w:lvl>
     <w:lvl w:ilvl="7" w:tplc="04090019" w:tentative="1">
@@ -28886,7 +31791,7 @@
       <w:lvlText w:val="%8)"/>
       <w:lvlJc w:val="left"/>
       <w:pPr>
-        <w:ind w:left="3570" w:hanging="420"/>
+        <w:ind w:left="3360" w:hanging="420"/>
       </w:pPr>
     </w:lvl>
     <w:lvl w:ilvl="8" w:tplc="0409001B" w:tentative="1">
@@ -28895,11 +31800,100 @@
       <w:lvlText w:val="%9."/>
       <w:lvlJc w:val="right"/>
       <w:pPr>
-        <w:ind w:left="3990" w:hanging="420"/>
+        <w:ind w:left="3780" w:hanging="420"/>
       </w:pPr>
     </w:lvl>
   </w:abstractNum>
   <w:abstractNum w:abstractNumId="23">
+    <w:nsid w:val="7C5B058C"/>
+    <w:multiLevelType w:val="hybridMultilevel"/>
+    <w:tmpl w:val="C9A07420"/>
+    <w:lvl w:ilvl="0" w:tplc="AF721EFA">
+      <w:start w:val="1"/>
+      <w:numFmt w:val="decimal"/>
+      <w:lvlText w:val="%1）"/>
+      <w:lvlJc w:val="left"/>
+      <w:pPr>
+        <w:ind w:left="570" w:hanging="360"/>
+      </w:pPr>
+      <w:rPr>
+        <w:rFonts w:hint="default"/>
+      </w:rPr>
+    </w:lvl>
+    <w:lvl w:ilvl="1" w:tplc="04090019" w:tentative="1">
+      <w:start w:val="1"/>
+      <w:numFmt w:val="lowerLetter"/>
+      <w:lvlText w:val="%2)"/>
+      <w:lvlJc w:val="left"/>
+      <w:pPr>
+        <w:ind w:left="1050" w:hanging="420"/>
+      </w:pPr>
+    </w:lvl>
+    <w:lvl w:ilvl="2" w:tplc="0409001B" w:tentative="1">
+      <w:start w:val="1"/>
+      <w:numFmt w:val="lowerRoman"/>
+      <w:lvlText w:val="%3."/>
+      <w:lvlJc w:val="right"/>
+      <w:pPr>
+        <w:ind w:left="1470" w:hanging="420"/>
+      </w:pPr>
+    </w:lvl>
+    <w:lvl w:ilvl="3" w:tplc="0409000F" w:tentative="1">
+      <w:start w:val="1"/>
+      <w:numFmt w:val="decimal"/>
+      <w:lvlText w:val="%4."/>
+      <w:lvlJc w:val="left"/>
+      <w:pPr>
+        <w:ind w:left="1890" w:hanging="420"/>
+      </w:pPr>
+    </w:lvl>
+    <w:lvl w:ilvl="4" w:tplc="04090019" w:tentative="1">
+      <w:start w:val="1"/>
+      <w:numFmt w:val="lowerLetter"/>
+      <w:lvlText w:val="%5)"/>
+      <w:lvlJc w:val="left"/>
+      <w:pPr>
+        <w:ind w:left="2310" w:hanging="420"/>
+      </w:pPr>
+    </w:lvl>
+    <w:lvl w:ilvl="5" w:tplc="0409001B" w:tentative="1">
+      <w:start w:val="1"/>
+      <w:numFmt w:val="lowerRoman"/>
+      <w:lvlText w:val="%6."/>
+      <w:lvlJc w:val="right"/>
+      <w:pPr>
+        <w:ind w:left="2730" w:hanging="420"/>
+      </w:pPr>
+    </w:lvl>
+    <w:lvl w:ilvl="6" w:tplc="0409000F" w:tentative="1">
+      <w:start w:val="1"/>
+      <w:numFmt w:val="decimal"/>
+      <w:lvlText w:val="%7."/>
+      <w:lvlJc w:val="left"/>
+      <w:pPr>
+        <w:ind w:left="3150" w:hanging="420"/>
+      </w:pPr>
+    </w:lvl>
+    <w:lvl w:ilvl="7" w:tplc="04090019" w:tentative="1">
+      <w:start w:val="1"/>
+      <w:numFmt w:val="lowerLetter"/>
+      <w:lvlText w:val="%8)"/>
+      <w:lvlJc w:val="left"/>
+      <w:pPr>
+        <w:ind w:left="3570" w:hanging="420"/>
+      </w:pPr>
+    </w:lvl>
+    <w:lvl w:ilvl="8" w:tplc="0409001B" w:tentative="1">
+      <w:start w:val="1"/>
+      <w:numFmt w:val="lowerRoman"/>
+      <w:lvlText w:val="%9."/>
+      <w:lvlJc w:val="right"/>
+      <w:pPr>
+        <w:ind w:left="3990" w:hanging="420"/>
+      </w:pPr>
+    </w:lvl>
+  </w:abstractNum>
+  <w:abstractNum w:abstractNumId="24">
     <w:nsid w:val="7F8C7BD6"/>
     <w:multiLevelType w:val="hybridMultilevel"/>
     <w:tmpl w:val="996EBCC8"/>
@@ -29004,16 +31998,16 @@
     <w:abstractNumId w:val="10"/>
   </w:num>
   <w:num w:numId="6">
-    <w:abstractNumId w:val="22"/>
+    <w:abstractNumId w:val="23"/>
   </w:num>
   <w:num w:numId="7">
-    <w:abstractNumId w:val="18"/>
+    <w:abstractNumId w:val="19"/>
   </w:num>
   <w:num w:numId="8">
     <w:abstractNumId w:val="3"/>
   </w:num>
   <w:num w:numId="9">
-    <w:abstractNumId w:val="20"/>
+    <w:abstractNumId w:val="21"/>
   </w:num>
   <w:num w:numId="10">
     <w:abstractNumId w:val="13"/>
@@ -29052,13 +32046,16 @@
     <w:abstractNumId w:val="12"/>
   </w:num>
   <w:num w:numId="22">
-    <w:abstractNumId w:val="21"/>
+    <w:abstractNumId w:val="22"/>
   </w:num>
   <w:num w:numId="23">
-    <w:abstractNumId w:val="23"/>
+    <w:abstractNumId w:val="24"/>
   </w:num>
   <w:num w:numId="24">
-    <w:abstractNumId w:val="19"/>
+    <w:abstractNumId w:val="20"/>
+  </w:num>
+  <w:num w:numId="25">
+    <w:abstractNumId w:val="18"/>
   </w:num>
 </w:numbering>
 </file>
@@ -29219,7 +32216,7 @@
   <w:style w:type="paragraph" w:default="1" w:styleId="a">
     <w:name w:val="Normal"/>
     <w:qFormat/>
-    <w:rsid w:val="00714971"/>
+    <w:rsid w:val="005B37D9"/>
     <w:pPr>
       <w:widowControl w:val="0"/>
       <w:jc w:val="both"/>
@@ -29320,7 +32317,7 @@
     <w:uiPriority w:val="1"/>
     <w:semiHidden/>
     <w:unhideWhenUsed/>
-    <w:rsid w:val="00714971"/>
+    <w:rsid w:val="005B37D9"/>
   </w:style>
   <w:style w:type="table" w:default="1" w:styleId="a1">
     <w:name w:val="Normal Table"/>
@@ -29342,7 +32339,7 @@
     <w:uiPriority w:val="99"/>
     <w:semiHidden/>
     <w:unhideWhenUsed/>
-    <w:rsid w:val="00714971"/>
+    <w:rsid w:val="005B37D9"/>
   </w:style>
   <w:style w:type="paragraph" w:styleId="a3">
     <w:name w:val="header"/>

</xml_diff>

<commit_message>
轨迹聚类和spark DataFrame unified zipWithIndex的方法
</commit_message>
<xml_diff>
--- a/documents/scala语法拾遗/scala语法拾遗.docx
+++ b/documents/scala语法拾遗/scala语法拾遗.docx
@@ -9877,7 +9877,58 @@
         <w:t>还需要验证</w:t>
       </w:r>
     </w:p>
+    <w:p>
+      <w:r>
+        <w:t>S</w:t>
+      </w:r>
+      <w:r>
+        <w:rPr>
+          <w:rFonts w:hint="eastAsia"/>
+        </w:rPr>
+        <w:t>park</w:t>
+      </w:r>
+      <w:r>
+        <w:rPr>
+          <w:rFonts w:hint="eastAsia"/>
+        </w:rPr>
+        <w:t>的</w:t>
+      </w:r>
+      <w:r>
+        <w:rPr>
+          <w:rFonts w:hint="eastAsia"/>
+        </w:rPr>
+        <w:t>zip</w:t>
+      </w:r>
+      <w:r>
+        <w:t>WithIndex</w:t>
+      </w:r>
+      <w:r>
+        <w:rPr>
+          <w:rFonts w:hint="eastAsia"/>
+        </w:rPr>
+        <w:t>当是多个分区时实际上进行了</w:t>
+      </w:r>
+      <w:r>
+        <w:rPr>
+          <w:rFonts w:hint="eastAsia"/>
+        </w:rPr>
+        <w:t>action</w:t>
+      </w:r>
+      <w:r>
+        <w:rPr>
+          <w:rFonts w:hint="eastAsia"/>
+        </w:rPr>
+        <w:t>操作。先统计每个分区的个数，然后重写</w:t>
+      </w:r>
+      <w:r>
+        <w:rPr>
+          <w:rFonts w:hint="eastAsia"/>
+        </w:rPr>
+        <w:t>compute</w:t>
+      </w:r>
+    </w:p>
     <w:p/>
+    <w:p/>
     <w:p>
       <w:pPr>
         <w:pStyle w:val="2"/>
@@ -9886,6 +9937,1332 @@
         <w:rPr>
           <w:rFonts w:hint="eastAsia"/>
         </w:rPr>
+        <w:t>D</w:t>
+      </w:r>
+      <w:r>
+        <w:t>ataFrame</w:t>
+      </w:r>
+      <w:r>
+        <w:rPr>
+          <w:rFonts w:hint="eastAsia"/>
+        </w:rPr>
+        <w:t>的</w:t>
+      </w:r>
+      <w:r>
+        <w:rPr>
+          <w:rFonts w:hint="eastAsia"/>
+        </w:rPr>
+        <w:t>zip</w:t>
+      </w:r>
+      <w:r>
+        <w:t>Withindex</w:t>
+      </w:r>
+    </w:p>
+    <w:p>
+      <w:pPr>
+        <w:pStyle w:val="ac"/>
+        <w:numPr>
+          <w:ilvl w:val="0"/>
+          <w:numId w:val="33"/>
+        </w:numPr>
+        <w:ind w:firstLineChars="0"/>
+      </w:pPr>
+      <w:r>
+        <w:rPr>
+          <w:rFonts w:hint="eastAsia"/>
+        </w:rPr>
+        <w:t>可以用</w:t>
+      </w:r>
+      <w:r>
+        <w:rPr>
+          <w:rFonts w:hint="eastAsia"/>
+        </w:rPr>
+        <w:t>rdd</w:t>
+      </w:r>
+      <w:r>
+        <w:rPr>
+          <w:rFonts w:hint="eastAsia"/>
+        </w:rPr>
+        <w:t>进行</w:t>
+      </w:r>
+      <w:r>
+        <w:rPr>
+          <w:rFonts w:hint="eastAsia"/>
+        </w:rPr>
+        <w:t>zip</w:t>
+      </w:r>
+      <w:r>
+        <w:rPr>
+          <w:rFonts w:hint="eastAsia"/>
+        </w:rPr>
+        <w:t>然后再转回来</w:t>
+      </w:r>
+    </w:p>
+    <w:p>
+      <w:pPr>
+        <w:pStyle w:val="ac"/>
+        <w:numPr>
+          <w:ilvl w:val="0"/>
+          <w:numId w:val="33"/>
+        </w:numPr>
+        <w:ind w:firstLineChars="0"/>
+        <w:rPr>
+          <w:rFonts w:hint="eastAsia"/>
+        </w:rPr>
+      </w:pPr>
+      <w:r>
+        <w:rPr>
+          <w:rFonts w:hint="eastAsia"/>
+        </w:rPr>
+        <w:t>可以利用窗口函数</w:t>
+      </w:r>
+      <w:bookmarkStart w:id="18" w:name="_GoBack"/>
+      <w:bookmarkEnd w:id="18"/>
+      <w:r>
+        <w:rPr>
+          <w:rFonts w:hint="eastAsia"/>
+        </w:rPr>
+        <w:t>和自增列函数</w:t>
+      </w:r>
+    </w:p>
+    <w:p>
+      <w:pPr>
+        <w:widowControl/>
+        <w:shd w:val="clear" w:color="auto" w:fill="2B2B2B"/>
+        <w:tabs>
+          <w:tab w:val="left" w:pos="916"/>
+          <w:tab w:val="left" w:pos="1832"/>
+          <w:tab w:val="left" w:pos="2748"/>
+          <w:tab w:val="left" w:pos="3664"/>
+          <w:tab w:val="left" w:pos="4580"/>
+          <w:tab w:val="left" w:pos="5496"/>
+          <w:tab w:val="left" w:pos="6412"/>
+          <w:tab w:val="left" w:pos="7328"/>
+          <w:tab w:val="left" w:pos="8244"/>
+          <w:tab w:val="left" w:pos="9160"/>
+          <w:tab w:val="left" w:pos="10076"/>
+          <w:tab w:val="left" w:pos="10992"/>
+          <w:tab w:val="left" w:pos="11908"/>
+          <w:tab w:val="left" w:pos="12824"/>
+          <w:tab w:val="left" w:pos="13740"/>
+          <w:tab w:val="left" w:pos="14656"/>
+        </w:tabs>
+        <w:jc w:val="left"/>
+        <w:rPr>
+          <w:rFonts w:ascii="Consolas" w:eastAsia="宋体" w:hAnsi="Consolas" w:cs="Consolas"/>
+          <w:color w:val="A9B7C6"/>
+          <w:kern w:val="0"/>
+          <w:sz w:val="27"/>
+          <w:szCs w:val="27"/>
+        </w:rPr>
+      </w:pPr>
+      <w:r>
+        <w:rPr>
+          <w:rFonts w:ascii="Consolas" w:eastAsia="宋体" w:hAnsi="Consolas" w:cs="Consolas"/>
+          <w:b/>
+          <w:bCs/>
+          <w:color w:val="CC7832"/>
+          <w:kern w:val="0"/>
+          <w:sz w:val="27"/>
+          <w:szCs w:val="27"/>
+        </w:rPr>
+        <w:t xml:space="preserve">import </w:t>
+      </w:r>
+      <w:r>
+        <w:rPr>
+          <w:rFonts w:ascii="Consolas" w:eastAsia="宋体" w:hAnsi="Consolas" w:cs="Consolas"/>
+          <w:color w:val="A9B7C6"/>
+          <w:kern w:val="0"/>
+          <w:sz w:val="27"/>
+          <w:szCs w:val="27"/>
+        </w:rPr>
+        <w:t>org.apache.spark.sql.functions._</w:t>
+      </w:r>
+      <w:r>
+        <w:rPr>
+          <w:rFonts w:ascii="Consolas" w:eastAsia="宋体" w:hAnsi="Consolas" w:cs="Consolas"/>
+          <w:color w:val="A9B7C6"/>
+          <w:kern w:val="0"/>
+          <w:sz w:val="27"/>
+          <w:szCs w:val="27"/>
+        </w:rPr>
+        <w:br/>
+      </w:r>
+      <w:r>
+        <w:rPr>
+          <w:rFonts w:ascii="Consolas" w:eastAsia="宋体" w:hAnsi="Consolas" w:cs="Consolas"/>
+          <w:b/>
+          <w:bCs/>
+          <w:color w:val="CC7832"/>
+          <w:kern w:val="0"/>
+          <w:sz w:val="27"/>
+          <w:szCs w:val="27"/>
+        </w:rPr>
+        <w:t xml:space="preserve">def </w:t>
+      </w:r>
+      <w:r>
+        <w:rPr>
+          <w:rFonts w:ascii="Consolas" w:eastAsia="宋体" w:hAnsi="Consolas" w:cs="Consolas"/>
+          <w:color w:val="FFC66D"/>
+          <w:kern w:val="0"/>
+          <w:sz w:val="27"/>
+          <w:szCs w:val="27"/>
+        </w:rPr>
+        <w:t>zipWithIndex</w:t>
+      </w:r>
+      <w:r>
+        <w:rPr>
+          <w:rFonts w:ascii="Consolas" w:eastAsia="宋体" w:hAnsi="Consolas" w:cs="Consolas"/>
+          <w:color w:val="A9B7C6"/>
+          <w:kern w:val="0"/>
+          <w:sz w:val="27"/>
+          <w:szCs w:val="27"/>
+        </w:rPr>
+        <w:t xml:space="preserve">(df: </w:t>
+      </w:r>
+      <w:r>
+        <w:rPr>
+          <w:rFonts w:ascii="Consolas" w:eastAsia="宋体" w:hAnsi="Consolas" w:cs="Consolas"/>
+          <w:color w:val="4E807D"/>
+          <w:kern w:val="0"/>
+          <w:sz w:val="27"/>
+          <w:szCs w:val="27"/>
+        </w:rPr>
+        <w:t>DataFrame</w:t>
+      </w:r>
+      <w:r>
+        <w:rPr>
+          <w:rFonts w:ascii="Consolas" w:eastAsia="宋体" w:hAnsi="Consolas" w:cs="Consolas"/>
+          <w:color w:val="CC7832"/>
+          <w:kern w:val="0"/>
+          <w:sz w:val="27"/>
+          <w:szCs w:val="27"/>
+        </w:rPr>
+        <w:t xml:space="preserve">, </w:t>
+      </w:r>
+      <w:r>
+        <w:rPr>
+          <w:rFonts w:ascii="Consolas" w:eastAsia="宋体" w:hAnsi="Consolas" w:cs="Consolas"/>
+          <w:color w:val="A9B7C6"/>
+          <w:kern w:val="0"/>
+          <w:sz w:val="27"/>
+          <w:szCs w:val="27"/>
+        </w:rPr>
+        <w:t xml:space="preserve">offset: </w:t>
+      </w:r>
+      <w:r>
+        <w:rPr>
+          <w:rFonts w:ascii="Consolas" w:eastAsia="宋体" w:hAnsi="Consolas" w:cs="Consolas"/>
+          <w:color w:val="CC7832"/>
+          <w:kern w:val="0"/>
+          <w:sz w:val="27"/>
+          <w:szCs w:val="27"/>
+        </w:rPr>
+        <w:t xml:space="preserve">Long </w:t>
+      </w:r>
+      <w:r>
+        <w:rPr>
+          <w:rFonts w:ascii="Consolas" w:eastAsia="宋体" w:hAnsi="Consolas" w:cs="Consolas"/>
+          <w:color w:val="A9B7C6"/>
+          <w:kern w:val="0"/>
+          <w:sz w:val="27"/>
+          <w:szCs w:val="27"/>
+        </w:rPr>
+        <w:t xml:space="preserve">= </w:t>
+      </w:r>
+      <w:r>
+        <w:rPr>
+          <w:rFonts w:ascii="Consolas" w:eastAsia="宋体" w:hAnsi="Consolas" w:cs="Consolas"/>
+          <w:color w:val="6897BB"/>
+          <w:kern w:val="0"/>
+          <w:sz w:val="27"/>
+          <w:szCs w:val="27"/>
+        </w:rPr>
+        <w:t>1</w:t>
+      </w:r>
+      <w:r>
+        <w:rPr>
+          <w:rFonts w:ascii="Consolas" w:eastAsia="宋体" w:hAnsi="Consolas" w:cs="Consolas"/>
+          <w:color w:val="CC7832"/>
+          <w:kern w:val="0"/>
+          <w:sz w:val="27"/>
+          <w:szCs w:val="27"/>
+        </w:rPr>
+        <w:t xml:space="preserve">, </w:t>
+      </w:r>
+      <w:r>
+        <w:rPr>
+          <w:rFonts w:ascii="Consolas" w:eastAsia="宋体" w:hAnsi="Consolas" w:cs="Consolas"/>
+          <w:color w:val="A9B7C6"/>
+          <w:kern w:val="0"/>
+          <w:sz w:val="27"/>
+          <w:szCs w:val="27"/>
+        </w:rPr>
+        <w:t xml:space="preserve">indexName: </w:t>
+      </w:r>
+      <w:r>
+        <w:rPr>
+          <w:rFonts w:ascii="Consolas" w:eastAsia="宋体" w:hAnsi="Consolas" w:cs="Consolas"/>
+          <w:color w:val="4E807D"/>
+          <w:kern w:val="0"/>
+          <w:sz w:val="27"/>
+          <w:szCs w:val="27"/>
+        </w:rPr>
+        <w:t xml:space="preserve">String </w:t>
+      </w:r>
+      <w:r>
+        <w:rPr>
+          <w:rFonts w:ascii="Consolas" w:eastAsia="宋体" w:hAnsi="Consolas" w:cs="Consolas"/>
+          <w:color w:val="A9B7C6"/>
+          <w:kern w:val="0"/>
+          <w:sz w:val="27"/>
+          <w:szCs w:val="27"/>
+        </w:rPr>
+        <w:t xml:space="preserve">= </w:t>
+      </w:r>
+      <w:r>
+        <w:rPr>
+          <w:rFonts w:ascii="Consolas" w:eastAsia="宋体" w:hAnsi="Consolas" w:cs="Consolas"/>
+          <w:color w:val="6A8759"/>
+          <w:kern w:val="0"/>
+          <w:sz w:val="27"/>
+          <w:szCs w:val="27"/>
+        </w:rPr>
+        <w:t>"index"</w:t>
+      </w:r>
+      <w:r>
+        <w:rPr>
+          <w:rFonts w:ascii="Consolas" w:eastAsia="宋体" w:hAnsi="Consolas" w:cs="Consolas"/>
+          <w:color w:val="A9B7C6"/>
+          <w:kern w:val="0"/>
+          <w:sz w:val="27"/>
+          <w:szCs w:val="27"/>
+        </w:rPr>
+        <w:t>) = {</w:t>
+      </w:r>
+      <w:r>
+        <w:rPr>
+          <w:rFonts w:ascii="Consolas" w:eastAsia="宋体" w:hAnsi="Consolas" w:cs="Consolas"/>
+          <w:color w:val="A9B7C6"/>
+          <w:kern w:val="0"/>
+          <w:sz w:val="27"/>
+          <w:szCs w:val="27"/>
+        </w:rPr>
+        <w:br/>
+        <w:t xml:space="preserve">  </w:t>
+      </w:r>
+      <w:r>
+        <w:rPr>
+          <w:rFonts w:ascii="Consolas" w:eastAsia="宋体" w:hAnsi="Consolas" w:cs="Consolas"/>
+          <w:b/>
+          <w:bCs/>
+          <w:color w:val="CC7832"/>
+          <w:kern w:val="0"/>
+          <w:sz w:val="27"/>
+          <w:szCs w:val="27"/>
+        </w:rPr>
+        <w:t xml:space="preserve">val </w:t>
+      </w:r>
+      <w:r>
+        <w:rPr>
+          <w:rFonts w:ascii="Consolas" w:eastAsia="宋体" w:hAnsi="Consolas" w:cs="Consolas"/>
+          <w:color w:val="A9B7C6"/>
+          <w:kern w:val="0"/>
+          <w:sz w:val="27"/>
+          <w:szCs w:val="27"/>
+        </w:rPr>
+        <w:t>dfWithPartitionId = df.withColumn(</w:t>
+      </w:r>
+      <w:r>
+        <w:rPr>
+          <w:rFonts w:ascii="Consolas" w:eastAsia="宋体" w:hAnsi="Consolas" w:cs="Consolas"/>
+          <w:color w:val="6A8759"/>
+          <w:kern w:val="0"/>
+          <w:sz w:val="27"/>
+          <w:szCs w:val="27"/>
+        </w:rPr>
+        <w:t>"partition_id"</w:t>
+      </w:r>
+      <w:r>
+        <w:rPr>
+          <w:rFonts w:ascii="Consolas" w:eastAsia="宋体" w:hAnsi="Consolas" w:cs="Consolas"/>
+          <w:color w:val="CC7832"/>
+          <w:kern w:val="0"/>
+          <w:sz w:val="27"/>
+          <w:szCs w:val="27"/>
+        </w:rPr>
+        <w:t xml:space="preserve">, </w:t>
+      </w:r>
+      <w:r>
+        <w:rPr>
+          <w:rFonts w:ascii="Consolas" w:eastAsia="宋体" w:hAnsi="Consolas" w:cs="Consolas"/>
+          <w:i/>
+          <w:iCs/>
+          <w:color w:val="A9B7C6"/>
+          <w:kern w:val="0"/>
+          <w:sz w:val="27"/>
+          <w:szCs w:val="27"/>
+        </w:rPr>
+        <w:t>spark_partition_id</w:t>
+      </w:r>
+      <w:r>
+        <w:rPr>
+          <w:rFonts w:ascii="Consolas" w:eastAsia="宋体" w:hAnsi="Consolas" w:cs="Consolas"/>
+          <w:color w:val="A9B7C6"/>
+          <w:kern w:val="0"/>
+          <w:sz w:val="27"/>
+          <w:szCs w:val="27"/>
+        </w:rPr>
+        <w:t>()).withColumn(</w:t>
+      </w:r>
+      <w:r>
+        <w:rPr>
+          <w:rFonts w:ascii="Consolas" w:eastAsia="宋体" w:hAnsi="Consolas" w:cs="Consolas"/>
+          <w:color w:val="6A8759"/>
+          <w:kern w:val="0"/>
+          <w:sz w:val="27"/>
+          <w:szCs w:val="27"/>
+        </w:rPr>
+        <w:t>"inc_id"</w:t>
+      </w:r>
+      <w:r>
+        <w:rPr>
+          <w:rFonts w:ascii="Consolas" w:eastAsia="宋体" w:hAnsi="Consolas" w:cs="Consolas"/>
+          <w:color w:val="CC7832"/>
+          <w:kern w:val="0"/>
+          <w:sz w:val="27"/>
+          <w:szCs w:val="27"/>
+        </w:rPr>
+        <w:t xml:space="preserve">, </w:t>
+      </w:r>
+      <w:r>
+        <w:rPr>
+          <w:rFonts w:ascii="Consolas" w:eastAsia="宋体" w:hAnsi="Consolas" w:cs="Consolas"/>
+          <w:i/>
+          <w:iCs/>
+          <w:color w:val="A9B7C6"/>
+          <w:kern w:val="0"/>
+          <w:sz w:val="27"/>
+          <w:szCs w:val="27"/>
+        </w:rPr>
+        <w:t>monotonically_increasing_id</w:t>
+      </w:r>
+      <w:r>
+        <w:rPr>
+          <w:rFonts w:ascii="Consolas" w:eastAsia="宋体" w:hAnsi="Consolas" w:cs="Consolas"/>
+          <w:color w:val="A9B7C6"/>
+          <w:kern w:val="0"/>
+          <w:sz w:val="27"/>
+          <w:szCs w:val="27"/>
+        </w:rPr>
+        <w:t>())</w:t>
+      </w:r>
+      <w:r>
+        <w:rPr>
+          <w:rFonts w:ascii="Consolas" w:eastAsia="宋体" w:hAnsi="Consolas" w:cs="Consolas"/>
+          <w:color w:val="A9B7C6"/>
+          <w:kern w:val="0"/>
+          <w:sz w:val="27"/>
+          <w:szCs w:val="27"/>
+        </w:rPr>
+        <w:br/>
+      </w:r>
+      <w:r>
+        <w:rPr>
+          <w:rFonts w:ascii="Consolas" w:eastAsia="宋体" w:hAnsi="Consolas" w:cs="Consolas"/>
+          <w:color w:val="A9B7C6"/>
+          <w:kern w:val="0"/>
+          <w:sz w:val="27"/>
+          <w:szCs w:val="27"/>
+        </w:rPr>
+        <w:lastRenderedPageBreak/>
+        <w:br/>
+        <w:t xml:space="preserve">  </w:t>
+      </w:r>
+      <w:r>
+        <w:rPr>
+          <w:rFonts w:ascii="Consolas" w:eastAsia="宋体" w:hAnsi="Consolas" w:cs="Consolas"/>
+          <w:b/>
+          <w:bCs/>
+          <w:color w:val="CC7832"/>
+          <w:kern w:val="0"/>
+          <w:sz w:val="27"/>
+          <w:szCs w:val="27"/>
+        </w:rPr>
+        <w:t xml:space="preserve">val </w:t>
+      </w:r>
+      <w:r>
+        <w:rPr>
+          <w:rFonts w:ascii="Consolas" w:eastAsia="宋体" w:hAnsi="Consolas" w:cs="Consolas"/>
+          <w:color w:val="A9B7C6"/>
+          <w:kern w:val="0"/>
+          <w:sz w:val="27"/>
+          <w:szCs w:val="27"/>
+        </w:rPr>
+        <w:t>partitionOffsets = dfWithPartitionId</w:t>
+      </w:r>
+      <w:r>
+        <w:rPr>
+          <w:rFonts w:ascii="Consolas" w:eastAsia="宋体" w:hAnsi="Consolas" w:cs="Consolas"/>
+          <w:color w:val="A9B7C6"/>
+          <w:kern w:val="0"/>
+          <w:sz w:val="27"/>
+          <w:szCs w:val="27"/>
+        </w:rPr>
+        <w:br/>
+        <w:t xml:space="preserve">    .groupBy(</w:t>
+      </w:r>
+      <w:r>
+        <w:rPr>
+          <w:rFonts w:ascii="Consolas" w:eastAsia="宋体" w:hAnsi="Consolas" w:cs="Consolas"/>
+          <w:color w:val="6A8759"/>
+          <w:kern w:val="0"/>
+          <w:sz w:val="27"/>
+          <w:szCs w:val="27"/>
+        </w:rPr>
+        <w:t>"partition_id"</w:t>
+      </w:r>
+      <w:r>
+        <w:rPr>
+          <w:rFonts w:ascii="Consolas" w:eastAsia="宋体" w:hAnsi="Consolas" w:cs="Consolas"/>
+          <w:color w:val="A9B7C6"/>
+          <w:kern w:val="0"/>
+          <w:sz w:val="27"/>
+          <w:szCs w:val="27"/>
+        </w:rPr>
+        <w:t>)</w:t>
+      </w:r>
+      <w:r>
+        <w:rPr>
+          <w:rFonts w:ascii="Consolas" w:eastAsia="宋体" w:hAnsi="Consolas" w:cs="Consolas"/>
+          <w:color w:val="A9B7C6"/>
+          <w:kern w:val="0"/>
+          <w:sz w:val="27"/>
+          <w:szCs w:val="27"/>
+        </w:rPr>
+        <w:br/>
+        <w:t xml:space="preserve">    .agg(</w:t>
+      </w:r>
+      <w:r>
+        <w:rPr>
+          <w:rFonts w:ascii="Consolas" w:eastAsia="宋体" w:hAnsi="Consolas" w:cs="Consolas"/>
+          <w:i/>
+          <w:iCs/>
+          <w:color w:val="A9B7C6"/>
+          <w:kern w:val="0"/>
+          <w:sz w:val="27"/>
+          <w:szCs w:val="27"/>
+        </w:rPr>
+        <w:t>count</w:t>
+      </w:r>
+      <w:r>
+        <w:rPr>
+          <w:rFonts w:ascii="Consolas" w:eastAsia="宋体" w:hAnsi="Consolas" w:cs="Consolas"/>
+          <w:color w:val="A9B7C6"/>
+          <w:kern w:val="0"/>
+          <w:sz w:val="27"/>
+          <w:szCs w:val="27"/>
+        </w:rPr>
+        <w:t>(</w:t>
+      </w:r>
+      <w:r>
+        <w:rPr>
+          <w:rFonts w:ascii="Consolas" w:eastAsia="宋体" w:hAnsi="Consolas" w:cs="Consolas"/>
+          <w:i/>
+          <w:iCs/>
+          <w:color w:val="A9B7C6"/>
+          <w:kern w:val="0"/>
+          <w:sz w:val="27"/>
+          <w:szCs w:val="27"/>
+        </w:rPr>
+        <w:t>lit</w:t>
+      </w:r>
+      <w:r>
+        <w:rPr>
+          <w:rFonts w:ascii="Consolas" w:eastAsia="宋体" w:hAnsi="Consolas" w:cs="Consolas"/>
+          <w:color w:val="A9B7C6"/>
+          <w:kern w:val="0"/>
+          <w:sz w:val="27"/>
+          <w:szCs w:val="27"/>
+        </w:rPr>
+        <w:t>(</w:t>
+      </w:r>
+      <w:r>
+        <w:rPr>
+          <w:rFonts w:ascii="Consolas" w:eastAsia="宋体" w:hAnsi="Consolas" w:cs="Consolas"/>
+          <w:color w:val="6897BB"/>
+          <w:kern w:val="0"/>
+          <w:sz w:val="27"/>
+          <w:szCs w:val="27"/>
+        </w:rPr>
+        <w:t>1</w:t>
+      </w:r>
+      <w:r>
+        <w:rPr>
+          <w:rFonts w:ascii="Consolas" w:eastAsia="宋体" w:hAnsi="Consolas" w:cs="Consolas"/>
+          <w:color w:val="A9B7C6"/>
+          <w:kern w:val="0"/>
+          <w:sz w:val="27"/>
+          <w:szCs w:val="27"/>
+        </w:rPr>
+        <w:t xml:space="preserve">)) as </w:t>
+      </w:r>
+      <w:r>
+        <w:rPr>
+          <w:rFonts w:ascii="Consolas" w:eastAsia="宋体" w:hAnsi="Consolas" w:cs="Consolas"/>
+          <w:color w:val="6A8759"/>
+          <w:kern w:val="0"/>
+          <w:sz w:val="27"/>
+          <w:szCs w:val="27"/>
+        </w:rPr>
+        <w:t>"cnt"</w:t>
+      </w:r>
+      <w:r>
+        <w:rPr>
+          <w:rFonts w:ascii="Consolas" w:eastAsia="宋体" w:hAnsi="Consolas" w:cs="Consolas"/>
+          <w:color w:val="CC7832"/>
+          <w:kern w:val="0"/>
+          <w:sz w:val="27"/>
+          <w:szCs w:val="27"/>
+        </w:rPr>
+        <w:t xml:space="preserve">, </w:t>
+      </w:r>
+      <w:r>
+        <w:rPr>
+          <w:rFonts w:ascii="Consolas" w:eastAsia="宋体" w:hAnsi="Consolas" w:cs="Consolas"/>
+          <w:i/>
+          <w:iCs/>
+          <w:color w:val="A9B7C6"/>
+          <w:kern w:val="0"/>
+          <w:sz w:val="27"/>
+          <w:szCs w:val="27"/>
+        </w:rPr>
+        <w:t>first</w:t>
+      </w:r>
+      <w:r>
+        <w:rPr>
+          <w:rFonts w:ascii="Consolas" w:eastAsia="宋体" w:hAnsi="Consolas" w:cs="Consolas"/>
+          <w:color w:val="A9B7C6"/>
+          <w:kern w:val="0"/>
+          <w:sz w:val="27"/>
+          <w:szCs w:val="27"/>
+        </w:rPr>
+        <w:t>(</w:t>
+      </w:r>
+      <w:r>
+        <w:rPr>
+          <w:rFonts w:ascii="Consolas" w:eastAsia="宋体" w:hAnsi="Consolas" w:cs="Consolas"/>
+          <w:color w:val="6A8759"/>
+          <w:kern w:val="0"/>
+          <w:sz w:val="27"/>
+          <w:szCs w:val="27"/>
+        </w:rPr>
+        <w:t>"inc_id"</w:t>
+      </w:r>
+      <w:r>
+        <w:rPr>
+          <w:rFonts w:ascii="Consolas" w:eastAsia="宋体" w:hAnsi="Consolas" w:cs="Consolas"/>
+          <w:color w:val="A9B7C6"/>
+          <w:kern w:val="0"/>
+          <w:sz w:val="27"/>
+          <w:szCs w:val="27"/>
+        </w:rPr>
+        <w:t xml:space="preserve">) as </w:t>
+      </w:r>
+      <w:r>
+        <w:rPr>
+          <w:rFonts w:ascii="Consolas" w:eastAsia="宋体" w:hAnsi="Consolas" w:cs="Consolas"/>
+          <w:color w:val="6A8759"/>
+          <w:kern w:val="0"/>
+          <w:sz w:val="27"/>
+          <w:szCs w:val="27"/>
+        </w:rPr>
+        <w:t>"inc_id"</w:t>
+      </w:r>
+      <w:r>
+        <w:rPr>
+          <w:rFonts w:ascii="Consolas" w:eastAsia="宋体" w:hAnsi="Consolas" w:cs="Consolas"/>
+          <w:color w:val="A9B7C6"/>
+          <w:kern w:val="0"/>
+          <w:sz w:val="27"/>
+          <w:szCs w:val="27"/>
+        </w:rPr>
+        <w:t>)</w:t>
+      </w:r>
+      <w:r>
+        <w:rPr>
+          <w:rFonts w:ascii="Consolas" w:eastAsia="宋体" w:hAnsi="Consolas" w:cs="Consolas"/>
+          <w:color w:val="A9B7C6"/>
+          <w:kern w:val="0"/>
+          <w:sz w:val="27"/>
+          <w:szCs w:val="27"/>
+        </w:rPr>
+        <w:br/>
+        <w:t xml:space="preserve">    .orderBy(</w:t>
+      </w:r>
+      <w:r>
+        <w:rPr>
+          <w:rFonts w:ascii="Consolas" w:eastAsia="宋体" w:hAnsi="Consolas" w:cs="Consolas"/>
+          <w:color w:val="6A8759"/>
+          <w:kern w:val="0"/>
+          <w:sz w:val="27"/>
+          <w:szCs w:val="27"/>
+        </w:rPr>
+        <w:t>"partition_id"</w:t>
+      </w:r>
+      <w:r>
+        <w:rPr>
+          <w:rFonts w:ascii="Consolas" w:eastAsia="宋体" w:hAnsi="Consolas" w:cs="Consolas"/>
+          <w:color w:val="A9B7C6"/>
+          <w:kern w:val="0"/>
+          <w:sz w:val="27"/>
+          <w:szCs w:val="27"/>
+        </w:rPr>
+        <w:t>)</w:t>
+      </w:r>
+      <w:r>
+        <w:rPr>
+          <w:rFonts w:ascii="Consolas" w:eastAsia="宋体" w:hAnsi="Consolas" w:cs="Consolas"/>
+          <w:color w:val="A9B7C6"/>
+          <w:kern w:val="0"/>
+          <w:sz w:val="27"/>
+          <w:szCs w:val="27"/>
+        </w:rPr>
+        <w:br/>
+        <w:t xml:space="preserve">    .select(</w:t>
+      </w:r>
+      <w:r>
+        <w:rPr>
+          <w:rFonts w:ascii="Consolas" w:eastAsia="宋体" w:hAnsi="Consolas" w:cs="Consolas"/>
+          <w:i/>
+          <w:iCs/>
+          <w:color w:val="A9B7C6"/>
+          <w:kern w:val="0"/>
+          <w:sz w:val="27"/>
+          <w:szCs w:val="27"/>
+        </w:rPr>
+        <w:t>sum</w:t>
+      </w:r>
+      <w:r>
+        <w:rPr>
+          <w:rFonts w:ascii="Consolas" w:eastAsia="宋体" w:hAnsi="Consolas" w:cs="Consolas"/>
+          <w:color w:val="A9B7C6"/>
+          <w:kern w:val="0"/>
+          <w:sz w:val="27"/>
+          <w:szCs w:val="27"/>
+        </w:rPr>
+        <w:t>(</w:t>
+      </w:r>
+      <w:r>
+        <w:rPr>
+          <w:rFonts w:ascii="Consolas" w:eastAsia="宋体" w:hAnsi="Consolas" w:cs="Consolas"/>
+          <w:color w:val="6A8759"/>
+          <w:kern w:val="0"/>
+          <w:sz w:val="27"/>
+          <w:szCs w:val="27"/>
+        </w:rPr>
+        <w:t>"cnt"</w:t>
+      </w:r>
+      <w:r>
+        <w:rPr>
+          <w:rFonts w:ascii="Consolas" w:eastAsia="宋体" w:hAnsi="Consolas" w:cs="Consolas"/>
+          <w:color w:val="A9B7C6"/>
+          <w:kern w:val="0"/>
+          <w:sz w:val="27"/>
+          <w:szCs w:val="27"/>
+        </w:rPr>
+        <w:t>).over(Window.</w:t>
+      </w:r>
+      <w:r>
+        <w:rPr>
+          <w:rFonts w:ascii="Consolas" w:eastAsia="宋体" w:hAnsi="Consolas" w:cs="Consolas"/>
+          <w:i/>
+          <w:iCs/>
+          <w:color w:val="A9B7C6"/>
+          <w:kern w:val="0"/>
+          <w:sz w:val="27"/>
+          <w:szCs w:val="27"/>
+        </w:rPr>
+        <w:t>orderBy</w:t>
+      </w:r>
+      <w:r>
+        <w:rPr>
+          <w:rFonts w:ascii="Consolas" w:eastAsia="宋体" w:hAnsi="Consolas" w:cs="Consolas"/>
+          <w:color w:val="A9B7C6"/>
+          <w:kern w:val="0"/>
+          <w:sz w:val="27"/>
+          <w:szCs w:val="27"/>
+        </w:rPr>
+        <w:t>(</w:t>
+      </w:r>
+      <w:r>
+        <w:rPr>
+          <w:rFonts w:ascii="Consolas" w:eastAsia="宋体" w:hAnsi="Consolas" w:cs="Consolas"/>
+          <w:color w:val="6A8759"/>
+          <w:kern w:val="0"/>
+          <w:sz w:val="27"/>
+          <w:szCs w:val="27"/>
+        </w:rPr>
+        <w:t>"partition_id"</w:t>
+      </w:r>
+      <w:r>
+        <w:rPr>
+          <w:rFonts w:ascii="Consolas" w:eastAsia="宋体" w:hAnsi="Consolas" w:cs="Consolas"/>
+          <w:color w:val="A9B7C6"/>
+          <w:kern w:val="0"/>
+          <w:sz w:val="27"/>
+          <w:szCs w:val="27"/>
+        </w:rPr>
+        <w:t xml:space="preserve">)) - </w:t>
+      </w:r>
+      <w:r>
+        <w:rPr>
+          <w:rFonts w:ascii="Consolas" w:eastAsia="宋体" w:hAnsi="Consolas" w:cs="Consolas"/>
+          <w:i/>
+          <w:iCs/>
+          <w:color w:val="A9B7C6"/>
+          <w:kern w:val="0"/>
+          <w:sz w:val="27"/>
+          <w:szCs w:val="27"/>
+        </w:rPr>
+        <w:t>col</w:t>
+      </w:r>
+      <w:r>
+        <w:rPr>
+          <w:rFonts w:ascii="Consolas" w:eastAsia="宋体" w:hAnsi="Consolas" w:cs="Consolas"/>
+          <w:color w:val="A9B7C6"/>
+          <w:kern w:val="0"/>
+          <w:sz w:val="27"/>
+          <w:szCs w:val="27"/>
+        </w:rPr>
+        <w:t>(</w:t>
+      </w:r>
+      <w:r>
+        <w:rPr>
+          <w:rFonts w:ascii="Consolas" w:eastAsia="宋体" w:hAnsi="Consolas" w:cs="Consolas"/>
+          <w:color w:val="6A8759"/>
+          <w:kern w:val="0"/>
+          <w:sz w:val="27"/>
+          <w:szCs w:val="27"/>
+        </w:rPr>
+        <w:t>"cnt"</w:t>
+      </w:r>
+      <w:r>
+        <w:rPr>
+          <w:rFonts w:ascii="Consolas" w:eastAsia="宋体" w:hAnsi="Consolas" w:cs="Consolas"/>
+          <w:color w:val="A9B7C6"/>
+          <w:kern w:val="0"/>
+          <w:sz w:val="27"/>
+          <w:szCs w:val="27"/>
+        </w:rPr>
+        <w:t xml:space="preserve">) - </w:t>
+      </w:r>
+      <w:r>
+        <w:rPr>
+          <w:rFonts w:ascii="Consolas" w:eastAsia="宋体" w:hAnsi="Consolas" w:cs="Consolas"/>
+          <w:i/>
+          <w:iCs/>
+          <w:color w:val="A9B7C6"/>
+          <w:kern w:val="0"/>
+          <w:sz w:val="27"/>
+          <w:szCs w:val="27"/>
+        </w:rPr>
+        <w:t>col</w:t>
+      </w:r>
+      <w:r>
+        <w:rPr>
+          <w:rFonts w:ascii="Consolas" w:eastAsia="宋体" w:hAnsi="Consolas" w:cs="Consolas"/>
+          <w:color w:val="A9B7C6"/>
+          <w:kern w:val="0"/>
+          <w:sz w:val="27"/>
+          <w:szCs w:val="27"/>
+        </w:rPr>
+        <w:t>(</w:t>
+      </w:r>
+      <w:r>
+        <w:rPr>
+          <w:rFonts w:ascii="Consolas" w:eastAsia="宋体" w:hAnsi="Consolas" w:cs="Consolas"/>
+          <w:color w:val="6A8759"/>
+          <w:kern w:val="0"/>
+          <w:sz w:val="27"/>
+          <w:szCs w:val="27"/>
+        </w:rPr>
+        <w:t>"inc_id"</w:t>
+      </w:r>
+      <w:r>
+        <w:rPr>
+          <w:rFonts w:ascii="Consolas" w:eastAsia="宋体" w:hAnsi="Consolas" w:cs="Consolas"/>
+          <w:color w:val="A9B7C6"/>
+          <w:kern w:val="0"/>
+          <w:sz w:val="27"/>
+          <w:szCs w:val="27"/>
+        </w:rPr>
+        <w:t xml:space="preserve">) + </w:t>
+      </w:r>
+      <w:r>
+        <w:rPr>
+          <w:rFonts w:ascii="Consolas" w:eastAsia="宋体" w:hAnsi="Consolas" w:cs="Consolas"/>
+          <w:i/>
+          <w:iCs/>
+          <w:color w:val="A9B7C6"/>
+          <w:kern w:val="0"/>
+          <w:sz w:val="27"/>
+          <w:szCs w:val="27"/>
+        </w:rPr>
+        <w:t>lit</w:t>
+      </w:r>
+      <w:r>
+        <w:rPr>
+          <w:rFonts w:ascii="Consolas" w:eastAsia="宋体" w:hAnsi="Consolas" w:cs="Consolas"/>
+          <w:color w:val="A9B7C6"/>
+          <w:kern w:val="0"/>
+          <w:sz w:val="27"/>
+          <w:szCs w:val="27"/>
+        </w:rPr>
+        <w:t xml:space="preserve">(offset) as </w:t>
+      </w:r>
+      <w:r>
+        <w:rPr>
+          <w:rFonts w:ascii="Consolas" w:eastAsia="宋体" w:hAnsi="Consolas" w:cs="Consolas"/>
+          <w:color w:val="6A8759"/>
+          <w:kern w:val="0"/>
+          <w:sz w:val="27"/>
+          <w:szCs w:val="27"/>
+        </w:rPr>
+        <w:t xml:space="preserve">"cnt" </w:t>
+      </w:r>
+      <w:r>
+        <w:rPr>
+          <w:rFonts w:ascii="Consolas" w:eastAsia="宋体" w:hAnsi="Consolas" w:cs="Consolas"/>
+          <w:color w:val="A9B7C6"/>
+          <w:kern w:val="0"/>
+          <w:sz w:val="27"/>
+          <w:szCs w:val="27"/>
+        </w:rPr>
+        <w:t>)</w:t>
+      </w:r>
+      <w:r>
+        <w:rPr>
+          <w:rFonts w:ascii="Consolas" w:eastAsia="宋体" w:hAnsi="Consolas" w:cs="Consolas"/>
+          <w:color w:val="A9B7C6"/>
+          <w:kern w:val="0"/>
+          <w:sz w:val="27"/>
+          <w:szCs w:val="27"/>
+        </w:rPr>
+        <w:br/>
+        <w:t xml:space="preserve">    .collect()</w:t>
+      </w:r>
+      <w:r>
+        <w:rPr>
+          <w:rFonts w:ascii="Consolas" w:eastAsia="宋体" w:hAnsi="Consolas" w:cs="Consolas"/>
+          <w:color w:val="A9B7C6"/>
+          <w:kern w:val="0"/>
+          <w:sz w:val="27"/>
+          <w:szCs w:val="27"/>
+        </w:rPr>
+        <w:br/>
+        <w:t xml:space="preserve">    .map(_.getLong(</w:t>
+      </w:r>
+      <w:r>
+        <w:rPr>
+          <w:rFonts w:ascii="Consolas" w:eastAsia="宋体" w:hAnsi="Consolas" w:cs="Consolas"/>
+          <w:color w:val="6897BB"/>
+          <w:kern w:val="0"/>
+          <w:sz w:val="27"/>
+          <w:szCs w:val="27"/>
+        </w:rPr>
+        <w:t>0</w:t>
+      </w:r>
+      <w:r>
+        <w:rPr>
+          <w:rFonts w:ascii="Consolas" w:eastAsia="宋体" w:hAnsi="Consolas" w:cs="Consolas"/>
+          <w:color w:val="A9B7C6"/>
+          <w:kern w:val="0"/>
+          <w:sz w:val="27"/>
+          <w:szCs w:val="27"/>
+        </w:rPr>
+        <w:t>))</w:t>
+      </w:r>
+      <w:r>
+        <w:rPr>
+          <w:rFonts w:ascii="Consolas" w:eastAsia="宋体" w:hAnsi="Consolas" w:cs="Consolas"/>
+          <w:color w:val="A9B7C6"/>
+          <w:kern w:val="0"/>
+          <w:sz w:val="27"/>
+          <w:szCs w:val="27"/>
+        </w:rPr>
+        <w:br/>
+        <w:t xml:space="preserve">    .toArray</w:t>
+      </w:r>
+      <w:r>
+        <w:rPr>
+          <w:rFonts w:ascii="Consolas" w:eastAsia="宋体" w:hAnsi="Consolas" w:cs="Consolas"/>
+          <w:color w:val="A9B7C6"/>
+          <w:kern w:val="0"/>
+          <w:sz w:val="27"/>
+          <w:szCs w:val="27"/>
+        </w:rPr>
+        <w:br/>
+      </w:r>
+      <w:r>
+        <w:rPr>
+          <w:rFonts w:ascii="Consolas" w:eastAsia="宋体" w:hAnsi="Consolas" w:cs="Consolas"/>
+          <w:color w:val="A9B7C6"/>
+          <w:kern w:val="0"/>
+          <w:sz w:val="27"/>
+          <w:szCs w:val="27"/>
+        </w:rPr>
+        <w:br/>
+        <w:t xml:space="preserve">  dfWithPartitionId</w:t>
+      </w:r>
+      <w:r>
+        <w:rPr>
+          <w:rFonts w:ascii="Consolas" w:eastAsia="宋体" w:hAnsi="Consolas" w:cs="Consolas"/>
+          <w:color w:val="A9B7C6"/>
+          <w:kern w:val="0"/>
+          <w:sz w:val="27"/>
+          <w:szCs w:val="27"/>
+        </w:rPr>
+        <w:br/>
+        <w:t xml:space="preserve">    .withColumn(</w:t>
+      </w:r>
+      <w:r>
+        <w:rPr>
+          <w:rFonts w:ascii="Consolas" w:eastAsia="宋体" w:hAnsi="Consolas" w:cs="Consolas"/>
+          <w:color w:val="6A8759"/>
+          <w:kern w:val="0"/>
+          <w:sz w:val="27"/>
+          <w:szCs w:val="27"/>
+        </w:rPr>
+        <w:t>"partition_offset"</w:t>
+      </w:r>
+      <w:r>
+        <w:rPr>
+          <w:rFonts w:ascii="Consolas" w:eastAsia="宋体" w:hAnsi="Consolas" w:cs="Consolas"/>
+          <w:color w:val="CC7832"/>
+          <w:kern w:val="0"/>
+          <w:sz w:val="27"/>
+          <w:szCs w:val="27"/>
+        </w:rPr>
+        <w:t xml:space="preserve">, </w:t>
+      </w:r>
+      <w:r>
+        <w:rPr>
+          <w:rFonts w:ascii="Consolas" w:eastAsia="宋体" w:hAnsi="Consolas" w:cs="Consolas"/>
+          <w:i/>
+          <w:iCs/>
+          <w:color w:val="A9B7C6"/>
+          <w:kern w:val="0"/>
+          <w:sz w:val="27"/>
+          <w:szCs w:val="27"/>
+        </w:rPr>
+        <w:t>udf</w:t>
+      </w:r>
+      <w:r>
+        <w:rPr>
+          <w:rFonts w:ascii="Consolas" w:eastAsia="宋体" w:hAnsi="Consolas" w:cs="Consolas"/>
+          <w:color w:val="A9B7C6"/>
+          <w:kern w:val="0"/>
+          <w:sz w:val="27"/>
+          <w:szCs w:val="27"/>
+        </w:rPr>
+        <w:t xml:space="preserve">((partitionId: </w:t>
+      </w:r>
+      <w:r>
+        <w:rPr>
+          <w:rFonts w:ascii="Consolas" w:eastAsia="宋体" w:hAnsi="Consolas" w:cs="Consolas"/>
+          <w:color w:val="CC7832"/>
+          <w:kern w:val="0"/>
+          <w:sz w:val="27"/>
+          <w:szCs w:val="27"/>
+        </w:rPr>
+        <w:t>Int</w:t>
+      </w:r>
+      <w:r>
+        <w:rPr>
+          <w:rFonts w:ascii="Consolas" w:eastAsia="宋体" w:hAnsi="Consolas" w:cs="Consolas"/>
+          <w:color w:val="A9B7C6"/>
+          <w:kern w:val="0"/>
+          <w:sz w:val="27"/>
+          <w:szCs w:val="27"/>
+        </w:rPr>
+        <w:t>) =&gt; partitionOffsets(partitionId)</w:t>
+      </w:r>
+      <w:r>
+        <w:rPr>
+          <w:rFonts w:ascii="Consolas" w:eastAsia="宋体" w:hAnsi="Consolas" w:cs="Consolas"/>
+          <w:color w:val="CC7832"/>
+          <w:kern w:val="0"/>
+          <w:sz w:val="27"/>
+          <w:szCs w:val="27"/>
+        </w:rPr>
+        <w:t xml:space="preserve">, </w:t>
+      </w:r>
+      <w:r>
+        <w:rPr>
+          <w:rFonts w:ascii="Consolas" w:eastAsia="宋体" w:hAnsi="Consolas" w:cs="Consolas"/>
+          <w:color w:val="A9B7C6"/>
+          <w:kern w:val="0"/>
+          <w:sz w:val="27"/>
+          <w:szCs w:val="27"/>
+        </w:rPr>
+        <w:t>LongType)(</w:t>
+      </w:r>
+      <w:r>
+        <w:rPr>
+          <w:rFonts w:ascii="Consolas" w:eastAsia="宋体" w:hAnsi="Consolas" w:cs="Consolas"/>
+          <w:i/>
+          <w:iCs/>
+          <w:color w:val="A9B7C6"/>
+          <w:kern w:val="0"/>
+          <w:sz w:val="27"/>
+          <w:szCs w:val="27"/>
+        </w:rPr>
+        <w:t>col</w:t>
+      </w:r>
+      <w:r>
+        <w:rPr>
+          <w:rFonts w:ascii="Consolas" w:eastAsia="宋体" w:hAnsi="Consolas" w:cs="Consolas"/>
+          <w:color w:val="A9B7C6"/>
+          <w:kern w:val="0"/>
+          <w:sz w:val="27"/>
+          <w:szCs w:val="27"/>
+        </w:rPr>
+        <w:t>(</w:t>
+      </w:r>
+      <w:r>
+        <w:rPr>
+          <w:rFonts w:ascii="Consolas" w:eastAsia="宋体" w:hAnsi="Consolas" w:cs="Consolas"/>
+          <w:color w:val="6A8759"/>
+          <w:kern w:val="0"/>
+          <w:sz w:val="27"/>
+          <w:szCs w:val="27"/>
+        </w:rPr>
+        <w:t>"partition_id"</w:t>
+      </w:r>
+      <w:r>
+        <w:rPr>
+          <w:rFonts w:ascii="Consolas" w:eastAsia="宋体" w:hAnsi="Consolas" w:cs="Consolas"/>
+          <w:color w:val="A9B7C6"/>
+          <w:kern w:val="0"/>
+          <w:sz w:val="27"/>
+          <w:szCs w:val="27"/>
+        </w:rPr>
+        <w:t>)))</w:t>
+      </w:r>
+      <w:r>
+        <w:rPr>
+          <w:rFonts w:ascii="Consolas" w:eastAsia="宋体" w:hAnsi="Consolas" w:cs="Consolas"/>
+          <w:color w:val="A9B7C6"/>
+          <w:kern w:val="0"/>
+          <w:sz w:val="27"/>
+          <w:szCs w:val="27"/>
+        </w:rPr>
+        <w:br/>
+        <w:t xml:space="preserve">    .withColumn(indexName</w:t>
+      </w:r>
+      <w:r>
+        <w:rPr>
+          <w:rFonts w:ascii="Consolas" w:eastAsia="宋体" w:hAnsi="Consolas" w:cs="Consolas"/>
+          <w:color w:val="CC7832"/>
+          <w:kern w:val="0"/>
+          <w:sz w:val="27"/>
+          <w:szCs w:val="27"/>
+        </w:rPr>
+        <w:t xml:space="preserve">, </w:t>
+      </w:r>
+      <w:r>
+        <w:rPr>
+          <w:rFonts w:ascii="Consolas" w:eastAsia="宋体" w:hAnsi="Consolas" w:cs="Consolas"/>
+          <w:i/>
+          <w:iCs/>
+          <w:color w:val="A9B7C6"/>
+          <w:kern w:val="0"/>
+          <w:sz w:val="27"/>
+          <w:szCs w:val="27"/>
+        </w:rPr>
+        <w:t>col</w:t>
+      </w:r>
+      <w:r>
+        <w:rPr>
+          <w:rFonts w:ascii="Consolas" w:eastAsia="宋体" w:hAnsi="Consolas" w:cs="Consolas"/>
+          <w:color w:val="A9B7C6"/>
+          <w:kern w:val="0"/>
+          <w:sz w:val="27"/>
+          <w:szCs w:val="27"/>
+        </w:rPr>
+        <w:t>(</w:t>
+      </w:r>
+      <w:r>
+        <w:rPr>
+          <w:rFonts w:ascii="Consolas" w:eastAsia="宋体" w:hAnsi="Consolas" w:cs="Consolas"/>
+          <w:color w:val="6A8759"/>
+          <w:kern w:val="0"/>
+          <w:sz w:val="27"/>
+          <w:szCs w:val="27"/>
+        </w:rPr>
+        <w:t>"partition_offset"</w:t>
+      </w:r>
+      <w:r>
+        <w:rPr>
+          <w:rFonts w:ascii="Consolas" w:eastAsia="宋体" w:hAnsi="Consolas" w:cs="Consolas"/>
+          <w:color w:val="A9B7C6"/>
+          <w:kern w:val="0"/>
+          <w:sz w:val="27"/>
+          <w:szCs w:val="27"/>
+        </w:rPr>
+        <w:t xml:space="preserve">) + </w:t>
+      </w:r>
+      <w:r>
+        <w:rPr>
+          <w:rFonts w:ascii="Consolas" w:eastAsia="宋体" w:hAnsi="Consolas" w:cs="Consolas"/>
+          <w:i/>
+          <w:iCs/>
+          <w:color w:val="A9B7C6"/>
+          <w:kern w:val="0"/>
+          <w:sz w:val="27"/>
+          <w:szCs w:val="27"/>
+        </w:rPr>
+        <w:t>col</w:t>
+      </w:r>
+      <w:r>
+        <w:rPr>
+          <w:rFonts w:ascii="Consolas" w:eastAsia="宋体" w:hAnsi="Consolas" w:cs="Consolas"/>
+          <w:color w:val="A9B7C6"/>
+          <w:kern w:val="0"/>
+          <w:sz w:val="27"/>
+          <w:szCs w:val="27"/>
+        </w:rPr>
+        <w:t>(</w:t>
+      </w:r>
+      <w:r>
+        <w:rPr>
+          <w:rFonts w:ascii="Consolas" w:eastAsia="宋体" w:hAnsi="Consolas" w:cs="Consolas"/>
+          <w:color w:val="6A8759"/>
+          <w:kern w:val="0"/>
+          <w:sz w:val="27"/>
+          <w:szCs w:val="27"/>
+        </w:rPr>
+        <w:t>"inc_id"</w:t>
+      </w:r>
+      <w:r>
+        <w:rPr>
+          <w:rFonts w:ascii="Consolas" w:eastAsia="宋体" w:hAnsi="Consolas" w:cs="Consolas"/>
+          <w:color w:val="A9B7C6"/>
+          <w:kern w:val="0"/>
+          <w:sz w:val="27"/>
+          <w:szCs w:val="27"/>
+        </w:rPr>
+        <w:t>))</w:t>
+      </w:r>
+      <w:r>
+        <w:rPr>
+          <w:rFonts w:ascii="Consolas" w:eastAsia="宋体" w:hAnsi="Consolas" w:cs="Consolas"/>
+          <w:color w:val="A9B7C6"/>
+          <w:kern w:val="0"/>
+          <w:sz w:val="27"/>
+          <w:szCs w:val="27"/>
+        </w:rPr>
+        <w:br/>
+        <w:t xml:space="preserve">    .drop(</w:t>
+      </w:r>
+      <w:r>
+        <w:rPr>
+          <w:rFonts w:ascii="Consolas" w:eastAsia="宋体" w:hAnsi="Consolas" w:cs="Consolas"/>
+          <w:color w:val="6A8759"/>
+          <w:kern w:val="0"/>
+          <w:sz w:val="27"/>
+          <w:szCs w:val="27"/>
+        </w:rPr>
+        <w:t>"partition_id"</w:t>
+      </w:r>
+      <w:r>
+        <w:rPr>
+          <w:rFonts w:ascii="Consolas" w:eastAsia="宋体" w:hAnsi="Consolas" w:cs="Consolas"/>
+          <w:color w:val="CC7832"/>
+          <w:kern w:val="0"/>
+          <w:sz w:val="27"/>
+          <w:szCs w:val="27"/>
+        </w:rPr>
+        <w:t xml:space="preserve">, </w:t>
+      </w:r>
+      <w:r>
+        <w:rPr>
+          <w:rFonts w:ascii="Consolas" w:eastAsia="宋体" w:hAnsi="Consolas" w:cs="Consolas"/>
+          <w:color w:val="6A8759"/>
+          <w:kern w:val="0"/>
+          <w:sz w:val="27"/>
+          <w:szCs w:val="27"/>
+        </w:rPr>
+        <w:t>"partition_offset"</w:t>
+      </w:r>
+      <w:r>
+        <w:rPr>
+          <w:rFonts w:ascii="Consolas" w:eastAsia="宋体" w:hAnsi="Consolas" w:cs="Consolas"/>
+          <w:color w:val="CC7832"/>
+          <w:kern w:val="0"/>
+          <w:sz w:val="27"/>
+          <w:szCs w:val="27"/>
+        </w:rPr>
+        <w:t xml:space="preserve">, </w:t>
+      </w:r>
+      <w:r>
+        <w:rPr>
+          <w:rFonts w:ascii="Consolas" w:eastAsia="宋体" w:hAnsi="Consolas" w:cs="Consolas"/>
+          <w:color w:val="6A8759"/>
+          <w:kern w:val="0"/>
+          <w:sz w:val="27"/>
+          <w:szCs w:val="27"/>
+        </w:rPr>
+        <w:t>"inc_id"</w:t>
+      </w:r>
+      <w:r>
+        <w:rPr>
+          <w:rFonts w:ascii="Consolas" w:eastAsia="宋体" w:hAnsi="Consolas" w:cs="Consolas"/>
+          <w:color w:val="A9B7C6"/>
+          <w:kern w:val="0"/>
+          <w:sz w:val="27"/>
+          <w:szCs w:val="27"/>
+        </w:rPr>
+        <w:t>)</w:t>
+      </w:r>
+      <w:r>
+        <w:rPr>
+          <w:rFonts w:ascii="Consolas" w:eastAsia="宋体" w:hAnsi="Consolas" w:cs="Consolas"/>
+          <w:color w:val="A9B7C6"/>
+          <w:kern w:val="0"/>
+          <w:sz w:val="27"/>
+          <w:szCs w:val="27"/>
+        </w:rPr>
+        <w:br/>
+        <w:t>}</w:t>
+      </w:r>
+    </w:p>
+    <w:p>
+      <w:pPr>
+        <w:rPr>
+          <w:rFonts w:hint="eastAsia"/>
+        </w:rPr>
+      </w:pPr>
+    </w:p>
+    <w:p/>
+    <w:p>
+      <w:pPr>
+        <w:rPr>
+          <w:rFonts w:hint="eastAsia"/>
+        </w:rPr>
+      </w:pPr>
+    </w:p>
+    <w:p/>
+    <w:p>
+      <w:pPr>
+        <w:pStyle w:val="2"/>
+      </w:pPr>
+      <w:r>
+        <w:rPr>
+          <w:rFonts w:hint="eastAsia"/>
+        </w:rPr>
+        <w:lastRenderedPageBreak/>
         <w:t>Scala</w:t>
       </w:r>
       <w:r>
@@ -10339,7 +11716,6 @@
         <w:rPr>
           <w:rFonts w:hint="eastAsia"/>
         </w:rPr>
-        <w:lastRenderedPageBreak/>
         <w:t>DenseMatrix</w:t>
       </w:r>
       <w:r>
@@ -10904,7 +12280,6 @@
         <w:rPr>
           <w:rFonts w:hint="eastAsia"/>
         </w:rPr>
-        <w:lastRenderedPageBreak/>
         <w:t>Nothing</w:t>
       </w:r>
       <w:r>
@@ -11063,6 +12438,7 @@
     </w:p>
     <w:p>
       <w:r>
+        <w:lastRenderedPageBreak/>
         <w:tab/>
         <w:t>P +=1</w:t>
       </w:r>
@@ -11171,7 +12547,6 @@
     </w:p>
     <w:p>
       <w:r>
-        <w:lastRenderedPageBreak/>
         <w:t>if (i != rangeStart &amp;&amp; !before.isNaN &amp;&amp; !after.isNaN) {</w:t>
       </w:r>
     </w:p>
@@ -11310,6 +12685,7 @@
         <w:rPr>
           <w:rFonts w:hint="eastAsia"/>
         </w:rPr>
+        <w:lastRenderedPageBreak/>
         <w:t>起始</w:t>
       </w:r>
       <w:r>
@@ -11497,7 +12873,6 @@
         <w:ind w:left="210"/>
       </w:pPr>
       <w:r>
-        <w:lastRenderedPageBreak/>
         <w:t>def fromCaseClassString(string: String): DataType = CaseClassStringParser(string)</w:t>
       </w:r>
     </w:p>
@@ -11692,6 +13067,7 @@
         <w:rPr>
           <w:rFonts w:hint="eastAsia"/>
         </w:rPr>
+        <w:lastRenderedPageBreak/>
         <w:t>实现类内参数变化的两个方法</w:t>
       </w:r>
     </w:p>
@@ -11926,207 +13302,207 @@
         <w:rPr>
           <w:rFonts w:hint="eastAsia"/>
         </w:rPr>
+        <w:t>如果改为：</w:t>
+      </w:r>
+    </w:p>
+    <w:p>
+      <w:r>
+        <w:t>class ColumnInfo(va</w:t>
+      </w:r>
+      <w:r>
+        <w:rPr>
+          <w:rFonts w:hint="eastAsia"/>
+        </w:rPr>
+        <w:t>l</w:t>
+      </w:r>
+      <w:r>
+        <w:t xml:space="preserve"> name: String, va</w:t>
+      </w:r>
+      <w:r>
+        <w:rPr>
+          <w:rFonts w:hint="eastAsia"/>
+        </w:rPr>
+        <w:t>l</w:t>
+      </w:r>
+      <w:r>
+        <w:t xml:space="preserve"> dataType: String)</w:t>
+      </w:r>
+      <w:r>
+        <w:rPr>
+          <w:rFonts w:hint="eastAsia"/>
+        </w:rPr>
+        <w:t>{</w:t>
+      </w:r>
+    </w:p>
+    <w:p>
+      <w:r>
+        <w:t>def checkName(schema: StructType, paste: String = "_"):</w:t>
+      </w:r>
+      <w:r>
+        <w:t xml:space="preserve"> ColumnInfo</w:t>
+      </w:r>
+      <w:r>
+        <w:t xml:space="preserve"> = {</w:t>
+      </w:r>
+    </w:p>
+    <w:p>
+      <w:r>
+        <w:t>var colName = this.name</w:t>
+      </w:r>
+    </w:p>
+    <w:p>
+      <w:r>
+        <w:t>while(schema.fieldNames contains colName){</w:t>
+      </w:r>
+    </w:p>
+    <w:p>
+      <w:r>
+        <w:t>colName += paste</w:t>
+      </w:r>
+    </w:p>
+    <w:p>
+      <w:r>
+        <w:t xml:space="preserve">    }</w:t>
+      </w:r>
+    </w:p>
+    <w:p>
+      <w:r>
+        <w:t xml:space="preserve">    N</w:t>
+      </w:r>
+      <w:r>
+        <w:rPr>
+          <w:rFonts w:hint="eastAsia"/>
+        </w:rPr>
+        <w:t xml:space="preserve">ew </w:t>
+      </w:r>
+      <w:r>
+        <w:t>ColumnInfo(</w:t>
+      </w:r>
+      <w:r>
+        <w:t>colName</w:t>
+      </w:r>
+      <w:r>
+        <w:t>, va</w:t>
+      </w:r>
+      <w:r>
+        <w:rPr>
+          <w:rFonts w:hint="eastAsia"/>
+        </w:rPr>
+        <w:t>l</w:t>
+      </w:r>
+      <w:r>
+        <w:t xml:space="preserve"> dataType</w:t>
+      </w:r>
+      <w:r>
+        <w:t>)</w:t>
+      </w:r>
+    </w:p>
+    <w:p>
+      <w:r>
+        <w:t xml:space="preserve">  }</w:t>
+      </w:r>
+    </w:p>
+    <w:p>
+      <w:r>
+        <w:rPr>
+          <w:rFonts w:hint="eastAsia"/>
+        </w:rPr>
+        <w:t>}</w:t>
+      </w:r>
+    </w:p>
+    <w:p>
+      <w:r>
+        <w:t>var newTimeCol: TimeColInfo = new TimeColInfo("timeCol", "long", Some("millisecond"))</w:t>
+      </w:r>
+    </w:p>
+    <w:p>
+      <w:r>
+        <w:rPr>
+          <w:rFonts w:hint="eastAsia"/>
+        </w:rPr>
+        <w:t>newTimeCol</w:t>
+      </w:r>
+      <w:r>
+        <w:rPr>
+          <w:rFonts w:hint="eastAsia"/>
+        </w:rPr>
+        <w:t xml:space="preserve"> = newTimeCol.checkName(data.schema) </w:t>
+      </w:r>
+      <w:r>
+        <w:rPr>
+          <w:rFonts w:hint="eastAsia"/>
+        </w:rPr>
+        <w:t>//</w:t>
+      </w:r>
+      <w:r>
+        <w:rPr>
+          <w:rFonts w:hint="eastAsia"/>
+        </w:rPr>
+        <w:t>会认为是</w:t>
+      </w:r>
+      <w:r>
+        <w:t>ColumnInfo</w:t>
+      </w:r>
+      <w:r>
+        <w:rPr>
+          <w:rFonts w:hint="eastAsia"/>
+        </w:rPr>
+        <w:t>而不是</w:t>
+      </w:r>
+      <w:r>
+        <w:t>TimeColInfo</w:t>
+      </w:r>
+    </w:p>
+    <w:p>
+      <w:r>
+        <w:rPr>
+          <w:rFonts w:hint="eastAsia"/>
+        </w:rPr>
+        <w:t>4</w:t>
+      </w:r>
+      <w:r>
+        <w:rPr>
+          <w:rFonts w:hint="eastAsia"/>
+        </w:rPr>
+        <w:t>）同时要注意</w:t>
+      </w:r>
+      <w:r>
+        <w:rPr>
+          <w:rFonts w:hint="eastAsia"/>
+        </w:rPr>
+        <w:t>var</w:t>
+      </w:r>
+      <w:r>
+        <w:rPr>
+          <w:rFonts w:hint="eastAsia"/>
+        </w:rPr>
+        <w:t>变量不能被覆盖</w:t>
+      </w:r>
+    </w:p>
+    <w:p>
+      <w:r>
+        <w:t>Error:(23, 32) overriding variable name in class ColumnInfo of type String;</w:t>
+      </w:r>
+    </w:p>
+    <w:p>
+      <w:r>
+        <w:t>variable name cannot override a mutable variable</w:t>
+      </w:r>
+    </w:p>
+    <w:p>
+      <w:r>
+        <w:t>class TimeColInfo(override var name: String,</w:t>
+      </w:r>
+    </w:p>
+    <w:p>
+      <w:pPr>
+        <w:pStyle w:val="2"/>
+      </w:pPr>
+      <w:r>
+        <w:rPr>
+          <w:rFonts w:hint="eastAsia"/>
+        </w:rPr>
         <w:lastRenderedPageBreak/>
-        <w:t>如果改为：</w:t>
-      </w:r>
-    </w:p>
-    <w:p>
-      <w:r>
-        <w:t>class ColumnInfo(va</w:t>
-      </w:r>
-      <w:r>
-        <w:rPr>
-          <w:rFonts w:hint="eastAsia"/>
-        </w:rPr>
-        <w:t>l</w:t>
-      </w:r>
-      <w:r>
-        <w:t xml:space="preserve"> name: String, va</w:t>
-      </w:r>
-      <w:r>
-        <w:rPr>
-          <w:rFonts w:hint="eastAsia"/>
-        </w:rPr>
-        <w:t>l</w:t>
-      </w:r>
-      <w:r>
-        <w:t xml:space="preserve"> dataType: String)</w:t>
-      </w:r>
-      <w:r>
-        <w:rPr>
-          <w:rFonts w:hint="eastAsia"/>
-        </w:rPr>
-        <w:t>{</w:t>
-      </w:r>
-    </w:p>
-    <w:p>
-      <w:r>
-        <w:t>def checkName(schema: StructType, paste: String = "_"):</w:t>
-      </w:r>
-      <w:r>
-        <w:t xml:space="preserve"> ColumnInfo</w:t>
-      </w:r>
-      <w:r>
-        <w:t xml:space="preserve"> = {</w:t>
-      </w:r>
-    </w:p>
-    <w:p>
-      <w:r>
-        <w:t>var colName = this.name</w:t>
-      </w:r>
-    </w:p>
-    <w:p>
-      <w:r>
-        <w:t>while(schema.fieldNames contains colName){</w:t>
-      </w:r>
-    </w:p>
-    <w:p>
-      <w:r>
-        <w:t>colName += paste</w:t>
-      </w:r>
-    </w:p>
-    <w:p>
-      <w:r>
-        <w:t xml:space="preserve">    }</w:t>
-      </w:r>
-    </w:p>
-    <w:p>
-      <w:r>
-        <w:t xml:space="preserve">    N</w:t>
-      </w:r>
-      <w:r>
-        <w:rPr>
-          <w:rFonts w:hint="eastAsia"/>
-        </w:rPr>
-        <w:t xml:space="preserve">ew </w:t>
-      </w:r>
-      <w:r>
-        <w:t>ColumnInfo(</w:t>
-      </w:r>
-      <w:r>
-        <w:t>colName</w:t>
-      </w:r>
-      <w:r>
-        <w:t>, va</w:t>
-      </w:r>
-      <w:r>
-        <w:rPr>
-          <w:rFonts w:hint="eastAsia"/>
-        </w:rPr>
-        <w:t>l</w:t>
-      </w:r>
-      <w:r>
-        <w:t xml:space="preserve"> dataType</w:t>
-      </w:r>
-      <w:r>
-        <w:t>)</w:t>
-      </w:r>
-    </w:p>
-    <w:p>
-      <w:r>
-        <w:t xml:space="preserve">  }</w:t>
-      </w:r>
-    </w:p>
-    <w:p>
-      <w:r>
-        <w:rPr>
-          <w:rFonts w:hint="eastAsia"/>
-        </w:rPr>
-        <w:t>}</w:t>
-      </w:r>
-    </w:p>
-    <w:p>
-      <w:r>
-        <w:t>var newTimeCol: TimeColInfo = new TimeColInfo("timeCol", "long", Some("millisecond"))</w:t>
-      </w:r>
-    </w:p>
-    <w:p>
-      <w:r>
-        <w:rPr>
-          <w:rFonts w:hint="eastAsia"/>
-        </w:rPr>
-        <w:t>newTimeCol</w:t>
-      </w:r>
-      <w:r>
-        <w:rPr>
-          <w:rFonts w:hint="eastAsia"/>
-        </w:rPr>
-        <w:t xml:space="preserve"> = newTimeCol.checkName(data.schema) </w:t>
-      </w:r>
-      <w:r>
-        <w:rPr>
-          <w:rFonts w:hint="eastAsia"/>
-        </w:rPr>
-        <w:t>//</w:t>
-      </w:r>
-      <w:r>
-        <w:rPr>
-          <w:rFonts w:hint="eastAsia"/>
-        </w:rPr>
-        <w:t>会认为是</w:t>
-      </w:r>
-      <w:r>
-        <w:t>ColumnInfo</w:t>
-      </w:r>
-      <w:r>
-        <w:rPr>
-          <w:rFonts w:hint="eastAsia"/>
-        </w:rPr>
-        <w:t>而不是</w:t>
-      </w:r>
-      <w:r>
-        <w:t>TimeColInfo</w:t>
-      </w:r>
-    </w:p>
-    <w:p>
-      <w:r>
-        <w:rPr>
-          <w:rFonts w:hint="eastAsia"/>
-        </w:rPr>
-        <w:t>4</w:t>
-      </w:r>
-      <w:r>
-        <w:rPr>
-          <w:rFonts w:hint="eastAsia"/>
-        </w:rPr>
-        <w:t>）同时要注意</w:t>
-      </w:r>
-      <w:r>
-        <w:rPr>
-          <w:rFonts w:hint="eastAsia"/>
-        </w:rPr>
-        <w:t>var</w:t>
-      </w:r>
-      <w:r>
-        <w:rPr>
-          <w:rFonts w:hint="eastAsia"/>
-        </w:rPr>
-        <w:t>变量不能被覆盖</w:t>
-      </w:r>
-    </w:p>
-    <w:p>
-      <w:r>
-        <w:t>Error:(23, 32) overriding variable name in class ColumnInfo of type String;</w:t>
-      </w:r>
-    </w:p>
-    <w:p>
-      <w:r>
-        <w:t>variable name cannot override a mutable variable</w:t>
-      </w:r>
-    </w:p>
-    <w:p>
-      <w:r>
-        <w:t>class TimeColInfo(override var name: String,</w:t>
-      </w:r>
-    </w:p>
-    <w:p>
-      <w:pPr>
-        <w:pStyle w:val="2"/>
-      </w:pPr>
-      <w:r>
-        <w:rPr>
-          <w:rFonts w:hint="eastAsia"/>
-        </w:rPr>
         <w:t>可变对象</w:t>
       </w:r>
     </w:p>
@@ -12227,7 +13603,6 @@
         <w:rPr>
           <w:rFonts w:hint="eastAsia"/>
         </w:rPr>
-        <w:lastRenderedPageBreak/>
         <w:t>Java.SimpleDateFormat</w:t>
       </w:r>
       <w:r>
@@ -12783,12 +14158,11 @@
     </w:p>
     <w:p>
       <w:r>
-        <w:lastRenderedPageBreak/>
         <w:t>Class A{</w:t>
       </w:r>
     </w:p>
     <w:p>
-      <w:del w:id="18" w:author="theirs" w:date="2018-07-24T08:32:00Z">
+      <w:del w:id="19" w:author="theirs" w:date="2018-07-24T08:32:00Z">
         <w:r>
           <w:delText>va</w:delText>
         </w:r>
@@ -12799,7 +14173,7 @@
           <w:delText>rmutable</w:delText>
         </w:r>
       </w:del>
-      <w:ins w:id="19" w:author="theirs" w:date="2018-07-24T08:32:00Z">
+      <w:ins w:id="20" w:author="theirs" w:date="2018-07-24T08:32:00Z">
         <w:r>
           <w:t>va</w:t>
         </w:r>
@@ -12810,7 +14184,7 @@
           <w:t>rmutable</w:t>
         </w:r>
       </w:ins>
-      <w:ins w:id="20" w:author="dell" w:date="2018-07-24T08:32:00Z">
+      <w:ins w:id="21" w:author="dell" w:date="2018-07-24T08:32:00Z">
         <w:r>
           <w:rPr>
             <w:rFonts w:hint="eastAsia"/>
@@ -12939,6 +14313,7 @@
         <w:rPr>
           <w:rFonts w:hint="eastAsia"/>
         </w:rPr>
+        <w:lastRenderedPageBreak/>
         <w:t>scala</w:t>
       </w:r>
       <w:r>
@@ -13347,6 +14722,7 @@
         <w:rPr>
           <w:rFonts w:hint="eastAsia"/>
         </w:rPr>
+        <w:lastRenderedPageBreak/>
         <w:t>类中</w:t>
       </w:r>
       <w:r>
@@ -13599,281 +14975,281 @@
         <w:rPr>
           <w:rFonts w:hint="eastAsia"/>
         </w:rPr>
+        <w:t>第二个参数为要生成矩阵的列</w:t>
+      </w:r>
+      <w:r>
+        <w:rPr>
+          <w:rFonts w:hint="eastAsia"/>
+        </w:rPr>
+        <w:t>数</w:t>
+      </w:r>
+    </w:p>
+    <w:p>
+      <w:pPr>
+        <w:ind w:firstLine="420"/>
+      </w:pPr>
+      <w:r>
+        <w:rPr>
+          <w:rFonts w:hint="eastAsia"/>
+        </w:rPr>
+        <w:t>第三</w:t>
+      </w:r>
+      <w:r>
+        <w:rPr>
+          <w:rFonts w:hint="eastAsia"/>
+        </w:rPr>
+        <w:t>个参数为要生成矩阵的</w:t>
+      </w:r>
+      <w:r>
+        <w:rPr>
+          <w:rFonts w:hint="eastAsia"/>
+        </w:rPr>
+        <w:t>数据源，是个</w:t>
+      </w:r>
+      <w:r>
+        <w:rPr>
+          <w:rFonts w:hint="eastAsia"/>
+        </w:rPr>
+        <w:t>Array[Double]</w:t>
+      </w:r>
+    </w:p>
+    <w:p>
+      <w:pPr>
+        <w:ind w:firstLine="420"/>
+      </w:pPr>
+      <w:r>
+        <w:rPr>
+          <w:rFonts w:hint="eastAsia"/>
+        </w:rPr>
+        <w:t>第四个参数为</w:t>
+      </w:r>
+      <w:r>
+        <w:rPr>
+          <w:rFonts w:hint="eastAsia"/>
+        </w:rPr>
+        <w:t>Array</w:t>
+      </w:r>
+      <w:r>
+        <w:rPr>
+          <w:rFonts w:hint="eastAsia"/>
+        </w:rPr>
+        <w:t>起始录入元素的位置</w:t>
+      </w:r>
+      <w:r>
+        <w:rPr>
+          <w:rFonts w:hint="eastAsia"/>
+        </w:rPr>
+        <w:t>——起始没有录入元素，只是</w:t>
+      </w:r>
+      <w:r>
+        <w:rPr>
+          <w:rFonts w:hint="eastAsia"/>
+        </w:rPr>
+        <w:t>添加了</w:t>
+      </w:r>
+      <w:r>
+        <w:rPr>
+          <w:rFonts w:hint="eastAsia"/>
+        </w:rPr>
+        <w:t>索引，这里说是录入是为了形象一点</w:t>
+      </w:r>
+    </w:p>
+    <w:p>
+      <w:pPr>
+        <w:ind w:firstLine="420"/>
+      </w:pPr>
+      <w:r>
+        <w:rPr>
+          <w:rFonts w:hint="eastAsia"/>
+        </w:rPr>
+        <w:t>第五个参数为每录入多少个进入下一个行或者列（如果是非转置就是没录入多少个进入下一列，转置这是行）</w:t>
+      </w:r>
+      <w:r>
+        <w:rPr>
+          <w:rFonts w:hint="eastAsia"/>
+        </w:rPr>
+        <w:t>(</w:t>
+      </w:r>
+      <w:r>
+        <w:rPr>
+          <w:rFonts w:hint="eastAsia"/>
+        </w:rPr>
+        <w:t>这个参数有点冗余</w:t>
+      </w:r>
+      <w:r>
+        <w:rPr>
+          <w:rFonts w:hint="eastAsia"/>
+        </w:rPr>
+        <w:t>,</w:t>
+      </w:r>
+      <w:r>
+        <w:rPr>
+          <w:rFonts w:hint="eastAsia"/>
+        </w:rPr>
+        <w:t>可以设计为如果转置该参数等于第一个参数——行数，否则等于第二个参数——列数</w:t>
+      </w:r>
+      <w:r>
+        <w:rPr>
+          <w:rFonts w:hint="eastAsia"/>
+        </w:rPr>
+        <w:t>)</w:t>
+      </w:r>
+    </w:p>
+    <w:p>
+      <w:pPr>
+        <w:ind w:firstLine="420"/>
+      </w:pPr>
+      <w:r>
+        <w:rPr>
+          <w:rFonts w:hint="eastAsia"/>
+        </w:rPr>
+        <w:t>第六个参数为是否转置</w:t>
+      </w:r>
+      <w:r>
+        <w:rPr>
+          <w:rFonts w:hint="eastAsia"/>
+        </w:rPr>
+        <w:t>，转置就是按行录入，不转置就是按列录入</w:t>
+      </w:r>
+      <w:r>
+        <w:rPr>
+          <w:rFonts w:hint="eastAsia"/>
+        </w:rPr>
+        <w:t>.</w:t>
+      </w:r>
+    </w:p>
+    <w:p>
+      <w:r>
+        <w:rPr>
+          <w:rFonts w:hint="eastAsia"/>
+        </w:rPr>
+        <w:t>另外也要注意他只是存的索引。因此</w:t>
+      </w:r>
+      <w:r>
+        <w:rPr>
+          <w:rFonts w:hint="eastAsia"/>
+        </w:rPr>
+        <w:t>mat.data</w:t>
+      </w:r>
+      <w:r>
+        <w:rPr>
+          <w:rFonts w:hint="eastAsia"/>
+        </w:rPr>
+        <w:t>是数据，但是按列排列的还是按行排列的仍然未知，还需要考虑</w:t>
+      </w:r>
+      <w:r>
+        <w:rPr>
+          <w:rFonts w:hint="eastAsia"/>
+        </w:rPr>
+        <w:t>mat.transpose</w:t>
+      </w:r>
+      <w:r>
+        <w:rPr>
+          <w:rFonts w:hint="eastAsia"/>
+        </w:rPr>
+        <w:t>。这样设计好处是增加了速度，不用直接每个元素遍历，可以解决一些大矩阵和稀疏矩阵的问题，缺点就是取</w:t>
+      </w:r>
+      <w:r>
+        <w:rPr>
+          <w:rFonts w:hint="eastAsia"/>
+        </w:rPr>
+        <w:t>data</w:t>
+      </w:r>
+      <w:r>
+        <w:rPr>
+          <w:rFonts w:hint="eastAsia"/>
+        </w:rPr>
+        <w:t>时容易掉坑里。</w:t>
+      </w:r>
+      <w:r>
+        <w:rPr>
+          <w:rFonts w:hint="eastAsia"/>
+        </w:rPr>
+        <w:t>例如“</w:t>
+      </w:r>
+      <w:r>
+        <w:rPr>
+          <w:rFonts w:hint="eastAsia"/>
+        </w:rPr>
+        <w:t>spark</w:t>
+      </w:r>
+      <w:r>
+        <w:rPr>
+          <w:rFonts w:hint="eastAsia"/>
+        </w:rPr>
+        <w:t>和</w:t>
+      </w:r>
+      <w:r>
+        <w:rPr>
+          <w:rFonts w:hint="eastAsia"/>
+        </w:rPr>
+        <w:t>breeze</w:t>
+      </w:r>
+      <w:r>
+        <w:rPr>
+          <w:rFonts w:hint="eastAsia"/>
+        </w:rPr>
+        <w:t>的</w:t>
+      </w:r>
+      <w:r>
+        <w:rPr>
+          <w:rFonts w:hint="eastAsia"/>
+        </w:rPr>
+        <w:t>DenseVector</w:t>
+      </w:r>
+      <w:r>
+        <w:rPr>
+          <w:rFonts w:hint="eastAsia"/>
+        </w:rPr>
+        <w:t>有以下特性，改变其</w:t>
+      </w:r>
+      <w:r>
+        <w:rPr>
+          <w:rFonts w:hint="eastAsia"/>
+        </w:rPr>
+        <w:t>data</w:t>
+      </w:r>
+      <w:r>
+        <w:rPr>
+          <w:rFonts w:hint="eastAsia"/>
+        </w:rPr>
+        <w:t>，则对应的</w:t>
+      </w:r>
+      <w:r>
+        <w:rPr>
+          <w:rFonts w:hint="eastAsia"/>
+        </w:rPr>
+        <w:t>Vector</w:t>
+      </w:r>
+      <w:r>
+        <w:rPr>
+          <w:rFonts w:hint="eastAsia"/>
+        </w:rPr>
+        <w:t>也变化</w:t>
+      </w:r>
+      <w:r>
+        <w:rPr>
+          <w:rFonts w:hint="eastAsia"/>
+        </w:rPr>
+        <w:t>”</w:t>
+      </w:r>
+    </w:p>
+    <w:p>
+      <w:pPr>
+        <w:ind w:firstLine="420"/>
+      </w:pPr>
+    </w:p>
+    <w:p>
+      <w:pPr>
+        <w:ind w:firstLine="420"/>
+      </w:pPr>
+    </w:p>
+    <w:p>
+      <w:pPr>
+        <w:pStyle w:val="2"/>
+      </w:pPr>
+      <w:r>
         <w:lastRenderedPageBreak/>
-        <w:t>第二个参数为要生成矩阵的列</w:t>
-      </w:r>
-      <w:r>
-        <w:rPr>
-          <w:rFonts w:hint="eastAsia"/>
-        </w:rPr>
-        <w:t>数</w:t>
-      </w:r>
-    </w:p>
-    <w:p>
-      <w:pPr>
-        <w:ind w:firstLine="420"/>
-      </w:pPr>
-      <w:r>
-        <w:rPr>
-          <w:rFonts w:hint="eastAsia"/>
-        </w:rPr>
-        <w:t>第三</w:t>
-      </w:r>
-      <w:r>
-        <w:rPr>
-          <w:rFonts w:hint="eastAsia"/>
-        </w:rPr>
-        <w:t>个参数为要生成矩阵的</w:t>
-      </w:r>
-      <w:r>
-        <w:rPr>
-          <w:rFonts w:hint="eastAsia"/>
-        </w:rPr>
-        <w:t>数据源，是个</w:t>
-      </w:r>
-      <w:r>
-        <w:rPr>
-          <w:rFonts w:hint="eastAsia"/>
-        </w:rPr>
-        <w:t>Array[Double]</w:t>
-      </w:r>
-    </w:p>
-    <w:p>
-      <w:pPr>
-        <w:ind w:firstLine="420"/>
-      </w:pPr>
-      <w:r>
-        <w:rPr>
-          <w:rFonts w:hint="eastAsia"/>
-        </w:rPr>
-        <w:t>第四个参数为</w:t>
-      </w:r>
-      <w:r>
-        <w:rPr>
-          <w:rFonts w:hint="eastAsia"/>
-        </w:rPr>
-        <w:t>Array</w:t>
-      </w:r>
-      <w:r>
-        <w:rPr>
-          <w:rFonts w:hint="eastAsia"/>
-        </w:rPr>
-        <w:t>起始录入元素的位置</w:t>
-      </w:r>
-      <w:r>
-        <w:rPr>
-          <w:rFonts w:hint="eastAsia"/>
-        </w:rPr>
-        <w:t>——起始没有录入元素，只是</w:t>
-      </w:r>
-      <w:r>
-        <w:rPr>
-          <w:rFonts w:hint="eastAsia"/>
-        </w:rPr>
-        <w:t>添加了</w:t>
-      </w:r>
-      <w:r>
-        <w:rPr>
-          <w:rFonts w:hint="eastAsia"/>
-        </w:rPr>
-        <w:t>索引，这里说是录入是为了形象一点</w:t>
-      </w:r>
-    </w:p>
-    <w:p>
-      <w:pPr>
-        <w:ind w:firstLine="420"/>
-      </w:pPr>
-      <w:r>
-        <w:rPr>
-          <w:rFonts w:hint="eastAsia"/>
-        </w:rPr>
-        <w:t>第五个参数为每录入多少个进入下一个行或者列（如果是非转置就是没录入多少个进入下一列，转置这是行）</w:t>
-      </w:r>
-      <w:r>
-        <w:rPr>
-          <w:rFonts w:hint="eastAsia"/>
-        </w:rPr>
-        <w:t>(</w:t>
-      </w:r>
-      <w:r>
-        <w:rPr>
-          <w:rFonts w:hint="eastAsia"/>
-        </w:rPr>
-        <w:t>这个参数有点冗余</w:t>
-      </w:r>
-      <w:r>
-        <w:rPr>
-          <w:rFonts w:hint="eastAsia"/>
-        </w:rPr>
-        <w:t>,</w:t>
-      </w:r>
-      <w:r>
-        <w:rPr>
-          <w:rFonts w:hint="eastAsia"/>
-        </w:rPr>
-        <w:t>可以设计为如果转置该参数等于第一个参数——行数，否则等于第二个参数——列数</w:t>
-      </w:r>
-      <w:r>
-        <w:rPr>
-          <w:rFonts w:hint="eastAsia"/>
-        </w:rPr>
-        <w:t>)</w:t>
-      </w:r>
-    </w:p>
-    <w:p>
-      <w:pPr>
-        <w:ind w:firstLine="420"/>
-      </w:pPr>
-      <w:r>
-        <w:rPr>
-          <w:rFonts w:hint="eastAsia"/>
-        </w:rPr>
-        <w:t>第六个参数为是否转置</w:t>
-      </w:r>
-      <w:r>
-        <w:rPr>
-          <w:rFonts w:hint="eastAsia"/>
-        </w:rPr>
-        <w:t>，转置就是按行录入，不转置就是按列录入</w:t>
-      </w:r>
-      <w:r>
-        <w:rPr>
-          <w:rFonts w:hint="eastAsia"/>
-        </w:rPr>
-        <w:t>.</w:t>
-      </w:r>
-    </w:p>
-    <w:p>
-      <w:r>
-        <w:rPr>
-          <w:rFonts w:hint="eastAsia"/>
-        </w:rPr>
-        <w:t>另外也要注意他只是存的索引。因此</w:t>
-      </w:r>
-      <w:r>
-        <w:rPr>
-          <w:rFonts w:hint="eastAsia"/>
-        </w:rPr>
-        <w:t>mat.data</w:t>
-      </w:r>
-      <w:r>
-        <w:rPr>
-          <w:rFonts w:hint="eastAsia"/>
-        </w:rPr>
-        <w:t>是数据，但是按列排列的还是按行排列的仍然未知，还需要考虑</w:t>
-      </w:r>
-      <w:r>
-        <w:rPr>
-          <w:rFonts w:hint="eastAsia"/>
-        </w:rPr>
-        <w:t>mat.transpose</w:t>
-      </w:r>
-      <w:r>
-        <w:rPr>
-          <w:rFonts w:hint="eastAsia"/>
-        </w:rPr>
-        <w:t>。这样设计好处是增加了速度，不用直接每个元素遍历，可以解决一些大矩阵和稀疏矩阵的问题，缺点就是取</w:t>
-      </w:r>
-      <w:r>
-        <w:rPr>
-          <w:rFonts w:hint="eastAsia"/>
-        </w:rPr>
-        <w:t>data</w:t>
-      </w:r>
-      <w:r>
-        <w:rPr>
-          <w:rFonts w:hint="eastAsia"/>
-        </w:rPr>
-        <w:t>时容易掉坑里。</w:t>
-      </w:r>
-      <w:r>
-        <w:rPr>
-          <w:rFonts w:hint="eastAsia"/>
-        </w:rPr>
-        <w:t>例如“</w:t>
-      </w:r>
-      <w:r>
-        <w:rPr>
-          <w:rFonts w:hint="eastAsia"/>
-        </w:rPr>
-        <w:t>spark</w:t>
-      </w:r>
-      <w:r>
-        <w:rPr>
-          <w:rFonts w:hint="eastAsia"/>
-        </w:rPr>
-        <w:t>和</w:t>
-      </w:r>
-      <w:r>
-        <w:rPr>
-          <w:rFonts w:hint="eastAsia"/>
-        </w:rPr>
-        <w:t>breeze</w:t>
-      </w:r>
-      <w:r>
-        <w:rPr>
-          <w:rFonts w:hint="eastAsia"/>
-        </w:rPr>
-        <w:t>的</w:t>
-      </w:r>
-      <w:r>
-        <w:rPr>
-          <w:rFonts w:hint="eastAsia"/>
-        </w:rPr>
-        <w:t>DenseVector</w:t>
-      </w:r>
-      <w:r>
-        <w:rPr>
-          <w:rFonts w:hint="eastAsia"/>
-        </w:rPr>
-        <w:t>有以下特性，改变其</w:t>
-      </w:r>
-      <w:r>
-        <w:rPr>
-          <w:rFonts w:hint="eastAsia"/>
-        </w:rPr>
-        <w:t>data</w:t>
-      </w:r>
-      <w:r>
-        <w:rPr>
-          <w:rFonts w:hint="eastAsia"/>
-        </w:rPr>
-        <w:t>，则对应的</w:t>
-      </w:r>
-      <w:r>
-        <w:rPr>
-          <w:rFonts w:hint="eastAsia"/>
-        </w:rPr>
-        <w:t>Vector</w:t>
-      </w:r>
-      <w:r>
-        <w:rPr>
-          <w:rFonts w:hint="eastAsia"/>
-        </w:rPr>
-        <w:t>也变化</w:t>
-      </w:r>
-      <w:r>
-        <w:rPr>
-          <w:rFonts w:hint="eastAsia"/>
-        </w:rPr>
-        <w:t>”</w:t>
-      </w:r>
-    </w:p>
-    <w:p>
-      <w:pPr>
-        <w:ind w:firstLine="420"/>
-      </w:pPr>
-    </w:p>
-    <w:p>
-      <w:pPr>
-        <w:ind w:firstLine="420"/>
-      </w:pPr>
-    </w:p>
-    <w:p>
-      <w:pPr>
-        <w:pStyle w:val="2"/>
-      </w:pPr>
-      <w:r>
         <w:t>S</w:t>
       </w:r>
       <w:r>
@@ -14220,7 +15596,6 @@
         <w:rPr>
           <w:rFonts w:hint="eastAsia"/>
         </w:rPr>
-        <w:lastRenderedPageBreak/>
         <w:t>用的是新的可变变量</w:t>
       </w:r>
     </w:p>
@@ -14624,7 +15999,6 @@
     </w:p>
     <w:p>
       <w:r>
-        <w:lastRenderedPageBreak/>
         <w:t>combOp = (df1, df2) =&gt; df1.merge(df2)</w:t>
       </w:r>
     </w:p>
@@ -14903,59 +16277,186 @@
     </w:p>
     <w:p>
       <w:r>
+        <w:t xml:space="preserve">      m += 1L</w:t>
+      </w:r>
+    </w:p>
+    <w:p>
+      <w:r>
+        <w:t>this</w:t>
+      </w:r>
+    </w:p>
+    <w:p>
+      <w:r>
+        <w:t xml:space="preserve">    }</w:t>
+      </w:r>
+    </w:p>
+    <w:p/>
+    <w:p>
+      <w:r>
+        <w:t xml:space="preserve">    /** Merges another. */</w:t>
+      </w:r>
+    </w:p>
+    <w:p>
+      <w:r>
+        <w:t>def merge(other: DocumentFrequencyAggregator): this.type = {</w:t>
+      </w:r>
+    </w:p>
+    <w:p>
+      <w:r>
+        <w:t>if (!other.isEmpty) {</w:t>
+      </w:r>
+    </w:p>
+    <w:p>
+      <w:r>
+        <w:t xml:space="preserve">        m += other.m</w:t>
+      </w:r>
+    </w:p>
+    <w:p>
+      <w:r>
+        <w:t>if (df == null) {</w:t>
+      </w:r>
+    </w:p>
+    <w:p>
+      <w:r>
+        <w:t>df = other.df.copy</w:t>
+      </w:r>
+    </w:p>
+    <w:p>
+      <w:r>
+        <w:t xml:space="preserve">        } else {</w:t>
+      </w:r>
+    </w:p>
+    <w:p>
+      <w:r>
+        <w:t>df += other.df</w:t>
+      </w:r>
+    </w:p>
+    <w:p>
+      <w:r>
+        <w:t xml:space="preserve">        }</w:t>
+      </w:r>
+    </w:p>
+    <w:p>
+      <w:r>
+        <w:t xml:space="preserve">      }</w:t>
+      </w:r>
+    </w:p>
+    <w:p>
+      <w:r>
+        <w:t>this</w:t>
+      </w:r>
+    </w:p>
+    <w:p>
+      <w:r>
         <w:lastRenderedPageBreak/>
-        <w:t xml:space="preserve">      m += 1L</w:t>
-      </w:r>
-    </w:p>
-    <w:p>
-      <w:r>
-        <w:t>this</w:t>
-      </w:r>
-    </w:p>
-    <w:p>
-      <w:r>
         <w:t xml:space="preserve">    }</w:t>
       </w:r>
     </w:p>
     <w:p/>
     <w:p>
       <w:r>
-        <w:t xml:space="preserve">    /** Merges another. */</w:t>
-      </w:r>
-    </w:p>
-    <w:p>
-      <w:r>
-        <w:t>def merge(other: DocumentFrequencyAggregator): this.type = {</w:t>
-      </w:r>
-    </w:p>
-    <w:p>
-      <w:r>
-        <w:t>if (!other.isEmpty) {</w:t>
-      </w:r>
-    </w:p>
-    <w:p>
-      <w:r>
-        <w:t xml:space="preserve">        m += other.m</w:t>
-      </w:r>
-    </w:p>
-    <w:p>
-      <w:r>
-        <w:t>if (df == null) {</w:t>
-      </w:r>
-    </w:p>
-    <w:p>
-      <w:r>
-        <w:t>df = other.df.copy</w:t>
-      </w:r>
-    </w:p>
-    <w:p>
-      <w:r>
-        <w:t xml:space="preserve">        } else {</w:t>
-      </w:r>
-    </w:p>
-    <w:p>
-      <w:r>
-        <w:t>df += other.df</w:t>
+        <w:t>private def isEmpty: Boolean = m == 0L</w:t>
+      </w:r>
+    </w:p>
+    <w:p/>
+    <w:p>
+      <w:r>
+        <w:t xml:space="preserve">    /** Returns the current IDF vector. */</w:t>
+      </w:r>
+    </w:p>
+    <w:p>
+      <w:r>
+        <w:t>def idf(): Vector = {</w:t>
+      </w:r>
+    </w:p>
+    <w:p>
+      <w:r>
+        <w:t>if (isEmpty) {</w:t>
+      </w:r>
+    </w:p>
+    <w:p>
+      <w:r>
+        <w:t>throw new IllegalStateException("Haven't seen any document yet.")</w:t>
+      </w:r>
+    </w:p>
+    <w:p>
+      <w:r>
+        <w:t xml:space="preserve">      }</w:t>
+      </w:r>
+    </w:p>
+    <w:p>
+      <w:r>
+        <w:t>val n = df.length</w:t>
+      </w:r>
+    </w:p>
+    <w:p>
+      <w:r>
+        <w:t>val inv = new Array[Double](n)</w:t>
+      </w:r>
+    </w:p>
+    <w:p>
+      <w:r>
+        <w:t>var j = 0</w:t>
+      </w:r>
+    </w:p>
+    <w:p>
+      <w:r>
+        <w:t>while (j &lt; n) {</w:t>
+      </w:r>
+    </w:p>
+    <w:p>
+      <w:r>
+        <w:t xml:space="preserve">        /*</w:t>
+      </w:r>
+    </w:p>
+    <w:p>
+      <w:r>
+        <w:t xml:space="preserve">         * If the term is not present in the minimum</w:t>
+      </w:r>
+    </w:p>
+    <w:p>
+      <w:r>
+        <w:t xml:space="preserve">         * number of documents, set IDF to 0. This</w:t>
+      </w:r>
+    </w:p>
+    <w:p>
+      <w:r>
+        <w:t xml:space="preserve">         * will cause multiplication in IDFModel to</w:t>
+      </w:r>
+    </w:p>
+    <w:p>
+      <w:r>
+        <w:t xml:space="preserve">         * set TF-IDF to 0.</w:t>
+      </w:r>
+    </w:p>
+    <w:p>
+      <w:r>
+        <w:t xml:space="preserve">         *</w:t>
+      </w:r>
+    </w:p>
+    <w:p>
+      <w:r>
+        <w:t xml:space="preserve">         * Since arrays are initialized to 0 by default,</w:t>
+      </w:r>
+    </w:p>
+    <w:p>
+      <w:r>
+        <w:t xml:space="preserve">         * we just omit changing those entries.</w:t>
+      </w:r>
+    </w:p>
+    <w:p>
+      <w:r>
+        <w:t xml:space="preserve">         */</w:t>
+      </w:r>
+    </w:p>
+    <w:p>
+      <w:r>
+        <w:t>if (df(j) &gt;= minDocFreq) {</w:t>
+      </w:r>
+    </w:p>
+    <w:p>
+      <w:r>
+        <w:t>inv(j) = math.log((m + 1.0) / (df(j) + 1.0))</w:t>
       </w:r>
     </w:p>
     <w:p>
@@ -14965,12 +16466,17 @@
     </w:p>
     <w:p>
       <w:r>
+        <w:t xml:space="preserve">        j += 1</w:t>
+      </w:r>
+    </w:p>
+    <w:p>
+      <w:r>
         <w:t xml:space="preserve">      }</w:t>
       </w:r>
     </w:p>
     <w:p>
       <w:r>
-        <w:t>this</w:t>
+        <w:t>Vectors.dense(inv)</w:t>
       </w:r>
     </w:p>
     <w:p>
@@ -14978,141 +16484,8 @@
         <w:t xml:space="preserve">    }</w:t>
       </w:r>
     </w:p>
-    <w:p/>
-    <w:p>
-      <w:r>
-        <w:t>private def isEmpty: Boolean = m == 0L</w:t>
-      </w:r>
-    </w:p>
-    <w:p/>
-    <w:p>
-      <w:r>
-        <w:t xml:space="preserve">    /** Returns the current IDF vector. */</w:t>
-      </w:r>
-    </w:p>
-    <w:p>
-      <w:r>
-        <w:t>def idf(): Vector = {</w:t>
-      </w:r>
-    </w:p>
-    <w:p>
-      <w:r>
-        <w:t>if (isEmpty) {</w:t>
-      </w:r>
-    </w:p>
-    <w:p>
-      <w:r>
-        <w:t>throw new IllegalStateException("Haven't seen any document yet.")</w:t>
-      </w:r>
-    </w:p>
-    <w:p>
-      <w:r>
-        <w:t xml:space="preserve">      }</w:t>
-      </w:r>
-    </w:p>
-    <w:p>
-      <w:r>
-        <w:t>val n = df.length</w:t>
-      </w:r>
-    </w:p>
-    <w:p>
-      <w:r>
-        <w:t>val inv = new Array[Double](n)</w:t>
-      </w:r>
-    </w:p>
-    <w:p>
-      <w:r>
-        <w:t>var j = 0</w:t>
-      </w:r>
-    </w:p>
-    <w:p>
-      <w:r>
-        <w:t>while (j &lt; n) {</w:t>
-      </w:r>
-    </w:p>
-    <w:p>
-      <w:r>
-        <w:t xml:space="preserve">        /*</w:t>
-      </w:r>
-    </w:p>
-    <w:p>
-      <w:r>
-        <w:t xml:space="preserve">         * If the term is not present in the minimum</w:t>
-      </w:r>
-    </w:p>
-    <w:p>
-      <w:r>
-        <w:t xml:space="preserve">         * number of documents, set IDF to 0. This</w:t>
-      </w:r>
-    </w:p>
-    <w:p>
-      <w:r>
-        <w:t xml:space="preserve">         * will cause multiplication in IDFModel to</w:t>
-      </w:r>
-    </w:p>
-    <w:p>
-      <w:r>
-        <w:t xml:space="preserve">         * set TF-IDF to 0.</w:t>
-      </w:r>
-    </w:p>
-    <w:p>
-      <w:r>
-        <w:t xml:space="preserve">         *</w:t>
-      </w:r>
-    </w:p>
-    <w:p>
-      <w:r>
-        <w:t xml:space="preserve">         * Since arrays are initialized to 0 by default,</w:t>
-      </w:r>
-    </w:p>
-    <w:p>
-      <w:r>
-        <w:t xml:space="preserve">         * we just omit changing those entries.</w:t>
-      </w:r>
-    </w:p>
-    <w:p>
-      <w:r>
-        <w:t xml:space="preserve">         */</w:t>
-      </w:r>
-    </w:p>
-    <w:p>
-      <w:r>
-        <w:t>if (df(j) &gt;= minDocFreq) {</w:t>
-      </w:r>
-    </w:p>
-    <w:p>
-      <w:r>
-        <w:t>inv(j) = math.log((m + 1.0) / (df(j) + 1.0))</w:t>
-      </w:r>
-    </w:p>
-    <w:p>
-      <w:r>
-        <w:t xml:space="preserve">        }</w:t>
-      </w:r>
-    </w:p>
-    <w:p>
-      <w:r>
-        <w:t xml:space="preserve">        j += 1</w:t>
-      </w:r>
-    </w:p>
-    <w:p>
-      <w:r>
-        <w:t xml:space="preserve">      }</w:t>
-      </w:r>
-    </w:p>
-    <w:p>
-      <w:r>
-        <w:t>Vectors.dense(inv)</w:t>
-      </w:r>
-    </w:p>
-    <w:p>
-      <w:r>
-        <w:t xml:space="preserve">    }</w:t>
-      </w:r>
-    </w:p>
-    <w:p>
-      <w:r>
-        <w:lastRenderedPageBreak/>
+    <w:p>
+      <w:r>
         <w:t xml:space="preserve">  }</w:t>
       </w:r>
     </w:p>
@@ -15229,7 +16602,11 @@
     </w:p>
     <w:p>
       <w:r>
-        <w:t>org.apache.spark.SparkException: Job aborted due to stage failure: Serialized task 87:20 was 579652764 bytes, which exceeds max allowed: spark.akka.frameSize (134217728 bytes) - reserved (204800 bytes). Consider increasing spark.akka.frameSize or using broadcast variables for large values.</w:t>
+        <w:t xml:space="preserve">org.apache.spark.SparkException: Job aborted due to stage failure: Serialized task 87:20 was 579652764 bytes, which exceeds max allowed: spark.akka.frameSize (134217728 bytes) - </w:t>
+      </w:r>
+      <w:r>
+        <w:lastRenderedPageBreak/>
+        <w:t>reserved (204800 bytes). Consider increasing spark.akka.frameSize or using broadcast variables for large values.</w:t>
       </w:r>
     </w:p>
     <w:p>
@@ -15708,7 +17085,6 @@
           <w:sz w:val="27"/>
           <w:szCs w:val="27"/>
         </w:rPr>
-        <w:lastRenderedPageBreak/>
         <w:t xml:space="preserve">if </w:t>
       </w:r>
       <w:r>
@@ -15990,6 +17366,7 @@
           <w:sz w:val="27"/>
           <w:szCs w:val="27"/>
         </w:rPr>
+        <w:lastRenderedPageBreak/>
         <w:t>}</w:t>
       </w:r>
       <w:r>
@@ -16142,7 +17519,6 @@
     </w:p>
     <w:p>
       <w:r>
-        <w:lastRenderedPageBreak/>
         <w:t>val c1: Item[Car] = Item(new Volvo)</w:t>
       </w:r>
     </w:p>
@@ -16280,6 +17656,7 @@
           <w:sz w:val="27"/>
           <w:szCs w:val="27"/>
         </w:rPr>
+        <w:lastRenderedPageBreak/>
         <w:t xml:space="preserve">class </w:t>
       </w:r>
       <w:r>
@@ -17109,7 +18486,6 @@
           <w:sz w:val="27"/>
           <w:szCs w:val="27"/>
         </w:rPr>
-        <w:lastRenderedPageBreak/>
         <w:t xml:space="preserve">def </w:t>
       </w:r>
       <w:r>
@@ -17504,6 +18880,7 @@
           <w:sz w:val="27"/>
           <w:szCs w:val="27"/>
         </w:rPr>
+        <w:lastRenderedPageBreak/>
         <w:t>}</w:t>
       </w:r>
       <w:r>
@@ -18215,7 +19592,6 @@
           <w:sz w:val="27"/>
           <w:szCs w:val="27"/>
         </w:rPr>
-        <w:lastRenderedPageBreak/>
         <w:t xml:space="preserve">def </w:t>
       </w:r>
       <w:r>
@@ -18467,6 +19843,7 @@
         <w:rPr>
           <w:rFonts w:hint="eastAsia"/>
         </w:rPr>
+        <w:lastRenderedPageBreak/>
         <w:t>上下界和</w:t>
       </w:r>
       <w:r>
@@ -18809,7 +20186,6 @@
           <w:sz w:val="27"/>
           <w:szCs w:val="27"/>
         </w:rPr>
-        <w:lastRenderedPageBreak/>
         <w:br/>
       </w:r>
       <w:r>
@@ -19117,6 +20493,7 @@
           <w:sz w:val="27"/>
           <w:szCs w:val="27"/>
         </w:rPr>
+        <w:lastRenderedPageBreak/>
         <w:t xml:space="preserve">def </w:t>
       </w:r>
       <w:r>
@@ -19736,15 +21113,6 @@
           <w:szCs w:val="27"/>
         </w:rPr>
         <w:br/>
-      </w:r>
-      <w:r>
-        <w:rPr>
-          <w:rFonts w:ascii="Consolas" w:hAnsi="Consolas" w:cs="Consolas"/>
-          <w:color w:val="A9B7C6"/>
-          <w:sz w:val="27"/>
-          <w:szCs w:val="27"/>
-        </w:rPr>
-        <w:lastRenderedPageBreak/>
         <w:t xml:space="preserve">  }</w:t>
       </w:r>
       <w:r>
@@ -19840,6 +21208,7 @@
           <w:sz w:val="27"/>
           <w:szCs w:val="27"/>
         </w:rPr>
+        <w:lastRenderedPageBreak/>
         <w:t>TwoTypeOutput[RDD[</w:t>
       </w:r>
       <w:r>
@@ -20424,7 +21793,7 @@
           <w:szCs w:val="27"/>
         </w:rPr>
       </w:pPr>
-      <w:del w:id="21" w:author="theirs" w:date="2018-07-24T08:32:00Z">
+      <w:del w:id="22" w:author="theirs" w:date="2018-07-24T08:32:00Z">
         <w:r>
           <w:rPr>
             <w:rFonts w:ascii="Consolas" w:hAnsi="Consolas" w:cs="Consolas"/>
@@ -20446,7 +21815,7 @@
           <w:delText>u</w:delText>
         </w:r>
       </w:del>
-      <w:ins w:id="22" w:author="theirs" w:date="2018-07-24T08:32:00Z">
+      <w:ins w:id="23" w:author="theirs" w:date="2018-07-24T08:32:00Z">
         <w:r>
           <w:rPr>
             <w:rFonts w:ascii="Consolas" w:hAnsi="Consolas" w:cs="Consolas"/>
@@ -20468,7 +21837,7 @@
           <w:t>u</w:t>
         </w:r>
       </w:ins>
-      <w:ins w:id="23" w:author="dell" w:date="2018-07-24T08:32:00Z">
+      <w:ins w:id="24" w:author="dell" w:date="2018-07-24T08:32:00Z">
         <w:r>
           <w:rPr>
             <w:rFonts w:ascii="Consolas" w:hAnsi="Consolas" w:cs="Consolas"/>
@@ -20536,49 +21905,287 @@
         <w:rPr>
           <w:rFonts w:hint="eastAsia"/>
         </w:rPr>
+        <w:t>Array.distinct</w:t>
+      </w:r>
+      <w:r>
+        <w:rPr>
+          <w:rFonts w:hint="eastAsia"/>
+        </w:rPr>
+        <w:t>源码中对控制语句的使用</w:t>
+      </w:r>
+    </w:p>
+    <w:p>
+      <w:r>
+        <w:t>def distinct: Repr = {</w:t>
+      </w:r>
+    </w:p>
+    <w:p>
+      <w:r>
+        <w:t>val b = newBuilder</w:t>
+      </w:r>
+    </w:p>
+    <w:p>
+      <w:r>
+        <w:t>val seen = mutable.HashSet[A]()</w:t>
+      </w:r>
+    </w:p>
+    <w:p>
+      <w:r>
+        <w:t>for (x &lt;- this) {</w:t>
+      </w:r>
+    </w:p>
+    <w:p>
+      <w:r>
+        <w:t>if (!seen(x)) {</w:t>
+      </w:r>
+    </w:p>
+    <w:p>
+      <w:r>
+        <w:t xml:space="preserve">        b += x</w:t>
+      </w:r>
+    </w:p>
+    <w:p>
+      <w:r>
+        <w:t>seen += x</w:t>
+      </w:r>
+    </w:p>
+    <w:p>
+      <w:r>
+        <w:t xml:space="preserve">      }</w:t>
+      </w:r>
+    </w:p>
+    <w:p>
+      <w:r>
+        <w:t xml:space="preserve">    }</w:t>
+      </w:r>
+    </w:p>
+    <w:p>
+      <w:r>
+        <w:t xml:space="preserve">    b.result</w:t>
+      </w:r>
+    </w:p>
+    <w:p>
+      <w:r>
+        <w:t xml:space="preserve">  }</w:t>
+      </w:r>
+    </w:p>
+    <w:p>
+      <w:pPr>
+        <w:rPr>
+          <w:b/>
+        </w:rPr>
+      </w:pPr>
+      <w:r>
+        <w:rPr>
+          <w:rFonts w:hint="eastAsia"/>
+          <w:b/>
+        </w:rPr>
         <w:lastRenderedPageBreak/>
-        <w:t>Array.distinct</w:t>
-      </w:r>
-      <w:r>
-        <w:rPr>
-          <w:rFonts w:hint="eastAsia"/>
-        </w:rPr>
-        <w:t>源码中对控制语句的使用</w:t>
-      </w:r>
-    </w:p>
-    <w:p>
-      <w:r>
-        <w:t>def distinct: Repr = {</w:t>
-      </w:r>
-    </w:p>
-    <w:p>
-      <w:r>
-        <w:t>val b = newBuilder</w:t>
-      </w:r>
-    </w:p>
-    <w:p>
-      <w:r>
-        <w:t>val seen = mutable.HashSet[A]()</w:t>
-      </w:r>
-    </w:p>
-    <w:p>
-      <w:r>
-        <w:t>for (x &lt;- this) {</w:t>
-      </w:r>
-    </w:p>
-    <w:p>
-      <w:r>
-        <w:t>if (!seen(x)) {</w:t>
-      </w:r>
-    </w:p>
-    <w:p>
-      <w:r>
-        <w:t xml:space="preserve">        b += x</w:t>
-      </w:r>
-    </w:p>
-    <w:p>
-      <w:r>
-        <w:t>seen += x</w:t>
+        <w:t>使用了两个集合</w:t>
+      </w:r>
+      <w:r>
+        <w:rPr>
+          <w:rFonts w:hint="eastAsia"/>
+          <w:b/>
+        </w:rPr>
+        <w:t>A</w:t>
+      </w:r>
+      <w:r>
+        <w:rPr>
+          <w:rFonts w:hint="eastAsia"/>
+          <w:b/>
+        </w:rPr>
+        <w:t>，</w:t>
+      </w:r>
+      <w:r>
+        <w:rPr>
+          <w:rFonts w:hint="eastAsia"/>
+          <w:b/>
+        </w:rPr>
+        <w:t>B</w:t>
+      </w:r>
+      <w:r>
+        <w:rPr>
+          <w:rFonts w:hint="eastAsia"/>
+          <w:b/>
+        </w:rPr>
+        <w:t>，其中</w:t>
+      </w:r>
+      <w:r>
+        <w:rPr>
+          <w:rFonts w:hint="eastAsia"/>
+          <w:b/>
+        </w:rPr>
+        <w:t>A</w:t>
+      </w:r>
+      <w:r>
+        <w:rPr>
+          <w:rFonts w:hint="eastAsia"/>
+          <w:b/>
+        </w:rPr>
+        <w:t>参与了</w:t>
+      </w:r>
+      <w:r>
+        <w:rPr>
+          <w:rFonts w:hint="eastAsia"/>
+          <w:b/>
+        </w:rPr>
+        <w:t>if</w:t>
+      </w:r>
+      <w:r>
+        <w:rPr>
+          <w:rFonts w:hint="eastAsia"/>
+          <w:b/>
+        </w:rPr>
+        <w:t>守卫控制条件</w:t>
+      </w:r>
+    </w:p>
+    <w:p>
+      <w:pPr>
+        <w:rPr>
+          <w:b/>
+        </w:rPr>
+      </w:pPr>
+    </w:p>
+    <w:p>
+      <w:pPr>
+        <w:rPr>
+          <w:b/>
+        </w:rPr>
+      </w:pPr>
+    </w:p>
+    <w:p>
+      <w:pPr>
+        <w:pStyle w:val="2"/>
+      </w:pPr>
+      <w:r>
+        <w:t>S</w:t>
+      </w:r>
+      <w:r>
+        <w:rPr>
+          <w:rFonts w:hint="eastAsia"/>
+        </w:rPr>
+        <w:t>park</w:t>
+      </w:r>
+      <w:r>
+        <w:rPr>
+          <w:rFonts w:hint="eastAsia"/>
+        </w:rPr>
+        <w:t>中</w:t>
+      </w:r>
+      <w:r>
+        <w:rPr>
+          <w:rFonts w:hint="eastAsia"/>
+        </w:rPr>
+        <w:t>aggregateByKey</w:t>
+      </w:r>
+      <w:r>
+        <w:rPr>
+          <w:rFonts w:hint="eastAsia"/>
+        </w:rPr>
+        <w:t>不能使用</w:t>
+      </w:r>
+      <w:r>
+        <w:rPr>
+          <w:rFonts w:hint="eastAsia"/>
+        </w:rPr>
+        <w:t>Array</w:t>
+      </w:r>
+      <w:r>
+        <w:rPr>
+          <w:rFonts w:hint="eastAsia"/>
+        </w:rPr>
+        <w:t>类型作为</w:t>
+      </w:r>
+      <w:r>
+        <w:rPr>
+          <w:rFonts w:hint="eastAsia"/>
+        </w:rPr>
+        <w:t>key</w:t>
+      </w:r>
+    </w:p>
+    <w:p/>
+    <w:p>
+      <w:pPr>
+        <w:rPr>
+          <w:b/>
+        </w:rPr>
+      </w:pPr>
+      <w:r>
+        <w:rPr>
+          <w:b/>
+        </w:rPr>
+        <w:t>Caused by: org.apache.spark.SparkException: Cannot use map-side combining with array keys.</w:t>
+      </w:r>
+    </w:p>
+    <w:p/>
+    <w:p>
+      <w:r>
+        <w:t>val rdd = df.rdd.map(r =&gt; {</w:t>
+      </w:r>
+    </w:p>
+    <w:p>
+      <w:pPr>
+        <w:jc w:val="left"/>
+      </w:pPr>
+      <w:r>
+        <w:rPr>
+          <w:b/>
+        </w:rPr>
+        <w:t xml:space="preserve">val key: Array[String] </w:t>
+      </w:r>
+      <w:r>
+        <w:t>= keyArray.map(name =&gt; r.get(getIndex(name)).asInstanceOf[String])</w:t>
+      </w:r>
+    </w:p>
+    <w:p>
+      <w:r>
+        <w:t>val typeName = r.get(getIndex(typeCol)).asInstanceOf[String]</w:t>
+      </w:r>
+    </w:p>
+    <w:p>
+      <w:r>
+        <w:t>val count = r.get(getIndex(countCol)).asInstanceOf[Long]</w:t>
+      </w:r>
+    </w:p>
+    <w:p>
+      <w:r>
+        <w:t xml:space="preserve">      (key, (typeName, count))</w:t>
+      </w:r>
+    </w:p>
+    <w:p>
+      <w:r>
+        <w:t xml:space="preserve">    }).aggregateByKey((Array.empty[(String, Long)], 0L))(</w:t>
+      </w:r>
+    </w:p>
+    <w:p>
+      <w:r>
+        <w:t>seqOp = {</w:t>
+      </w:r>
+    </w:p>
+    <w:p>
+      <w:r>
+        <w:t>case ((arr, sum), (name, count)) =&gt;</w:t>
+      </w:r>
+    </w:p>
+    <w:p>
+      <w:r>
+        <w:t xml:space="preserve">          (arr :+ (name, count), sum + count)</w:t>
+      </w:r>
+    </w:p>
+    <w:p>
+      <w:r>
+        <w:t xml:space="preserve">      },</w:t>
+      </w:r>
+    </w:p>
+    <w:p>
+      <w:r>
+        <w:t>combOp = {</w:t>
+      </w:r>
+    </w:p>
+    <w:p>
+      <w:r>
+        <w:t>case ((arr1, sum1), (arr2, sum2)) =&gt; (arr1 ++ arr2, sum1 + sum2)</w:t>
       </w:r>
     </w:p>
     <w:p>
@@ -20587,102 +22194,68 @@
       </w:r>
     </w:p>
     <w:p>
-      <w:r>
-        <w:t xml:space="preserve">    }</w:t>
-      </w:r>
-    </w:p>
-    <w:p>
-      <w:r>
-        <w:t xml:space="preserve">    b.result</w:t>
-      </w:r>
-    </w:p>
-    <w:p>
-      <w:r>
-        <w:t xml:space="preserve">  }</w:t>
-      </w:r>
-    </w:p>
-    <w:p>
-      <w:pPr>
-        <w:rPr>
-          <w:b/>
-        </w:rPr>
-      </w:pPr>
-      <w:r>
-        <w:rPr>
-          <w:rFonts w:hint="eastAsia"/>
-          <w:b/>
-        </w:rPr>
-        <w:t>使用了两个集合</w:t>
-      </w:r>
-      <w:r>
-        <w:rPr>
-          <w:rFonts w:hint="eastAsia"/>
-          <w:b/>
-        </w:rPr>
-        <w:t>A</w:t>
-      </w:r>
-      <w:r>
-        <w:rPr>
-          <w:rFonts w:hint="eastAsia"/>
-          <w:b/>
+      <w:pPr>
+        <w:ind w:firstLine="420"/>
+      </w:pPr>
+      <w:r>
+        <w:t>).flatMapValues {</w:t>
+      </w:r>
+    </w:p>
+    <w:p>
+      <w:pPr>
+        <w:ind w:firstLine="420"/>
+      </w:pPr>
+    </w:p>
+    <w:p>
+      <w:pPr>
+        <w:ind w:firstLine="420"/>
+      </w:pPr>
+      <w:r>
+        <w:rPr>
+          <w:rFonts w:hint="eastAsia"/>
+        </w:rPr>
+        <w:t>所以虽然</w:t>
+      </w:r>
+      <w:r>
+        <w:rPr>
+          <w:rFonts w:hint="eastAsia"/>
+        </w:rPr>
+        <w:t>low</w:t>
+      </w:r>
+      <w:r>
+        <w:rPr>
+          <w:rFonts w:hint="eastAsia"/>
         </w:rPr>
         <w:t>，</w:t>
       </w:r>
       <w:r>
         <w:rPr>
           <w:rFonts w:hint="eastAsia"/>
-          <w:b/>
-        </w:rPr>
-        <w:t>B</w:t>
-      </w:r>
-      <w:r>
-        <w:rPr>
-          <w:rFonts w:hint="eastAsia"/>
-          <w:b/>
-        </w:rPr>
-        <w:t>，其中</w:t>
-      </w:r>
-      <w:r>
-        <w:rPr>
-          <w:rFonts w:hint="eastAsia"/>
-          <w:b/>
-        </w:rPr>
-        <w:t>A</w:t>
-      </w:r>
-      <w:r>
-        <w:rPr>
-          <w:rFonts w:hint="eastAsia"/>
-          <w:b/>
-        </w:rPr>
-        <w:t>参与了</w:t>
-      </w:r>
-      <w:r>
-        <w:rPr>
-          <w:rFonts w:hint="eastAsia"/>
-          <w:b/>
-        </w:rPr>
-        <w:t>if</w:t>
-      </w:r>
-      <w:r>
-        <w:rPr>
-          <w:rFonts w:hint="eastAsia"/>
-          <w:b/>
-        </w:rPr>
-        <w:t>守卫控制条件</w:t>
-      </w:r>
-    </w:p>
-    <w:p>
-      <w:pPr>
-        <w:rPr>
-          <w:b/>
-        </w:rPr>
-      </w:pPr>
-    </w:p>
-    <w:p>
-      <w:pPr>
-        <w:rPr>
-          <w:b/>
-        </w:rPr>
+        </w:rPr>
+        <w:t>mkString</w:t>
+      </w:r>
+      <w:r>
+        <w:rPr>
+          <w:rFonts w:hint="eastAsia"/>
+        </w:rPr>
+        <w:t>为</w:t>
+      </w:r>
+      <w:r>
+        <w:rPr>
+          <w:rFonts w:hint="eastAsia"/>
+        </w:rPr>
+        <w:t>String</w:t>
+      </w:r>
+      <w:r>
+        <w:rPr>
+          <w:rFonts w:hint="eastAsia"/>
+        </w:rPr>
+        <w:t>可能还是需要的。</w:t>
+      </w:r>
+    </w:p>
+    <w:p>
+      <w:pPr>
+        <w:ind w:firstLine="420"/>
       </w:pPr>
     </w:p>
     <w:p>
@@ -20690,211 +22263,6 @@
         <w:pStyle w:val="2"/>
       </w:pPr>
       <w:r>
-        <w:t>S</w:t>
-      </w:r>
-      <w:r>
-        <w:rPr>
-          <w:rFonts w:hint="eastAsia"/>
-        </w:rPr>
-        <w:t>park</w:t>
-      </w:r>
-      <w:r>
-        <w:rPr>
-          <w:rFonts w:hint="eastAsia"/>
-        </w:rPr>
-        <w:t>中</w:t>
-      </w:r>
-      <w:r>
-        <w:rPr>
-          <w:rFonts w:hint="eastAsia"/>
-        </w:rPr>
-        <w:t>aggregateByKey</w:t>
-      </w:r>
-      <w:r>
-        <w:rPr>
-          <w:rFonts w:hint="eastAsia"/>
-        </w:rPr>
-        <w:t>不能使用</w:t>
-      </w:r>
-      <w:r>
-        <w:rPr>
-          <w:rFonts w:hint="eastAsia"/>
-        </w:rPr>
-        <w:t>Array</w:t>
-      </w:r>
-      <w:r>
-        <w:rPr>
-          <w:rFonts w:hint="eastAsia"/>
-        </w:rPr>
-        <w:t>类型作为</w:t>
-      </w:r>
-      <w:r>
-        <w:rPr>
-          <w:rFonts w:hint="eastAsia"/>
-        </w:rPr>
-        <w:t>key</w:t>
-      </w:r>
-    </w:p>
-    <w:p/>
-    <w:p>
-      <w:pPr>
-        <w:rPr>
-          <w:b/>
-        </w:rPr>
-      </w:pPr>
-      <w:r>
-        <w:rPr>
-          <w:b/>
-        </w:rPr>
-        <w:t>Caused by: org.apache.spark.SparkException: Cannot use map-side combining with array keys.</w:t>
-      </w:r>
-    </w:p>
-    <w:p/>
-    <w:p>
-      <w:r>
-        <w:t>val rdd = df.rdd.map(r =&gt; {</w:t>
-      </w:r>
-    </w:p>
-    <w:p>
-      <w:pPr>
-        <w:jc w:val="left"/>
-      </w:pPr>
-      <w:r>
-        <w:rPr>
-          <w:b/>
-        </w:rPr>
-        <w:t xml:space="preserve">val key: Array[String] </w:t>
-      </w:r>
-      <w:r>
-        <w:t>= keyArray.map(name =&gt; r.get(getIndex(name)).asInstanceOf[String])</w:t>
-      </w:r>
-    </w:p>
-    <w:p>
-      <w:r>
-        <w:t>val typeName = r.get(getIndex(typeCol)).asInstanceOf[String]</w:t>
-      </w:r>
-    </w:p>
-    <w:p>
-      <w:r>
-        <w:t>val count = r.get(getIndex(countCol)).asInstanceOf[Long]</w:t>
-      </w:r>
-    </w:p>
-    <w:p>
-      <w:r>
-        <w:t xml:space="preserve">      (key, (typeName, count))</w:t>
-      </w:r>
-    </w:p>
-    <w:p>
-      <w:r>
-        <w:t xml:space="preserve">    }).aggregateByKey((Array.empty[(String, Long)], 0L))(</w:t>
-      </w:r>
-    </w:p>
-    <w:p>
-      <w:r>
-        <w:t>seqOp = {</w:t>
-      </w:r>
-    </w:p>
-    <w:p>
-      <w:r>
-        <w:t>case ((arr, sum), (name, count)) =&gt;</w:t>
-      </w:r>
-    </w:p>
-    <w:p>
-      <w:r>
-        <w:t xml:space="preserve">          (arr :+ (name, count), sum + count)</w:t>
-      </w:r>
-    </w:p>
-    <w:p>
-      <w:r>
-        <w:t xml:space="preserve">      },</w:t>
-      </w:r>
-    </w:p>
-    <w:p>
-      <w:r>
-        <w:t>combOp = {</w:t>
-      </w:r>
-    </w:p>
-    <w:p>
-      <w:r>
-        <w:t>case ((arr1, sum1), (arr2, sum2)) =&gt; (arr1 ++ arr2, sum1 + sum2)</w:t>
-      </w:r>
-    </w:p>
-    <w:p>
-      <w:r>
-        <w:t xml:space="preserve">      }</w:t>
-      </w:r>
-    </w:p>
-    <w:p>
-      <w:pPr>
-        <w:ind w:firstLine="420"/>
-      </w:pPr>
-      <w:r>
-        <w:t>).flatMapValues {</w:t>
-      </w:r>
-    </w:p>
-    <w:p>
-      <w:pPr>
-        <w:ind w:firstLine="420"/>
-      </w:pPr>
-    </w:p>
-    <w:p>
-      <w:pPr>
-        <w:ind w:firstLine="420"/>
-      </w:pPr>
-      <w:r>
-        <w:rPr>
-          <w:rFonts w:hint="eastAsia"/>
-        </w:rPr>
-        <w:t>所以虽然</w:t>
-      </w:r>
-      <w:r>
-        <w:rPr>
-          <w:rFonts w:hint="eastAsia"/>
-        </w:rPr>
-        <w:t>low</w:t>
-      </w:r>
-      <w:r>
-        <w:rPr>
-          <w:rFonts w:hint="eastAsia"/>
-        </w:rPr>
-        <w:t>，</w:t>
-      </w:r>
-      <w:r>
-        <w:rPr>
-          <w:rFonts w:hint="eastAsia"/>
-        </w:rPr>
-        <w:t>mkString</w:t>
-      </w:r>
-      <w:r>
-        <w:rPr>
-          <w:rFonts w:hint="eastAsia"/>
-        </w:rPr>
-        <w:t>为</w:t>
-      </w:r>
-      <w:r>
-        <w:rPr>
-          <w:rFonts w:hint="eastAsia"/>
-        </w:rPr>
-        <w:t>String</w:t>
-      </w:r>
-      <w:r>
-        <w:rPr>
-          <w:rFonts w:hint="eastAsia"/>
-        </w:rPr>
-        <w:t>可能还是需要的。</w:t>
-      </w:r>
-    </w:p>
-    <w:p>
-      <w:pPr>
-        <w:ind w:firstLine="420"/>
-      </w:pPr>
-    </w:p>
-    <w:p>
-      <w:pPr>
-        <w:pStyle w:val="2"/>
-      </w:pPr>
-      <w:r>
-        <w:lastRenderedPageBreak/>
         <w:t>S</w:t>
       </w:r>
       <w:r>
@@ -21038,6 +22406,7 @@
         <w:rPr>
           <w:rFonts w:hint="eastAsia"/>
         </w:rPr>
+        <w:lastRenderedPageBreak/>
         <w:t>Int</w:t>
       </w:r>
       <w:r>
@@ -21348,104 +22717,104 @@
     </w:p>
     <w:p>
       <w:r>
+        <w:t>case None =&gt;</w:t>
+      </w:r>
+    </w:p>
+    <w:p>
+      <w:r>
+        <w:t xml:space="preserve">            }</w:t>
+      </w:r>
+    </w:p>
+    <w:p>
+      <w:r>
+        <w:t xml:space="preserve">          }</w:t>
+      </w:r>
+    </w:p>
+    <w:p>
+      <w:r>
+        <w:t>sentence.result()</w:t>
+      </w:r>
+    </w:p>
+    <w:p>
+      <w:r>
+        <w:t xml:space="preserve">        }</w:t>
+      </w:r>
+    </w:p>
+    <w:p>
+      <w:r>
+        <w:t xml:space="preserve">      }</w:t>
+      </w:r>
+    </w:p>
+    <w:p>
+      <w:pPr>
+        <w:ind w:firstLine="420"/>
+      </w:pPr>
+      <w:r>
+        <w:t>}</w:t>
+      </w:r>
+    </w:p>
+    <w:p>
+      <w:pPr>
+        <w:ind w:firstLine="420"/>
+      </w:pPr>
+    </w:p>
+    <w:p>
+      <w:pPr>
+        <w:pStyle w:val="2"/>
+      </w:pPr>
+      <w:r>
+        <w:rPr>
+          <w:rFonts w:hint="eastAsia"/>
+        </w:rPr>
+        <w:t>Spark.ml.Bucketizer</w:t>
+      </w:r>
+      <w:r>
+        <w:rPr>
+          <w:rFonts w:hint="eastAsia"/>
+        </w:rPr>
+        <w:t>中通过二分查找</w:t>
+      </w:r>
+      <w:r>
+        <w:rPr>
+          <w:rFonts w:hint="eastAsia"/>
+        </w:rPr>
+        <w:t>数据所在区间</w:t>
+      </w:r>
+    </w:p>
+    <w:p>
+      <w:r>
+        <w:t>private[feature] def binarySearchForBuckets(splits: Array[Double], feature: Double): Double = {</w:t>
+      </w:r>
+    </w:p>
+    <w:p>
+      <w:r>
+        <w:t>if (feature == splits.last) {</w:t>
+      </w:r>
+    </w:p>
+    <w:p>
+      <w:r>
+        <w:t xml:space="preserve">      splits.length - 2</w:t>
+      </w:r>
+    </w:p>
+    <w:p>
+      <w:r>
+        <w:t xml:space="preserve">    } else {</w:t>
+      </w:r>
+    </w:p>
+    <w:p>
+      <w:r>
+        <w:t>val idx =</w:t>
+      </w:r>
+      <w:r>
+        <w:rPr>
+          <w:b/>
+        </w:rPr>
+        <w:t xml:space="preserve"> ju.Arrays.binarySearch(splits, feature)</w:t>
+      </w:r>
+    </w:p>
+    <w:p>
+      <w:r>
         <w:lastRenderedPageBreak/>
-        <w:t>case None =&gt;</w:t>
-      </w:r>
-    </w:p>
-    <w:p>
-      <w:r>
-        <w:t xml:space="preserve">            }</w:t>
-      </w:r>
-    </w:p>
-    <w:p>
-      <w:r>
-        <w:t xml:space="preserve">          }</w:t>
-      </w:r>
-    </w:p>
-    <w:p>
-      <w:r>
-        <w:t>sentence.result()</w:t>
-      </w:r>
-    </w:p>
-    <w:p>
-      <w:r>
-        <w:t xml:space="preserve">        }</w:t>
-      </w:r>
-    </w:p>
-    <w:p>
-      <w:r>
-        <w:t xml:space="preserve">      }</w:t>
-      </w:r>
-    </w:p>
-    <w:p>
-      <w:pPr>
-        <w:ind w:firstLine="420"/>
-      </w:pPr>
-      <w:r>
-        <w:t>}</w:t>
-      </w:r>
-    </w:p>
-    <w:p>
-      <w:pPr>
-        <w:ind w:firstLine="420"/>
-      </w:pPr>
-    </w:p>
-    <w:p>
-      <w:pPr>
-        <w:pStyle w:val="2"/>
-      </w:pPr>
-      <w:r>
-        <w:rPr>
-          <w:rFonts w:hint="eastAsia"/>
-        </w:rPr>
-        <w:t>Spark.ml.Bucketizer</w:t>
-      </w:r>
-      <w:r>
-        <w:rPr>
-          <w:rFonts w:hint="eastAsia"/>
-        </w:rPr>
-        <w:t>中通过二分查找</w:t>
-      </w:r>
-      <w:r>
-        <w:rPr>
-          <w:rFonts w:hint="eastAsia"/>
-        </w:rPr>
-        <w:t>数据所在区间</w:t>
-      </w:r>
-    </w:p>
-    <w:p>
-      <w:r>
-        <w:t>private[feature] def binarySearchForBuckets(splits: Array[Double], feature: Double): Double = {</w:t>
-      </w:r>
-    </w:p>
-    <w:p>
-      <w:r>
-        <w:t>if (feature == splits.last) {</w:t>
-      </w:r>
-    </w:p>
-    <w:p>
-      <w:r>
-        <w:t xml:space="preserve">      splits.length - 2</w:t>
-      </w:r>
-    </w:p>
-    <w:p>
-      <w:r>
-        <w:t xml:space="preserve">    } else {</w:t>
-      </w:r>
-    </w:p>
-    <w:p>
-      <w:r>
-        <w:t>val idx =</w:t>
-      </w:r>
-      <w:r>
-        <w:rPr>
-          <w:b/>
-        </w:rPr>
-        <w:t xml:space="preserve"> ju.Arrays.binarySearch(splits, feature)</w:t>
-      </w:r>
-    </w:p>
-    <w:p>
-      <w:r>
         <w:t>if (idx &gt;= 0) {</w:t>
       </w:r>
     </w:p>
@@ -21599,7 +22968,6 @@
         <w:rPr>
           <w:rFonts w:hint="eastAsia"/>
         </w:rPr>
-        <w:lastRenderedPageBreak/>
         <w:t>spark</w:t>
       </w:r>
       <w:r>
@@ -22111,6 +23479,7 @@
     </w:p>
     <w:p>
       <w:r>
+        <w:lastRenderedPageBreak/>
         <w:t>toSparse</w:t>
       </w:r>
     </w:p>
@@ -22352,7 +23721,6 @@
           <w:sz w:val="27"/>
           <w:szCs w:val="27"/>
         </w:rPr>
-        <w:lastRenderedPageBreak/>
         <w:t>// Data transformation.</w:t>
       </w:r>
       <w:r>
@@ -22729,6 +24097,16 @@
           <w:szCs w:val="27"/>
         </w:rPr>
         <w:br/>
+      </w:r>
+      <w:r>
+        <w:rPr>
+          <w:rFonts w:ascii="Consolas" w:eastAsia="宋体" w:hAnsi="Consolas" w:cs="Consolas"/>
+          <w:color w:val="A9B7C6"/>
+          <w:kern w:val="0"/>
+          <w:sz w:val="27"/>
+          <w:szCs w:val="27"/>
+        </w:rPr>
+        <w:lastRenderedPageBreak/>
         <w:t xml:space="preserve">  }</w:t>
       </w:r>
       <w:r>
@@ -23044,7 +24422,6 @@
         <w:rPr>
           <w:rFonts w:hint="eastAsia"/>
         </w:rPr>
-        <w:lastRenderedPageBreak/>
         <w:t>map + case</w:t>
       </w:r>
       <w:r>
@@ -23355,6 +24732,7 @@
         <w:rPr>
           <w:rFonts w:hint="eastAsia"/>
         </w:rPr>
+        <w:lastRenderedPageBreak/>
         <w:t>列名中有点，出现</w:t>
       </w:r>
       <w:r>
@@ -23988,15 +25366,6 @@
           <w:szCs w:val="27"/>
         </w:rPr>
         <w:br/>
-      </w:r>
-      <w:r>
-        <w:rPr>
-          <w:rFonts w:ascii="Consolas" w:hAnsi="Consolas" w:cs="Consolas"/>
-          <w:color w:val="A9B7C6"/>
-          <w:sz w:val="27"/>
-          <w:szCs w:val="27"/>
-        </w:rPr>
-        <w:lastRenderedPageBreak/>
         <w:t xml:space="preserve">      } </w:t>
       </w:r>
       <w:r>
@@ -24284,6 +25653,15 @@
           <w:szCs w:val="27"/>
         </w:rPr>
         <w:br/>
+      </w:r>
+      <w:r>
+        <w:rPr>
+          <w:rFonts w:ascii="Consolas" w:hAnsi="Consolas" w:cs="Consolas"/>
+          <w:color w:val="808080"/>
+          <w:sz w:val="27"/>
+          <w:szCs w:val="27"/>
+        </w:rPr>
+        <w:lastRenderedPageBreak/>
         <w:t xml:space="preserve">    //        val newName = colName.trim.slice(1, colName.length - 1)</w:t>
       </w:r>
       <w:r>
@@ -24695,7 +26073,6 @@
           <w:sz w:val="27"/>
           <w:szCs w:val="27"/>
         </w:rPr>
-        <w:lastRenderedPageBreak/>
         <w:br/>
         <w:t>inputDf = inputDf.selectExpr(exprSQL.map{</w:t>
       </w:r>
@@ -24737,7 +26114,7 @@
         </w:rPr>
         <w:t xml:space="preserve">newN) </w:t>
       </w:r>
-      <w:ins w:id="24" w:author="theirs" w:date="2018-07-24T08:32:00Z">
+      <w:ins w:id="25" w:author="theirs" w:date="2018-07-24T08:32:00Z">
         <w:r>
           <w:rPr>
             <w:rFonts w:ascii="Consolas" w:hAnsi="Consolas" w:cs="Consolas"/>
@@ -24748,7 +26125,7 @@
           <w:t>=&gt;</w:t>
         </w:r>
       </w:ins>
-      <w:ins w:id="25" w:author="dell" w:date="2018-07-24T08:32:00Z">
+      <w:ins w:id="26" w:author="dell" w:date="2018-07-24T08:32:00Z">
         <w:r>
           <w:rPr>
             <w:rFonts w:ascii="Consolas" w:hAnsi="Consolas" w:cs="Consolas"/>
@@ -24871,6 +26248,7 @@
         <w:rPr>
           <w:rFonts w:hint="eastAsia"/>
         </w:rPr>
+        <w:lastRenderedPageBreak/>
         <w:t>spark SQL</w:t>
       </w:r>
       <w:r>
@@ -26231,7 +27609,6 @@
           <w:sz w:val="27"/>
           <w:szCs w:val="27"/>
         </w:rPr>
-        <w:lastRenderedPageBreak/>
         <w:t>(</w:t>
       </w:r>
       <w:r>
@@ -27004,6 +28381,7 @@
           <w:sz w:val="27"/>
           <w:szCs w:val="27"/>
         </w:rPr>
+        <w:lastRenderedPageBreak/>
         <w:br/>
       </w:r>
       <w:r>
@@ -27604,16 +28982,6 @@
           <w:szCs w:val="27"/>
         </w:rPr>
         <w:br/>
-      </w:r>
-      <w:r>
-        <w:rPr>
-          <w:rFonts w:ascii="Consolas" w:eastAsia="宋体" w:hAnsi="Consolas" w:cs="Consolas"/>
-          <w:color w:val="A9B7C6"/>
-          <w:kern w:val="0"/>
-          <w:sz w:val="27"/>
-          <w:szCs w:val="27"/>
-        </w:rPr>
-        <w:lastRenderedPageBreak/>
         <w:t>rawDataFrame.withColumn(</w:t>
       </w:r>
       <w:r>
@@ -27828,6 +29196,7 @@
           <w:sz w:val="27"/>
           <w:szCs w:val="27"/>
         </w:rPr>
+        <w:lastRenderedPageBreak/>
         <w:t xml:space="preserve">/** The exception thrown from the </w:t>
       </w:r>
       <w:r>
@@ -28332,7 +29701,6 @@
     </w:p>
     <w:p>
       <w:r>
-        <w:lastRenderedPageBreak/>
         <w:t>D</w:t>
       </w:r>
       <w:r>
@@ -28467,6 +29835,7 @@
         <w:rPr>
           <w:rFonts w:hint="eastAsia"/>
         </w:rPr>
+        <w:lastRenderedPageBreak/>
         <w:t>好处，可变对象</w:t>
       </w:r>
       <w:r>
@@ -28933,7 +30302,6 @@
         <w:rPr>
           <w:noProof/>
         </w:rPr>
-        <w:lastRenderedPageBreak/>
         <w:drawing>
           <wp:inline distT="0" distB="0" distL="0" distR="0">
             <wp:extent cx="2123810" cy="2019048"/>
@@ -29560,7 +30928,7 @@
     <w:p>
       <w:pPr>
         <w:rPr>
-          <w:ins w:id="26" w:author="mine" w:date="2018-07-24T08:32:00Z"/>
+          <w:ins w:id="27" w:author="mine" w:date="2018-07-24T08:32:00Z"/>
         </w:rPr>
       </w:pPr>
     </w:p>
@@ -29679,7 +31047,6 @@
           <w:sz w:val="27"/>
           <w:szCs w:val="27"/>
         </w:rPr>
-        <w:lastRenderedPageBreak/>
         <w:t xml:space="preserve">val </w:t>
       </w:r>
       <w:r>
@@ -30095,6 +31462,7 @@
     </w:p>
     <w:p>
       <w:r>
+        <w:lastRenderedPageBreak/>
         <w:t>object not serializable (class: scala.collection.immutable.MapLike$$anon$2, value: Map(0 -&gt; LagInfoForPartition([D@1acd2a14,[D@5432be12)))</w:t>
       </w:r>
     </w:p>
@@ -30404,7 +31772,7 @@
     <w:p>
       <w:pPr>
         <w:rPr>
-          <w:ins w:id="27" w:author="mine" w:date="2018-07-24T08:32:00Z"/>
+          <w:ins w:id="28" w:author="mine" w:date="2018-07-24T08:32:00Z"/>
         </w:rPr>
       </w:pPr>
     </w:p>
@@ -30412,12 +31780,11 @@
       <w:pPr>
         <w:pStyle w:val="2"/>
       </w:pPr>
-      <w:ins w:id="28" w:author="mine" w:date="2018-07-24T08:32:00Z">
+      <w:ins w:id="29" w:author="mine" w:date="2018-07-24T08:32:00Z">
         <w:r>
           <w:rPr>
             <w:rFonts w:hint="eastAsia"/>
           </w:rPr>
-          <w:lastRenderedPageBreak/>
           <w:t>scala</w:t>
         </w:r>
         <w:r>
@@ -30921,6 +32288,7 @@
           <w:sz w:val="30"/>
           <w:szCs w:val="30"/>
         </w:rPr>
+        <w:lastRenderedPageBreak/>
         <w:t>println</w:t>
       </w:r>
       <w:r>
@@ -31402,7 +32770,6 @@
           <w:sz w:val="27"/>
           <w:szCs w:val="27"/>
         </w:rPr>
-        <w:lastRenderedPageBreak/>
         <w:t>LagInfo(sidesElements.mapValues(_._1)</w:t>
       </w:r>
       <w:r>
@@ -32269,7 +33636,18 @@
           <w:sz w:val="27"/>
           <w:szCs w:val="27"/>
         </w:rPr>
-        <w:t>// Note: We check for classIsLoadable above since Utils.classForName uses Java reflection,</w:t>
+        <w:t xml:space="preserve">// Note: We check for classIsLoadable above since </w:t>
+      </w:r>
+      <w:r>
+        <w:rPr>
+          <w:rFonts w:ascii="Consolas" w:eastAsia="宋体" w:hAnsi="Consolas" w:cs="Consolas"/>
+          <w:color w:val="808080"/>
+          <w:kern w:val="0"/>
+          <w:sz w:val="27"/>
+          <w:szCs w:val="27"/>
+        </w:rPr>
+        <w:lastRenderedPageBreak/>
+        <w:t>Utils.classForName uses Java reflection,</w:t>
       </w:r>
       <w:r>
         <w:rPr>
@@ -32485,7 +33863,6 @@
           <w:sz w:val="27"/>
           <w:szCs w:val="27"/>
         </w:rPr>
-        <w:lastRenderedPageBreak/>
         <w:t xml:space="preserve">case </w:t>
       </w:r>
       <w:r>
@@ -33204,6 +34581,7 @@
           <w:sz w:val="27"/>
           <w:szCs w:val="27"/>
         </w:rPr>
+        <w:lastRenderedPageBreak/>
         <w:t xml:space="preserve">val </w:t>
       </w:r>
       <w:r>
@@ -33832,7 +35210,6 @@
           <w:sz w:val="27"/>
           <w:szCs w:val="27"/>
         </w:rPr>
-        <w:lastRenderedPageBreak/>
         <w:t xml:space="preserve">case </w:t>
       </w:r>
       <w:r>
@@ -34182,6 +35559,16 @@
           <w:szCs w:val="27"/>
         </w:rPr>
         <w:br/>
+      </w:r>
+      <w:r>
+        <w:rPr>
+          <w:rFonts w:ascii="Consolas" w:eastAsia="宋体" w:hAnsi="Consolas" w:cs="Consolas"/>
+          <w:color w:val="A9B7C6"/>
+          <w:kern w:val="0"/>
+          <w:sz w:val="27"/>
+          <w:szCs w:val="27"/>
+        </w:rPr>
+        <w:lastRenderedPageBreak/>
         <w:t xml:space="preserve">          s =&gt; s.isMethod &amp;&amp; s.asMethod.isPrimaryConstructor)</w:t>
       </w:r>
       <w:r>
@@ -34420,7 +35807,6 @@
           <w:sz w:val="27"/>
           <w:szCs w:val="27"/>
         </w:rPr>
-        <w:lastRenderedPageBreak/>
         <w:t xml:space="preserve">val </w:t>
       </w:r>
       <w:r>
@@ -34929,7 +36315,18 @@
           <w:sz w:val="27"/>
           <w:szCs w:val="27"/>
         </w:rPr>
-        <w:t>t &lt;:&lt; localTypeOf[java.sql.Date] =&gt;</w:t>
+        <w:t xml:space="preserve">t &lt;:&lt; localTypeOf[java.sql.Date] </w:t>
+      </w:r>
+      <w:r>
+        <w:rPr>
+          <w:rFonts w:ascii="Consolas" w:eastAsia="宋体" w:hAnsi="Consolas" w:cs="Consolas"/>
+          <w:color w:val="A9B7C6"/>
+          <w:kern w:val="0"/>
+          <w:sz w:val="27"/>
+          <w:szCs w:val="27"/>
+        </w:rPr>
+        <w:lastRenderedPageBreak/>
+        <w:t>=&gt;</w:t>
       </w:r>
       <w:r>
         <w:rPr>
@@ -35671,7 +37068,6 @@
           <w:sz w:val="27"/>
           <w:szCs w:val="27"/>
         </w:rPr>
-        <w:lastRenderedPageBreak/>
         <w:t xml:space="preserve">case </w:t>
       </w:r>
       <w:r>
@@ -36336,6 +37732,7 @@
           <w:sz w:val="27"/>
           <w:szCs w:val="27"/>
         </w:rPr>
+        <w:lastRenderedPageBreak/>
         <w:t xml:space="preserve">nullable = </w:t>
       </w:r>
       <w:r>
@@ -36970,7 +38367,6 @@
           <w:sz w:val="27"/>
           <w:szCs w:val="27"/>
         </w:rPr>
-        <w:lastRenderedPageBreak/>
         <w:t xml:space="preserve">case </w:t>
       </w:r>
       <w:r>
@@ -37412,6 +38808,7 @@
           <w:sz w:val="27"/>
           <w:szCs w:val="27"/>
         </w:rPr>
+        <w:lastRenderedPageBreak/>
         <w:t>Try</w:t>
       </w:r>
       <w:r>
@@ -37670,7 +39067,6 @@
         <w:rPr>
           <w:rFonts w:hint="eastAsia"/>
         </w:rPr>
-        <w:lastRenderedPageBreak/>
         <w:t xml:space="preserve">　</w:t>
       </w:r>
       <w:r>
@@ -37838,6 +39234,7 @@
         <w:pStyle w:val="2"/>
       </w:pPr>
       <w:r>
+        <w:lastRenderedPageBreak/>
         <w:t>S</w:t>
       </w:r>
       <w:r>
@@ -38576,6 +39973,7 @@
           <w:sz w:val="27"/>
           <w:szCs w:val="27"/>
         </w:rPr>
+        <w:lastRenderedPageBreak/>
         <w:t xml:space="preserve">case </w:t>
       </w:r>
       <w:r>
@@ -38726,7 +40124,6 @@
         <w:pStyle w:val="2"/>
       </w:pPr>
       <w:r>
-        <w:lastRenderedPageBreak/>
         <w:t>S</w:t>
       </w:r>
       <w:r>
@@ -39977,6 +41374,7 @@
         <w:rPr>
           <w:rFonts w:hint="eastAsia"/>
         </w:rPr>
+        <w:lastRenderedPageBreak/>
         <w:t>验证：</w:t>
       </w:r>
     </w:p>
@@ -52993,8 +54391,6 @@
         </w:rPr>
         <w:t>对于空集合来说：</w:t>
       </w:r>
-      <w:bookmarkStart w:id="29" w:name="_GoBack"/>
-      <w:bookmarkEnd w:id="29"/>
     </w:p>
     <w:p>
       <w:r>
@@ -53020,11 +54416,6 @@
       </w:r>
     </w:p>
     <w:p>
-      <w:pPr>
-        <w:rPr>
-          <w:rFonts w:hint="eastAsia"/>
-        </w:rPr>
-      </w:pPr>
       <w:r>
         <w:t>F</w:t>
       </w:r>
@@ -53428,10 +54819,10 @@
     </w:lvl>
   </w:abstractNum>
   <w:abstractNum w:abstractNumId="3" w15:restartNumberingAfterBreak="0">
-    <w:nsid w:val="171F3CA4"/>
+    <w:nsid w:val="14B101C7"/>
     <w:multiLevelType w:val="hybridMultilevel"/>
-    <w:tmpl w:val="13D40A16"/>
-    <w:lvl w:ilvl="0" w:tplc="41B897C0">
+    <w:tmpl w:val="B838EC28"/>
+    <w:lvl w:ilvl="0" w:tplc="6B6C6E6C">
       <w:start w:val="1"/>
       <w:numFmt w:val="decimal"/>
       <w:lvlText w:val="%1）"/>
@@ -53517,13 +54908,13 @@
     </w:lvl>
   </w:abstractNum>
   <w:abstractNum w:abstractNumId="4" w15:restartNumberingAfterBreak="0">
-    <w:nsid w:val="1C8C5E3D"/>
+    <w:nsid w:val="171F3CA4"/>
     <w:multiLevelType w:val="hybridMultilevel"/>
-    <w:tmpl w:val="E162164C"/>
-    <w:lvl w:ilvl="0" w:tplc="D7987F7A">
+    <w:tmpl w:val="13D40A16"/>
+    <w:lvl w:ilvl="0" w:tplc="41B897C0">
       <w:start w:val="1"/>
       <w:numFmt w:val="decimal"/>
-      <w:lvlText w:val="%1)"/>
+      <w:lvlText w:val="%1）"/>
       <w:lvlJc w:val="left"/>
       <w:pPr>
         <w:ind w:left="360" w:hanging="360"/>
@@ -53606,13 +54997,13 @@
     </w:lvl>
   </w:abstractNum>
   <w:abstractNum w:abstractNumId="5" w15:restartNumberingAfterBreak="0">
-    <w:nsid w:val="2A763452"/>
+    <w:nsid w:val="1C8C5E3D"/>
     <w:multiLevelType w:val="hybridMultilevel"/>
-    <w:tmpl w:val="540605C0"/>
-    <w:lvl w:ilvl="0" w:tplc="67768AEE">
+    <w:tmpl w:val="E162164C"/>
+    <w:lvl w:ilvl="0" w:tplc="D7987F7A">
       <w:start w:val="1"/>
       <w:numFmt w:val="decimal"/>
-      <w:lvlText w:val="%1）"/>
+      <w:lvlText w:val="%1)"/>
       <w:lvlJc w:val="left"/>
       <w:pPr>
         <w:ind w:left="360" w:hanging="360"/>
@@ -53695,10 +55086,10 @@
     </w:lvl>
   </w:abstractNum>
   <w:abstractNum w:abstractNumId="6" w15:restartNumberingAfterBreak="0">
-    <w:nsid w:val="2B1E57A9"/>
+    <w:nsid w:val="2A763452"/>
     <w:multiLevelType w:val="hybridMultilevel"/>
-    <w:tmpl w:val="29BA1F4E"/>
-    <w:lvl w:ilvl="0" w:tplc="BD3AE33C">
+    <w:tmpl w:val="540605C0"/>
+    <w:lvl w:ilvl="0" w:tplc="67768AEE">
       <w:start w:val="1"/>
       <w:numFmt w:val="decimal"/>
       <w:lvlText w:val="%1）"/>
@@ -53784,11 +55175,11 @@
     </w:lvl>
   </w:abstractNum>
   <w:abstractNum w:abstractNumId="7" w15:restartNumberingAfterBreak="0">
-    <w:nsid w:val="36911570"/>
+    <w:nsid w:val="2B1E57A9"/>
     <w:multiLevelType w:val="hybridMultilevel"/>
-    <w:tmpl w:val="16726E74"/>
-    <w:lvl w:ilvl="0" w:tplc="67768AEE">
-      <w:start w:val="3"/>
+    <w:tmpl w:val="29BA1F4E"/>
+    <w:lvl w:ilvl="0" w:tplc="BD3AE33C">
+      <w:start w:val="1"/>
       <w:numFmt w:val="decimal"/>
       <w:lvlText w:val="%1）"/>
       <w:lvlJc w:val="left"/>
@@ -53873,6 +55264,95 @@
     </w:lvl>
   </w:abstractNum>
   <w:abstractNum w:abstractNumId="8" w15:restartNumberingAfterBreak="0">
+    <w:nsid w:val="36911570"/>
+    <w:multiLevelType w:val="hybridMultilevel"/>
+    <w:tmpl w:val="16726E74"/>
+    <w:lvl w:ilvl="0" w:tplc="67768AEE">
+      <w:start w:val="3"/>
+      <w:numFmt w:val="decimal"/>
+      <w:lvlText w:val="%1）"/>
+      <w:lvlJc w:val="left"/>
+      <w:pPr>
+        <w:ind w:left="360" w:hanging="360"/>
+      </w:pPr>
+      <w:rPr>
+        <w:rFonts w:hint="default"/>
+      </w:rPr>
+    </w:lvl>
+    <w:lvl w:ilvl="1" w:tplc="04090019" w:tentative="1">
+      <w:start w:val="1"/>
+      <w:numFmt w:val="lowerLetter"/>
+      <w:lvlText w:val="%2)"/>
+      <w:lvlJc w:val="left"/>
+      <w:pPr>
+        <w:ind w:left="840" w:hanging="420"/>
+      </w:pPr>
+    </w:lvl>
+    <w:lvl w:ilvl="2" w:tplc="0409001B" w:tentative="1">
+      <w:start w:val="1"/>
+      <w:numFmt w:val="lowerRoman"/>
+      <w:lvlText w:val="%3."/>
+      <w:lvlJc w:val="right"/>
+      <w:pPr>
+        <w:ind w:left="1260" w:hanging="420"/>
+      </w:pPr>
+    </w:lvl>
+    <w:lvl w:ilvl="3" w:tplc="0409000F" w:tentative="1">
+      <w:start w:val="1"/>
+      <w:numFmt w:val="decimal"/>
+      <w:lvlText w:val="%4."/>
+      <w:lvlJc w:val="left"/>
+      <w:pPr>
+        <w:ind w:left="1680" w:hanging="420"/>
+      </w:pPr>
+    </w:lvl>
+    <w:lvl w:ilvl="4" w:tplc="04090019" w:tentative="1">
+      <w:start w:val="1"/>
+      <w:numFmt w:val="lowerLetter"/>
+      <w:lvlText w:val="%5)"/>
+      <w:lvlJc w:val="left"/>
+      <w:pPr>
+        <w:ind w:left="2100" w:hanging="420"/>
+      </w:pPr>
+    </w:lvl>
+    <w:lvl w:ilvl="5" w:tplc="0409001B" w:tentative="1">
+      <w:start w:val="1"/>
+      <w:numFmt w:val="lowerRoman"/>
+      <w:lvlText w:val="%6."/>
+      <w:lvlJc w:val="right"/>
+      <w:pPr>
+        <w:ind w:left="2520" w:hanging="420"/>
+      </w:pPr>
+    </w:lvl>
+    <w:lvl w:ilvl="6" w:tplc="0409000F" w:tentative="1">
+      <w:start w:val="1"/>
+      <w:numFmt w:val="decimal"/>
+      <w:lvlText w:val="%7."/>
+      <w:lvlJc w:val="left"/>
+      <w:pPr>
+        <w:ind w:left="2940" w:hanging="420"/>
+      </w:pPr>
+    </w:lvl>
+    <w:lvl w:ilvl="7" w:tplc="04090019" w:tentative="1">
+      <w:start w:val="1"/>
+      <w:numFmt w:val="lowerLetter"/>
+      <w:lvlText w:val="%8)"/>
+      <w:lvlJc w:val="left"/>
+      <w:pPr>
+        <w:ind w:left="3360" w:hanging="420"/>
+      </w:pPr>
+    </w:lvl>
+    <w:lvl w:ilvl="8" w:tplc="0409001B" w:tentative="1">
+      <w:start w:val="1"/>
+      <w:numFmt w:val="lowerRoman"/>
+      <w:lvlText w:val="%9."/>
+      <w:lvlJc w:val="right"/>
+      <w:pPr>
+        <w:ind w:left="3780" w:hanging="420"/>
+      </w:pPr>
+    </w:lvl>
+  </w:abstractNum>
+  <w:abstractNum w:abstractNumId="9" w15:restartNumberingAfterBreak="0">
     <w:nsid w:val="37F85E8C"/>
     <w:multiLevelType w:val="multilevel"/>
     <w:tmpl w:val="D5362292"/>
@@ -54021,7 +55501,7 @@
       </w:rPr>
     </w:lvl>
   </w:abstractNum>
-  <w:abstractNum w:abstractNumId="9" w15:restartNumberingAfterBreak="0">
+  <w:abstractNum w:abstractNumId="10" w15:restartNumberingAfterBreak="0">
     <w:nsid w:val="3C606137"/>
     <w:multiLevelType w:val="hybridMultilevel"/>
     <w:tmpl w:val="856E4EC4"/>
@@ -54110,7 +55590,7 @@
       </w:pPr>
     </w:lvl>
   </w:abstractNum>
-  <w:abstractNum w:abstractNumId="10" w15:restartNumberingAfterBreak="0">
+  <w:abstractNum w:abstractNumId="11" w15:restartNumberingAfterBreak="0">
     <w:nsid w:val="3D0A64F2"/>
     <w:multiLevelType w:val="hybridMultilevel"/>
     <w:tmpl w:val="767C14F0"/>
@@ -54199,7 +55679,7 @@
       </w:pPr>
     </w:lvl>
   </w:abstractNum>
-  <w:abstractNum w:abstractNumId="11" w15:restartNumberingAfterBreak="0">
+  <w:abstractNum w:abstractNumId="12" w15:restartNumberingAfterBreak="0">
     <w:nsid w:val="3D813038"/>
     <w:multiLevelType w:val="hybridMultilevel"/>
     <w:tmpl w:val="B238BBF8"/>
@@ -54288,7 +55768,7 @@
       </w:pPr>
     </w:lvl>
   </w:abstractNum>
-  <w:abstractNum w:abstractNumId="12" w15:restartNumberingAfterBreak="0">
+  <w:abstractNum w:abstractNumId="13" w15:restartNumberingAfterBreak="0">
     <w:nsid w:val="429F11B0"/>
     <w:multiLevelType w:val="hybridMultilevel"/>
     <w:tmpl w:val="20EECC8C"/>
@@ -54377,7 +55857,7 @@
       </w:pPr>
     </w:lvl>
   </w:abstractNum>
-  <w:abstractNum w:abstractNumId="13" w15:restartNumberingAfterBreak="0">
+  <w:abstractNum w:abstractNumId="14" w15:restartNumberingAfterBreak="0">
     <w:nsid w:val="44192CF9"/>
     <w:multiLevelType w:val="hybridMultilevel"/>
     <w:tmpl w:val="EFD69090"/>
@@ -54466,7 +55946,7 @@
       </w:pPr>
     </w:lvl>
   </w:abstractNum>
-  <w:abstractNum w:abstractNumId="14" w15:restartNumberingAfterBreak="0">
+  <w:abstractNum w:abstractNumId="15" w15:restartNumberingAfterBreak="0">
     <w:nsid w:val="524320F0"/>
     <w:multiLevelType w:val="hybridMultilevel"/>
     <w:tmpl w:val="26C844D8"/>
@@ -54555,7 +56035,7 @@
       </w:pPr>
     </w:lvl>
   </w:abstractNum>
-  <w:abstractNum w:abstractNumId="15" w15:restartNumberingAfterBreak="0">
+  <w:abstractNum w:abstractNumId="16" w15:restartNumberingAfterBreak="0">
     <w:nsid w:val="53F6490F"/>
     <w:multiLevelType w:val="hybridMultilevel"/>
     <w:tmpl w:val="5FA6C96C"/>
@@ -54644,7 +56124,7 @@
       </w:pPr>
     </w:lvl>
   </w:abstractNum>
-  <w:abstractNum w:abstractNumId="16" w15:restartNumberingAfterBreak="0">
+  <w:abstractNum w:abstractNumId="17" w15:restartNumberingAfterBreak="0">
     <w:nsid w:val="541F6C0B"/>
     <w:multiLevelType w:val="hybridMultilevel"/>
     <w:tmpl w:val="DFA2CA46"/>
@@ -54733,7 +56213,7 @@
       </w:pPr>
     </w:lvl>
   </w:abstractNum>
-  <w:abstractNum w:abstractNumId="17" w15:restartNumberingAfterBreak="0">
+  <w:abstractNum w:abstractNumId="18" w15:restartNumberingAfterBreak="0">
     <w:nsid w:val="568F78E3"/>
     <w:multiLevelType w:val="hybridMultilevel"/>
     <w:tmpl w:val="9F446762"/>
@@ -54822,7 +56302,7 @@
       </w:pPr>
     </w:lvl>
   </w:abstractNum>
-  <w:abstractNum w:abstractNumId="18" w15:restartNumberingAfterBreak="0">
+  <w:abstractNum w:abstractNumId="19" w15:restartNumberingAfterBreak="0">
     <w:nsid w:val="591075A6"/>
     <w:multiLevelType w:val="hybridMultilevel"/>
     <w:tmpl w:val="801E6C64"/>
@@ -54911,7 +56391,7 @@
       </w:pPr>
     </w:lvl>
   </w:abstractNum>
-  <w:abstractNum w:abstractNumId="19" w15:restartNumberingAfterBreak="0">
+  <w:abstractNum w:abstractNumId="20" w15:restartNumberingAfterBreak="0">
     <w:nsid w:val="59BA0EFC"/>
     <w:multiLevelType w:val="hybridMultilevel"/>
     <w:tmpl w:val="07A6D416"/>
@@ -55000,7 +56480,7 @@
       </w:pPr>
     </w:lvl>
   </w:abstractNum>
-  <w:abstractNum w:abstractNumId="20" w15:restartNumberingAfterBreak="0">
+  <w:abstractNum w:abstractNumId="21" w15:restartNumberingAfterBreak="0">
     <w:nsid w:val="5FDD5FCB"/>
     <w:multiLevelType w:val="hybridMultilevel"/>
     <w:tmpl w:val="6DC216BE"/>
@@ -55089,7 +56569,7 @@
       </w:pPr>
     </w:lvl>
   </w:abstractNum>
-  <w:abstractNum w:abstractNumId="21" w15:restartNumberingAfterBreak="0">
+  <w:abstractNum w:abstractNumId="22" w15:restartNumberingAfterBreak="0">
     <w:nsid w:val="60D34DB0"/>
     <w:multiLevelType w:val="hybridMultilevel"/>
     <w:tmpl w:val="2E9099A4"/>
@@ -55178,7 +56658,7 @@
       </w:pPr>
     </w:lvl>
   </w:abstractNum>
-  <w:abstractNum w:abstractNumId="22" w15:restartNumberingAfterBreak="0">
+  <w:abstractNum w:abstractNumId="23" w15:restartNumberingAfterBreak="0">
     <w:nsid w:val="63EC1D11"/>
     <w:multiLevelType w:val="multilevel"/>
     <w:tmpl w:val="63EC1D11"/>
@@ -55264,7 +56744,7 @@
       </w:pPr>
     </w:lvl>
   </w:abstractNum>
-  <w:abstractNum w:abstractNumId="23" w15:restartNumberingAfterBreak="0">
+  <w:abstractNum w:abstractNumId="24" w15:restartNumberingAfterBreak="0">
     <w:nsid w:val="6675678C"/>
     <w:multiLevelType w:val="hybridMultilevel"/>
     <w:tmpl w:val="D42E7066"/>
@@ -55353,7 +56833,7 @@
       </w:pPr>
     </w:lvl>
   </w:abstractNum>
-  <w:abstractNum w:abstractNumId="24" w15:restartNumberingAfterBreak="0">
+  <w:abstractNum w:abstractNumId="25" w15:restartNumberingAfterBreak="0">
     <w:nsid w:val="687A55DC"/>
     <w:multiLevelType w:val="hybridMultilevel"/>
     <w:tmpl w:val="F1284400"/>
@@ -55442,7 +56922,7 @@
       </w:pPr>
     </w:lvl>
   </w:abstractNum>
-  <w:abstractNum w:abstractNumId="25" w15:restartNumberingAfterBreak="0">
+  <w:abstractNum w:abstractNumId="26" w15:restartNumberingAfterBreak="0">
     <w:nsid w:val="690C48AB"/>
     <w:multiLevelType w:val="hybridMultilevel"/>
     <w:tmpl w:val="F954B326"/>
@@ -55531,7 +57011,7 @@
       </w:pPr>
     </w:lvl>
   </w:abstractNum>
-  <w:abstractNum w:abstractNumId="26" w15:restartNumberingAfterBreak="0">
+  <w:abstractNum w:abstractNumId="27" w15:restartNumberingAfterBreak="0">
     <w:nsid w:val="6BA15AD3"/>
     <w:multiLevelType w:val="hybridMultilevel"/>
     <w:tmpl w:val="3D08C5B2"/>
@@ -55620,7 +57100,7 @@
       </w:pPr>
     </w:lvl>
   </w:abstractNum>
-  <w:abstractNum w:abstractNumId="27" w15:restartNumberingAfterBreak="0">
+  <w:abstractNum w:abstractNumId="28" w15:restartNumberingAfterBreak="0">
     <w:nsid w:val="6C332FA7"/>
     <w:multiLevelType w:val="hybridMultilevel"/>
     <w:tmpl w:val="F476EB64"/>
@@ -55709,7 +57189,7 @@
       </w:pPr>
     </w:lvl>
   </w:abstractNum>
-  <w:abstractNum w:abstractNumId="28" w15:restartNumberingAfterBreak="0">
+  <w:abstractNum w:abstractNumId="29" w15:restartNumberingAfterBreak="0">
     <w:nsid w:val="6D6F7E9A"/>
     <w:multiLevelType w:val="hybridMultilevel"/>
     <w:tmpl w:val="73C8489E"/>
@@ -55795,7 +57275,7 @@
       </w:pPr>
     </w:lvl>
   </w:abstractNum>
-  <w:abstractNum w:abstractNumId="29" w15:restartNumberingAfterBreak="0">
+  <w:abstractNum w:abstractNumId="30" w15:restartNumberingAfterBreak="0">
     <w:nsid w:val="73EE3D89"/>
     <w:multiLevelType w:val="hybridMultilevel"/>
     <w:tmpl w:val="AC0CFB68"/>
@@ -55884,7 +57364,7 @@
       </w:pPr>
     </w:lvl>
   </w:abstractNum>
-  <w:abstractNum w:abstractNumId="30" w15:restartNumberingAfterBreak="0">
+  <w:abstractNum w:abstractNumId="31" w15:restartNumberingAfterBreak="0">
     <w:nsid w:val="7C5B058C"/>
     <w:multiLevelType w:val="hybridMultilevel"/>
     <w:tmpl w:val="C9A07420"/>
@@ -55973,7 +57453,7 @@
       </w:pPr>
     </w:lvl>
   </w:abstractNum>
-  <w:abstractNum w:abstractNumId="31" w15:restartNumberingAfterBreak="0">
+  <w:abstractNum w:abstractNumId="32" w15:restartNumberingAfterBreak="0">
     <w:nsid w:val="7F8C7BD6"/>
     <w:multiLevelType w:val="hybridMultilevel"/>
     <w:tmpl w:val="996EBCC8"/>
@@ -56069,94 +57549,97 @@
     <w:abstractNumId w:val="2"/>
   </w:num>
   <w:num w:numId="3">
-    <w:abstractNumId w:val="22"/>
+    <w:abstractNumId w:val="23"/>
   </w:num>
   <w:num w:numId="4">
+    <w:abstractNumId w:val="20"/>
+  </w:num>
+  <w:num w:numId="5">
+    <w:abstractNumId w:val="15"/>
+  </w:num>
+  <w:num w:numId="6">
+    <w:abstractNumId w:val="31"/>
+  </w:num>
+  <w:num w:numId="7">
+    <w:abstractNumId w:val="26"/>
+  </w:num>
+  <w:num w:numId="8">
+    <w:abstractNumId w:val="5"/>
+  </w:num>
+  <w:num w:numId="9">
+    <w:abstractNumId w:val="29"/>
+  </w:num>
+  <w:num w:numId="10">
+    <w:abstractNumId w:val="18"/>
+  </w:num>
+  <w:num w:numId="11">
+    <w:abstractNumId w:val="21"/>
+  </w:num>
+  <w:num w:numId="12">
+    <w:abstractNumId w:val="11"/>
+  </w:num>
+  <w:num w:numId="13">
+    <w:abstractNumId w:val="14"/>
+  </w:num>
+  <w:num w:numId="14">
+    <w:abstractNumId w:val="4"/>
+  </w:num>
+  <w:num w:numId="15">
+    <w:abstractNumId w:val="12"/>
+  </w:num>
+  <w:num w:numId="16">
+    <w:abstractNumId w:val="16"/>
+  </w:num>
+  <w:num w:numId="17">
     <w:abstractNumId w:val="19"/>
   </w:num>
-  <w:num w:numId="5">
-    <w:abstractNumId w:val="14"/>
+  <w:num w:numId="18">
+    <w:abstractNumId w:val="8"/>
   </w:num>
-  <w:num w:numId="6">
+  <w:num w:numId="19">
+    <w:abstractNumId w:val="10"/>
+  </w:num>
+  <w:num w:numId="20">
+    <w:abstractNumId w:val="6"/>
+  </w:num>
+  <w:num w:numId="21">
+    <w:abstractNumId w:val="17"/>
+  </w:num>
+  <w:num w:numId="22">
     <w:abstractNumId w:val="30"/>
   </w:num>
-  <w:num w:numId="7">
-    <w:abstractNumId w:val="25"/>
+  <w:num w:numId="23">
+    <w:abstractNumId w:val="32"/>
   </w:num>
-  <w:num w:numId="8">
-    <w:abstractNumId w:val="4"/>
-  </w:num>
-  <w:num w:numId="9">
+  <w:num w:numId="24">
     <w:abstractNumId w:val="28"/>
   </w:num>
-  <w:num w:numId="10">
-    <w:abstractNumId w:val="17"/>
-  </w:num>
-  <w:num w:numId="11">
-    <w:abstractNumId w:val="20"/>
-  </w:num>
-  <w:num w:numId="12">
-    <w:abstractNumId w:val="10"/>
-  </w:num>
-  <w:num w:numId="13">
-    <w:abstractNumId w:val="13"/>
-  </w:num>
-  <w:num w:numId="14">
-    <w:abstractNumId w:val="3"/>
-  </w:num>
-  <w:num w:numId="15">
-    <w:abstractNumId w:val="11"/>
-  </w:num>
-  <w:num w:numId="16">
-    <w:abstractNumId w:val="15"/>
-  </w:num>
-  <w:num w:numId="17">
-    <w:abstractNumId w:val="18"/>
-  </w:num>
-  <w:num w:numId="18">
-    <w:abstractNumId w:val="7"/>
-  </w:num>
-  <w:num w:numId="19">
-    <w:abstractNumId w:val="9"/>
-  </w:num>
-  <w:num w:numId="20">
-    <w:abstractNumId w:val="5"/>
-  </w:num>
-  <w:num w:numId="21">
-    <w:abstractNumId w:val="16"/>
-  </w:num>
-  <w:num w:numId="22">
-    <w:abstractNumId w:val="29"/>
-  </w:num>
-  <w:num w:numId="23">
-    <w:abstractNumId w:val="31"/>
-  </w:num>
-  <w:num w:numId="24">
-    <w:abstractNumId w:val="27"/>
-  </w:num>
   <w:num w:numId="25">
-    <w:abstractNumId w:val="23"/>
+    <w:abstractNumId w:val="24"/>
   </w:num>
   <w:num w:numId="26">
     <w:abstractNumId w:val="1"/>
   </w:num>
   <w:num w:numId="27">
-    <w:abstractNumId w:val="8"/>
+    <w:abstractNumId w:val="9"/>
   </w:num>
   <w:num w:numId="28">
-    <w:abstractNumId w:val="6"/>
+    <w:abstractNumId w:val="7"/>
   </w:num>
   <w:num w:numId="29">
-    <w:abstractNumId w:val="12"/>
+    <w:abstractNumId w:val="13"/>
   </w:num>
   <w:num w:numId="30">
-    <w:abstractNumId w:val="26"/>
+    <w:abstractNumId w:val="27"/>
   </w:num>
   <w:num w:numId="31">
-    <w:abstractNumId w:val="24"/>
+    <w:abstractNumId w:val="25"/>
   </w:num>
   <w:num w:numId="32">
-    <w:abstractNumId w:val="21"/>
+    <w:abstractNumId w:val="22"/>
+  </w:num>
+  <w:num w:numId="33">
+    <w:abstractNumId w:val="3"/>
   </w:num>
 </w:numbering>
 </file>
@@ -56563,7 +58046,7 @@
   <w:style w:type="paragraph" w:default="1" w:styleId="a">
     <w:name w:val="Normal"/>
     <w:qFormat/>
-    <w:rsid w:val="00AF0D4B"/>
+    <w:rsid w:val="00464A1A"/>
     <w:pPr>
       <w:widowControl w:val="0"/>
       <w:jc w:val="both"/>
@@ -56664,7 +58147,7 @@
     <w:uiPriority w:val="1"/>
     <w:semiHidden/>
     <w:unhideWhenUsed/>
-    <w:rsid w:val="00AF0D4B"/>
+    <w:rsid w:val="00464A1A"/>
   </w:style>
   <w:style w:type="table" w:default="1" w:styleId="a1">
     <w:name w:val="Normal Table"/>
@@ -56686,7 +58169,7 @@
     <w:uiPriority w:val="99"/>
     <w:semiHidden/>
     <w:unhideWhenUsed/>
-    <w:rsid w:val="00AF0D4B"/>
+    <w:rsid w:val="00464A1A"/>
   </w:style>
   <w:style w:type="paragraph" w:styleId="a3">
     <w:name w:val="header"/>
@@ -57361,7 +58844,7 @@
 </file>
 
 <file path=customXml/itemProps2.xml><?xml version="1.0" encoding="utf-8"?>
-<ds:datastoreItem xmlns:ds="http://schemas.openxmlformats.org/officeDocument/2006/customXml" ds:itemID="{D3A16833-BD87-4735-B915-A9C88C54C4BF}">
+<ds:datastoreItem xmlns:ds="http://schemas.openxmlformats.org/officeDocument/2006/customXml" ds:itemID="{69B25CE7-1BD7-4A23-9199-4308E6D6A4C3}">
   <ds:schemaRefs>
     <ds:schemaRef ds:uri="http://schemas.openxmlformats.org/officeDocument/2006/bibliography"/>
   </ds:schemaRefs>

</xml_diff>